<commit_message>
Lab 2 - Testing Some changes
</commit_message>
<xml_diff>
--- a/Labs/Lab 2/Final Submission/Lab 2 - Lab Report Devan Shah 100428864.docx
+++ b/Labs/Lab 2/Final Submission/Lab 2 - Lab Report Devan Shah 100428864.docx
@@ -361,21 +361,7 @@
                                   <w:rPr>
                                     <w:sz w:val="44"/>
                                   </w:rPr>
-                                  <w:t xml:space="preserve">                Submitted to: </w:t>
-                                </w:r>
-                                <w:proofErr w:type="spellStart"/>
-                                <w:r>
-                                  <w:rPr>
-                                    <w:sz w:val="44"/>
-                                  </w:rPr>
-                                  <w:t>Weina</w:t>
-                                </w:r>
-                                <w:proofErr w:type="spellEnd"/>
-                                <w:r>
-                                  <w:rPr>
-                                    <w:sz w:val="44"/>
-                                  </w:rPr>
-                                  <w:t xml:space="preserve"> Ma &amp; Ying Zhu </w:t>
+                                  <w:t xml:space="preserve">                Submitted to: Weina Ma &amp; Ying Zhu </w:t>
                                 </w:r>
                               </w:p>
                               <w:p>
@@ -457,21 +443,7 @@
                             <w:rPr>
                               <w:sz w:val="44"/>
                             </w:rPr>
-                            <w:t xml:space="preserve">                Submitted to: </w:t>
-                          </w:r>
-                          <w:proofErr w:type="spellStart"/>
-                          <w:r>
-                            <w:rPr>
-                              <w:sz w:val="44"/>
-                            </w:rPr>
-                            <w:t>Weina</w:t>
-                          </w:r>
-                          <w:proofErr w:type="spellEnd"/>
-                          <w:r>
-                            <w:rPr>
-                              <w:sz w:val="44"/>
-                            </w:rPr>
-                            <w:t xml:space="preserve"> Ma &amp; Ying Zhu </w:t>
+                            <w:t xml:space="preserve">                Submitted to: Weina Ma &amp; Ying Zhu </w:t>
                           </w:r>
                         </w:p>
                         <w:p>
@@ -516,6 +488,290 @@
           <w:lang w:val="en-US"/>
         </w:rPr>
         <w:lastRenderedPageBreak/>
+        <w:t>Lab Report Questions:</w:t>
+      </w:r>
+    </w:p>
+    <w:p>
+      <w:pPr>
+        <w:pStyle w:val="ListParagraph"/>
+        <w:numPr>
+          <w:ilvl w:val="0"/>
+          <w:numId w:val="3"/>
+        </w:numPr>
+        <w:rPr>
+          <w:lang w:val="en-US"/>
+        </w:rPr>
+      </w:pPr>
+      <w:r>
+        <w:rPr>
+          <w:lang w:val="en-US"/>
+        </w:rPr>
+        <w:t>What did you use in your implementation to ensure that the Election service records a vote whenever a client thinks they have cast a vote?</w:t>
+      </w:r>
+    </w:p>
+    <w:p>
+      <w:pPr>
+        <w:pStyle w:val="ListParagraph"/>
+        <w:numPr>
+          <w:ilvl w:val="0"/>
+          <w:numId w:val="3"/>
+        </w:numPr>
+        <w:rPr>
+          <w:lang w:val="en-US"/>
+        </w:rPr>
+      </w:pPr>
+      <w:r>
+        <w:rPr>
+          <w:lang w:val="en-US"/>
+        </w:rPr>
+        <w:t>How did you achieve the guarantee that all votes are safely stored even when the server process crashes?</w:t>
+      </w:r>
+    </w:p>
+    <w:p>
+      <w:pPr>
+        <w:pStyle w:val="ListParagraph"/>
+        <w:numPr>
+          <w:ilvl w:val="0"/>
+          <w:numId w:val="3"/>
+        </w:numPr>
+        <w:rPr>
+          <w:lang w:val="en-US"/>
+        </w:rPr>
+      </w:pPr>
+      <w:r>
+        <w:rPr>
+          <w:lang w:val="en-US"/>
+        </w:rPr>
+        <w:t>Outline your implementation for ensuring that the records remain consistent when it is concurrently accessed by multiple clients. You should include snippets of your program to help with your explanation.</w:t>
+      </w:r>
+    </w:p>
+    <w:p>
+      <w:pPr>
+        <w:rPr>
+          <w:b/>
+          <w:sz w:val="28"/>
+          <w:szCs w:val="28"/>
+          <w:lang w:val="en-US"/>
+        </w:rPr>
+      </w:pPr>
+    </w:p>
+    <w:p>
+      <w:pPr>
+        <w:rPr>
+          <w:b/>
+          <w:sz w:val="28"/>
+          <w:szCs w:val="28"/>
+          <w:lang w:val="en-US"/>
+        </w:rPr>
+      </w:pPr>
+    </w:p>
+    <w:p>
+      <w:pPr>
+        <w:rPr>
+          <w:b/>
+          <w:sz w:val="28"/>
+          <w:szCs w:val="28"/>
+          <w:lang w:val="en-US"/>
+        </w:rPr>
+      </w:pPr>
+    </w:p>
+    <w:p>
+      <w:pPr>
+        <w:rPr>
+          <w:b/>
+          <w:sz w:val="28"/>
+          <w:szCs w:val="28"/>
+          <w:lang w:val="en-US"/>
+        </w:rPr>
+      </w:pPr>
+    </w:p>
+    <w:p>
+      <w:pPr>
+        <w:rPr>
+          <w:b/>
+          <w:sz w:val="28"/>
+          <w:szCs w:val="28"/>
+          <w:lang w:val="en-US"/>
+        </w:rPr>
+      </w:pPr>
+    </w:p>
+    <w:p>
+      <w:pPr>
+        <w:rPr>
+          <w:b/>
+          <w:sz w:val="28"/>
+          <w:szCs w:val="28"/>
+          <w:lang w:val="en-US"/>
+        </w:rPr>
+      </w:pPr>
+    </w:p>
+    <w:p>
+      <w:pPr>
+        <w:rPr>
+          <w:b/>
+          <w:sz w:val="28"/>
+          <w:szCs w:val="28"/>
+          <w:lang w:val="en-US"/>
+        </w:rPr>
+      </w:pPr>
+    </w:p>
+    <w:p>
+      <w:pPr>
+        <w:rPr>
+          <w:b/>
+          <w:sz w:val="28"/>
+          <w:szCs w:val="28"/>
+          <w:lang w:val="en-US"/>
+        </w:rPr>
+      </w:pPr>
+    </w:p>
+    <w:p>
+      <w:pPr>
+        <w:rPr>
+          <w:b/>
+          <w:sz w:val="28"/>
+          <w:szCs w:val="28"/>
+          <w:lang w:val="en-US"/>
+        </w:rPr>
+      </w:pPr>
+    </w:p>
+    <w:p>
+      <w:pPr>
+        <w:rPr>
+          <w:b/>
+          <w:sz w:val="28"/>
+          <w:szCs w:val="28"/>
+          <w:lang w:val="en-US"/>
+        </w:rPr>
+      </w:pPr>
+    </w:p>
+    <w:p>
+      <w:pPr>
+        <w:rPr>
+          <w:b/>
+          <w:sz w:val="28"/>
+          <w:szCs w:val="28"/>
+          <w:lang w:val="en-US"/>
+        </w:rPr>
+      </w:pPr>
+    </w:p>
+    <w:p>
+      <w:pPr>
+        <w:rPr>
+          <w:b/>
+          <w:sz w:val="28"/>
+          <w:szCs w:val="28"/>
+          <w:lang w:val="en-US"/>
+        </w:rPr>
+      </w:pPr>
+    </w:p>
+    <w:p>
+      <w:pPr>
+        <w:rPr>
+          <w:b/>
+          <w:sz w:val="28"/>
+          <w:szCs w:val="28"/>
+          <w:lang w:val="en-US"/>
+        </w:rPr>
+      </w:pPr>
+    </w:p>
+    <w:p>
+      <w:pPr>
+        <w:rPr>
+          <w:b/>
+          <w:sz w:val="28"/>
+          <w:szCs w:val="28"/>
+          <w:lang w:val="en-US"/>
+        </w:rPr>
+      </w:pPr>
+    </w:p>
+    <w:p>
+      <w:pPr>
+        <w:rPr>
+          <w:b/>
+          <w:sz w:val="28"/>
+          <w:szCs w:val="28"/>
+          <w:lang w:val="en-US"/>
+        </w:rPr>
+      </w:pPr>
+    </w:p>
+    <w:p>
+      <w:pPr>
+        <w:rPr>
+          <w:b/>
+          <w:sz w:val="28"/>
+          <w:szCs w:val="28"/>
+          <w:lang w:val="en-US"/>
+        </w:rPr>
+      </w:pPr>
+    </w:p>
+    <w:p>
+      <w:pPr>
+        <w:rPr>
+          <w:b/>
+          <w:sz w:val="28"/>
+          <w:szCs w:val="28"/>
+          <w:lang w:val="en-US"/>
+        </w:rPr>
+      </w:pPr>
+    </w:p>
+    <w:p>
+      <w:pPr>
+        <w:rPr>
+          <w:b/>
+          <w:sz w:val="28"/>
+          <w:szCs w:val="28"/>
+          <w:lang w:val="en-US"/>
+        </w:rPr>
+      </w:pPr>
+    </w:p>
+    <w:p>
+      <w:pPr>
+        <w:rPr>
+          <w:b/>
+          <w:sz w:val="28"/>
+          <w:szCs w:val="28"/>
+          <w:lang w:val="en-US"/>
+        </w:rPr>
+      </w:pPr>
+    </w:p>
+    <w:p>
+      <w:pPr>
+        <w:rPr>
+          <w:b/>
+          <w:sz w:val="28"/>
+          <w:szCs w:val="28"/>
+          <w:lang w:val="en-US"/>
+        </w:rPr>
+      </w:pPr>
+    </w:p>
+    <w:p>
+      <w:pPr>
+        <w:rPr>
+          <w:b/>
+          <w:sz w:val="28"/>
+          <w:szCs w:val="28"/>
+          <w:lang w:val="en-US"/>
+        </w:rPr>
+      </w:pPr>
+    </w:p>
+    <w:p>
+      <w:pPr>
+        <w:rPr>
+          <w:b/>
+          <w:sz w:val="28"/>
+          <w:szCs w:val="28"/>
+          <w:lang w:val="en-US"/>
+        </w:rPr>
+      </w:pPr>
+      <w:r>
+        <w:rPr>
+          <w:b/>
+          <w:sz w:val="28"/>
+          <w:szCs w:val="28"/>
+          <w:lang w:val="en-US"/>
+        </w:rPr>
+        <w:lastRenderedPageBreak/>
         <w:t>Task #1:</w:t>
       </w:r>
     </w:p>
@@ -545,44 +801,162 @@
           <w:lang w:val="en-US"/>
         </w:rPr>
       </w:pPr>
-      <w:bookmarkStart w:id="0" w:name="_GoBack"/>
-      <w:bookmarkEnd w:id="0"/>
       <w:r>
         <w:rPr>
           <w:lang w:val="en-US"/>
         </w:rPr>
         <w:t xml:space="preserve">The Election Interface can be found in the attached folder </w:t>
       </w:r>
-      <w:proofErr w:type="spellStart"/>
       <w:r>
         <w:rPr>
           <w:b/>
           <w:lang w:val="en-US"/>
         </w:rPr>
-        <w:t>DistributedSystems</w:t>
-      </w:r>
-      <w:proofErr w:type="spellEnd"/>
+        <w:t>DistributedSystems - Lab 2 - Task 1 Define Election Interface</w:t>
+      </w:r>
       <w:r>
         <w:rPr>
           <w:b/>
           <w:lang w:val="en-US"/>
         </w:rPr>
-        <w:t xml:space="preserve"> - Lab 2 - Task 1 Define Election Interface</w:t>
+        <w:t xml:space="preserve"> </w:t>
+      </w:r>
+      <w:r>
+        <w:rPr>
+          <w:lang w:val="en-US"/>
+        </w:rPr>
+        <w:t xml:space="preserve">under </w:t>
       </w:r>
       <w:r>
         <w:rPr>
           <w:b/>
           <w:lang w:val="en-US"/>
         </w:rPr>
+        <w:t>src</w:t>
+      </w:r>
+      <w:r>
+        <w:rPr>
+          <w:lang w:val="en-US"/>
+        </w:rPr>
+        <w:t>.</w:t>
+      </w:r>
+      <w:r>
+        <w:rPr>
+          <w:lang w:val="en-US"/>
+        </w:rPr>
+        <w:t xml:space="preserve"> (~/DistributedSystems - Lab 2 - Task 1 Define Election Interface\src\ElectionInterface.java</w:t>
+      </w:r>
+      <w:r>
+        <w:rPr>
+          <w:lang w:val="en-US"/>
+        </w:rPr>
+        <w:t>)</w:t>
+      </w:r>
+      <w:r>
+        <w:rPr>
+          <w:lang w:val="en-US"/>
+        </w:rPr>
+        <w:t>. The Election Interface contains function definitions</w:t>
+      </w:r>
+      <w:r>
+        <w:rPr>
+          <w:lang w:val="en-US"/>
+        </w:rPr>
+        <w:t xml:space="preserve"> for</w:t>
+      </w:r>
+      <w:r>
+        <w:rPr>
+          <w:lang w:val="en-US"/>
+        </w:rPr>
         <w:t xml:space="preserve"> </w:t>
       </w:r>
       <w:r>
         <w:rPr>
+          <w:i/>
+          <w:lang w:val="en-US"/>
+        </w:rPr>
+        <w:t xml:space="preserve">vote </w:t>
+      </w:r>
+      <w:r>
+        <w:rPr>
+          <w:lang w:val="en-US"/>
+        </w:rPr>
+        <w:t xml:space="preserve">and </w:t>
+      </w:r>
+      <w:r>
+        <w:rPr>
+          <w:i/>
+          <w:lang w:val="en-US"/>
+        </w:rPr>
+        <w:t xml:space="preserve">result </w:t>
+      </w:r>
+      <w:r>
+        <w:rPr>
+          <w:lang w:val="en-US"/>
+        </w:rPr>
+        <w:t>functions.</w:t>
+      </w:r>
+      <w:r>
+        <w:rPr>
+          <w:lang w:val="en-US"/>
+        </w:rPr>
+        <w:t xml:space="preserve"> The vote function takes in a string (candidate’s name) and </w:t>
+      </w:r>
+      <w:r>
+        <w:rPr>
+          <w:lang w:val="en-US"/>
+        </w:rPr>
+        <w:t>int (</w:t>
+      </w:r>
+      <w:r>
+        <w:rPr>
+          <w:lang w:val="en-US"/>
+        </w:rPr>
+        <w:t>voter number), also returns a Boolean to identify if the vote was casted successfully or not.</w:t>
+      </w:r>
+      <w:r>
+        <w:rPr>
+          <w:lang w:val="en-US"/>
+        </w:rPr>
+        <w:t xml:space="preserve"> The</w:t>
+      </w:r>
+      <w:r>
+        <w:rPr>
+          <w:lang w:val="en-US"/>
+        </w:rPr>
+        <w:t xml:space="preserve"> result() function takes in no parameters but returns a vector of objects (ElectionResults objects). </w:t>
+      </w:r>
+      <w:r>
+        <w:rPr>
+          <w:lang w:val="en-US"/>
+        </w:rPr>
+        <w:t xml:space="preserve">I have an ElectionResults class that is used to store the election results as </w:t>
+      </w:r>
+      <w:r>
+        <w:rPr>
+          <w:lang w:val="en-US"/>
+        </w:rPr>
+        <w:t>a serialized object in a vector.</w:t>
+      </w:r>
+      <w:r>
+        <w:rPr>
+          <w:lang w:val="en-US"/>
+        </w:rPr>
+        <w:t xml:space="preserve"> The ElectionResults.java file can be found in folder </w:t>
+      </w:r>
+      <w:r>
+        <w:rPr>
+          <w:b/>
+          <w:lang w:val="en-US"/>
+        </w:rPr>
+        <w:t xml:space="preserve">DistributedSystems - Lab 2 - Task 1 Define Election Interface </w:t>
+      </w:r>
+      <w:r>
+        <w:rPr>
           <w:lang w:val="en-US"/>
         </w:rPr>
         <w:t xml:space="preserve">under </w:t>
       </w:r>
-      <w:proofErr w:type="spellStart"/>
       <w:r>
         <w:rPr>
           <w:b/>
@@ -590,302 +964,30 @@
         </w:rPr>
         <w:t>src</w:t>
       </w:r>
-      <w:proofErr w:type="spellEnd"/>
-      <w:r>
-        <w:rPr>
-          <w:lang w:val="en-US"/>
-        </w:rPr>
-        <w:t>.</w:t>
-      </w:r>
-      <w:r>
-        <w:rPr>
-          <w:lang w:val="en-US"/>
-        </w:rPr>
-        <w:t xml:space="preserve"> (~/</w:t>
-      </w:r>
-      <w:proofErr w:type="spellStart"/>
-      <w:r>
-        <w:rPr>
-          <w:lang w:val="en-US"/>
-        </w:rPr>
-        <w:t>DistributedSystems</w:t>
-      </w:r>
-      <w:proofErr w:type="spellEnd"/>
-      <w:r>
-        <w:rPr>
-          <w:lang w:val="en-US"/>
-        </w:rPr>
-        <w:t xml:space="preserve"> - Lab 2 - Task 1 Define Election Interface\</w:t>
-      </w:r>
-      <w:proofErr w:type="spellStart"/>
-      <w:r>
-        <w:rPr>
-          <w:lang w:val="en-US"/>
-        </w:rPr>
-        <w:t>src</w:t>
-      </w:r>
-      <w:proofErr w:type="spellEnd"/>
-      <w:r>
-        <w:rPr>
-          <w:lang w:val="en-US"/>
-        </w:rPr>
-        <w:t>\ElectionInterface.java</w:t>
-      </w:r>
-      <w:r>
-        <w:rPr>
-          <w:lang w:val="en-US"/>
-        </w:rPr>
-        <w:t>)</w:t>
-      </w:r>
-      <w:r>
-        <w:rPr>
-          <w:lang w:val="en-US"/>
-        </w:rPr>
-        <w:t>. The Election Interface contains function definitions</w:t>
-      </w:r>
-      <w:r>
-        <w:rPr>
-          <w:lang w:val="en-US"/>
-        </w:rPr>
-        <w:t xml:space="preserve"> for</w:t>
-      </w:r>
-      <w:r>
-        <w:rPr>
+      <w:r>
+        <w:rPr>
+          <w:b/>
           <w:lang w:val="en-US"/>
         </w:rPr>
         <w:t xml:space="preserve"> </w:t>
       </w:r>
       <w:r>
         <w:rPr>
-          <w:i/>
-          <w:lang w:val="en-US"/>
-        </w:rPr>
-        <w:t xml:space="preserve">vote </w:t>
-      </w:r>
-      <w:r>
-        <w:rPr>
-          <w:lang w:val="en-US"/>
-        </w:rPr>
-        <w:t xml:space="preserve">and </w:t>
-      </w:r>
-      <w:r>
-        <w:rPr>
-          <w:i/>
-          <w:lang w:val="en-US"/>
-        </w:rPr>
-        <w:t xml:space="preserve">result </w:t>
-      </w:r>
-      <w:r>
-        <w:rPr>
-          <w:lang w:val="en-US"/>
-        </w:rPr>
-        <w:t>functions.</w:t>
-      </w:r>
-      <w:r>
-        <w:rPr>
-          <w:lang w:val="en-US"/>
-        </w:rPr>
-        <w:t xml:space="preserve"> The vote function takes in a string (candidate’s name) and </w:t>
-      </w:r>
-      <w:proofErr w:type="spellStart"/>
-      <w:r>
-        <w:rPr>
-          <w:lang w:val="en-US"/>
-        </w:rPr>
-        <w:t>int</w:t>
-      </w:r>
-      <w:proofErr w:type="spellEnd"/>
-      <w:r>
-        <w:rPr>
-          <w:lang w:val="en-US"/>
-        </w:rPr>
-        <w:t xml:space="preserve"> (</w:t>
-      </w:r>
-      <w:r>
-        <w:rPr>
-          <w:lang w:val="en-US"/>
-        </w:rPr>
-        <w:t>voter number), also returns a Boolean to identify if the vote was casted successfully or not.</w:t>
-      </w:r>
-      <w:r>
-        <w:rPr>
-          <w:lang w:val="en-US"/>
-        </w:rPr>
-        <w:t xml:space="preserve"> The</w:t>
-      </w:r>
-      <w:r>
-        <w:rPr>
-          <w:lang w:val="en-US"/>
-        </w:rPr>
-        <w:t xml:space="preserve"> </w:t>
-      </w:r>
-      <w:proofErr w:type="gramStart"/>
-      <w:r>
-        <w:rPr>
-          <w:lang w:val="en-US"/>
-        </w:rPr>
-        <w:t>result(</w:t>
-      </w:r>
-      <w:proofErr w:type="gramEnd"/>
-      <w:r>
-        <w:rPr>
-          <w:lang w:val="en-US"/>
-        </w:rPr>
-        <w:t>) function takes in no parameters but returns a vector of objects (</w:t>
-      </w:r>
-      <w:proofErr w:type="spellStart"/>
+          <w:lang w:val="en-US"/>
+        </w:rPr>
+        <w:t>(~/DistributedSystems - Lab 2 - Task 1 Define Election Interface\src\</w:t>
+      </w:r>
       <w:r>
         <w:rPr>
           <w:lang w:val="en-US"/>
         </w:rPr>
         <w:t>ElectionResults</w:t>
       </w:r>
-      <w:proofErr w:type="spellEnd"/>
-      <w:r>
-        <w:rPr>
-          <w:lang w:val="en-US"/>
-        </w:rPr>
-        <w:t xml:space="preserve"> objects). </w:t>
-      </w:r>
-      <w:r>
-        <w:rPr>
-          <w:lang w:val="en-US"/>
-        </w:rPr>
-        <w:t xml:space="preserve">I have an </w:t>
-      </w:r>
-      <w:proofErr w:type="spellStart"/>
-      <w:r>
-        <w:rPr>
-          <w:lang w:val="en-US"/>
-        </w:rPr>
-        <w:t>ElectionResults</w:t>
-      </w:r>
-      <w:proofErr w:type="spellEnd"/>
-      <w:r>
-        <w:rPr>
-          <w:lang w:val="en-US"/>
-        </w:rPr>
-        <w:t xml:space="preserve"> class that is used to store the election results as </w:t>
-      </w:r>
-      <w:r>
-        <w:rPr>
-          <w:lang w:val="en-US"/>
-        </w:rPr>
-        <w:t>a serialized object in a vector.</w:t>
-      </w:r>
-      <w:r>
-        <w:rPr>
-          <w:lang w:val="en-US"/>
-        </w:rPr>
-        <w:t xml:space="preserve"> The ElectionResults.java file can be found in </w:t>
-      </w:r>
-      <w:r>
-        <w:rPr>
-          <w:lang w:val="en-US"/>
-        </w:rPr>
-        <w:t xml:space="preserve">folder </w:t>
-      </w:r>
-      <w:proofErr w:type="spellStart"/>
-      <w:r>
-        <w:rPr>
-          <w:b/>
-          <w:lang w:val="en-US"/>
-        </w:rPr>
-        <w:t>DistributedSystems</w:t>
-      </w:r>
-      <w:proofErr w:type="spellEnd"/>
-      <w:r>
-        <w:rPr>
-          <w:b/>
-          <w:lang w:val="en-US"/>
-        </w:rPr>
-        <w:t xml:space="preserve"> - Lab 2 - Task 1 Define Election Interface </w:t>
-      </w:r>
-      <w:r>
-        <w:rPr>
-          <w:lang w:val="en-US"/>
-        </w:rPr>
-        <w:t xml:space="preserve">under </w:t>
-      </w:r>
-      <w:proofErr w:type="spellStart"/>
-      <w:r>
-        <w:rPr>
-          <w:b/>
-          <w:lang w:val="en-US"/>
-        </w:rPr>
-        <w:t>src</w:t>
-      </w:r>
-      <w:proofErr w:type="spellEnd"/>
-      <w:r>
-        <w:rPr>
-          <w:b/>
-          <w:lang w:val="en-US"/>
-        </w:rPr>
-        <w:t xml:space="preserve"> </w:t>
-      </w:r>
-      <w:r>
-        <w:rPr>
-          <w:lang w:val="en-US"/>
-        </w:rPr>
-        <w:t>(~/</w:t>
-      </w:r>
-      <w:proofErr w:type="spellStart"/>
-      <w:r>
-        <w:rPr>
-          <w:lang w:val="en-US"/>
-        </w:rPr>
-        <w:t>DistributedSystems</w:t>
-      </w:r>
-      <w:proofErr w:type="spellEnd"/>
-      <w:r>
-        <w:rPr>
-          <w:lang w:val="en-US"/>
-        </w:rPr>
-        <w:t xml:space="preserve"> - Lab 2 - Task 1 Define Election Interface\</w:t>
-      </w:r>
-      <w:proofErr w:type="spellStart"/>
-      <w:r>
-        <w:rPr>
-          <w:lang w:val="en-US"/>
-        </w:rPr>
-        <w:t>src</w:t>
-      </w:r>
-      <w:proofErr w:type="spellEnd"/>
-      <w:r>
-        <w:rPr>
-          <w:lang w:val="en-US"/>
-        </w:rPr>
-        <w:t>\</w:t>
-      </w:r>
-      <w:r>
-        <w:rPr>
-          <w:lang w:val="en-US"/>
-        </w:rPr>
-        <w:t>ElectionResults</w:t>
-      </w:r>
-      <w:r>
-        <w:rPr>
-          <w:lang w:val="en-US"/>
-        </w:rPr>
-        <w:t xml:space="preserve">.java) More details regarding the files and functions can be found in the source files </w:t>
-      </w:r>
-      <w:r>
-        <w:rPr>
-          <w:lang w:val="en-US"/>
-        </w:rPr>
-        <w:t>ElectionInterface.java</w:t>
-      </w:r>
-      <w:r>
-        <w:rPr>
-          <w:lang w:val="en-US"/>
-        </w:rPr>
-        <w:t xml:space="preserve"> and </w:t>
-      </w:r>
-      <w:r>
-        <w:rPr>
-          <w:lang w:val="en-US"/>
-        </w:rPr>
-        <w:t>ElectionResults.java</w:t>
+      <w:r>
+        <w:rPr>
+          <w:lang w:val="en-US"/>
+        </w:rPr>
+        <w:t>.java) More details regarding the files and functions can be found in the source files ElectionInterface.java and ElectionResults.java</w:t>
       </w:r>
       <w:r>
         <w:rPr>
@@ -984,20 +1086,1408 @@
           <w:lang w:val="en-US"/>
         </w:rPr>
       </w:pPr>
-    </w:p>
-    <w:p>
-      <w:pPr>
-        <w:rPr>
-          <w:lang w:val="en-US"/>
-        </w:rPr>
-      </w:pPr>
-    </w:p>
-    <w:p>
-      <w:pPr>
-        <w:rPr>
-          <w:lang w:val="en-US"/>
-        </w:rPr>
-      </w:pPr>
+      <w:r>
+        <w:rPr>
+          <w:lang w:val="en-US"/>
+        </w:rPr>
+        <w:t>The Server can be started with command: “java ElectionServer localhost”</w:t>
+      </w:r>
+    </w:p>
+    <w:p>
+      <w:pPr>
+        <w:spacing w:after="0"/>
+        <w:ind w:left="720"/>
+        <w:rPr>
+          <w:lang w:val="en-US"/>
+        </w:rPr>
+      </w:pPr>
+      <w:r>
+        <w:rPr>
+          <w:lang w:val="en-US"/>
+        </w:rPr>
+        <w:t>The Client can be started with command: “java ElectionClient vote localhost 1099” for voting</w:t>
+      </w:r>
+    </w:p>
+    <w:p>
+      <w:pPr>
+        <w:spacing w:after="0"/>
+        <w:ind w:left="720"/>
+        <w:rPr>
+          <w:lang w:val="en-US"/>
+        </w:rPr>
+      </w:pPr>
+      <w:r>
+        <w:rPr>
+          <w:lang w:val="en-US"/>
+        </w:rPr>
+        <w:t>The Client can be started with command: “java ElectionClient results localhost 1099” for results</w:t>
+      </w:r>
+    </w:p>
+    <w:p>
+      <w:pPr>
+        <w:spacing w:after="0"/>
+        <w:ind w:left="720"/>
+        <w:rPr>
+          <w:lang w:val="en-US"/>
+        </w:rPr>
+      </w:pPr>
+      <w:r>
+        <w:rPr>
+          <w:lang w:val="en-US"/>
+        </w:rPr>
+        <w:t xml:space="preserve">The source can be found under: </w:t>
+      </w:r>
+      <w:r>
+        <w:rPr>
+          <w:b/>
+          <w:lang w:val="en-US"/>
+        </w:rPr>
+        <w:t>DistributedSystems - Lab 2 - Task 2 Implement Election\src</w:t>
+      </w:r>
+      <w:r>
+        <w:rPr>
+          <w:b/>
+          <w:lang w:val="en-US"/>
+        </w:rPr>
+        <w:t xml:space="preserve"> </w:t>
+      </w:r>
+      <w:r>
+        <w:rPr>
+          <w:lang w:val="en-US"/>
+        </w:rPr>
+        <w:t>in the submitted zip file.</w:t>
+      </w:r>
+    </w:p>
+    <w:p>
+      <w:pPr>
+        <w:spacing w:after="0"/>
+        <w:ind w:left="720"/>
+        <w:rPr>
+          <w:lang w:val="en-US"/>
+        </w:rPr>
+      </w:pPr>
+    </w:p>
+    <w:p>
+      <w:pPr>
+        <w:spacing w:after="0"/>
+        <w:ind w:left="720"/>
+        <w:rPr>
+          <w:lang w:val="en-US"/>
+        </w:rPr>
+      </w:pPr>
+      <w:r>
+        <w:rPr>
+          <w:noProof/>
+        </w:rPr>
+        <mc:AlternateContent>
+          <mc:Choice Requires="wps">
+            <w:drawing>
+              <wp:anchor distT="0" distB="0" distL="114300" distR="114300" simplePos="0" relativeHeight="251673600" behindDoc="1" locked="0" layoutInCell="1" allowOverlap="1" wp14:anchorId="5ADD3C6B" wp14:editId="7463CACE">
+                <wp:simplePos x="0" y="0"/>
+                <wp:positionH relativeFrom="column">
+                  <wp:posOffset>323850</wp:posOffset>
+                </wp:positionH>
+                <wp:positionV relativeFrom="paragraph">
+                  <wp:posOffset>1826260</wp:posOffset>
+                </wp:positionV>
+                <wp:extent cx="1743075" cy="635"/>
+                <wp:effectExtent l="0" t="0" r="9525" b="0"/>
+                <wp:wrapNone/>
+                <wp:docPr id="16" name="Text Box 16"/>
+                <wp:cNvGraphicFramePr/>
+                <a:graphic xmlns:a="http://schemas.openxmlformats.org/drawingml/2006/main">
+                  <a:graphicData uri="http://schemas.microsoft.com/office/word/2010/wordprocessingShape">
+                    <wps:wsp>
+                      <wps:cNvSpPr txBox="1"/>
+                      <wps:spPr>
+                        <a:xfrm>
+                          <a:off x="0" y="0"/>
+                          <a:ext cx="1743075" cy="635"/>
+                        </a:xfrm>
+                        <a:prstGeom prst="rect">
+                          <a:avLst/>
+                        </a:prstGeom>
+                        <a:solidFill>
+                          <a:prstClr val="white"/>
+                        </a:solidFill>
+                        <a:ln>
+                          <a:noFill/>
+                        </a:ln>
+                        <a:effectLst/>
+                      </wps:spPr>
+                      <wps:txbx>
+                        <w:txbxContent>
+                          <w:p>
+                            <w:pPr>
+                              <w:pStyle w:val="Caption"/>
+                              <w:rPr>
+                                <w:noProof/>
+                              </w:rPr>
+                            </w:pPr>
+                            <w:r>
+                              <w:t xml:space="preserve">Figure </w:t>
+                            </w:r>
+                            <w:fldSimple w:instr=" SEQ Figure \* ARABIC ">
+                              <w:r>
+                                <w:rPr>
+                                  <w:noProof/>
+                                </w:rPr>
+                                <w:t>1</w:t>
+                              </w:r>
+                            </w:fldSimple>
+                            <w:r>
+                              <w:t>Client 5 casting vote</w:t>
+                            </w:r>
+                          </w:p>
+                        </w:txbxContent>
+                      </wps:txbx>
+                      <wps:bodyPr rot="0" spcFirstLastPara="0" vertOverflow="overflow" horzOverflow="overflow" vert="horz" wrap="square" lIns="0" tIns="0" rIns="0" bIns="0" numCol="1" spcCol="0" rtlCol="0" fromWordArt="0" anchor="t" anchorCtr="0" forceAA="0" compatLnSpc="1">
+                        <a:prstTxWarp prst="textNoShape">
+                          <a:avLst/>
+                        </a:prstTxWarp>
+                        <a:spAutoFit/>
+                      </wps:bodyPr>
+                    </wps:wsp>
+                  </a:graphicData>
+                </a:graphic>
+              </wp:anchor>
+            </w:drawing>
+          </mc:Choice>
+          <mc:Fallback>
+            <w:pict>
+              <v:shape w14:anchorId="5ADD3C6B" id="Text Box 16" o:spid="_x0000_s1027" type="#_x0000_t202" style="position:absolute;left:0;text-align:left;margin-left:25.5pt;margin-top:143.8pt;width:137.25pt;height:.05pt;z-index:-251642880;visibility:visible;mso-wrap-style:square;mso-wrap-distance-left:9pt;mso-wrap-distance-top:0;mso-wrap-distance-right:9pt;mso-wrap-distance-bottom:0;mso-position-horizontal:absolute;mso-position-horizontal-relative:text;mso-position-vertical:absolute;mso-position-vertical-relative:text;v-text-anchor:top" o:gfxdata="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" stroked="f">
+                <v:textbox style="mso-fit-shape-to-text:t" inset="0,0,0,0">
+                  <w:txbxContent>
+                    <w:p>
+                      <w:pPr>
+                        <w:pStyle w:val="Caption"/>
+                        <w:rPr>
+                          <w:noProof/>
+                        </w:rPr>
+                      </w:pPr>
+                      <w:r>
+                        <w:t xml:space="preserve">Figure </w:t>
+                      </w:r>
+                      <w:fldSimple w:instr=" SEQ Figure \* ARABIC ">
+                        <w:r>
+                          <w:rPr>
+                            <w:noProof/>
+                          </w:rPr>
+                          <w:t>1</w:t>
+                        </w:r>
+                      </w:fldSimple>
+                      <w:r>
+                        <w:t>Client 5 casting vote</w:t>
+                      </w:r>
+                    </w:p>
+                  </w:txbxContent>
+                </v:textbox>
+              </v:shape>
+            </w:pict>
+          </mc:Fallback>
+        </mc:AlternateContent>
+      </w:r>
+      <w:r>
+        <w:rPr>
+          <w:noProof/>
+        </w:rPr>
+        <mc:AlternateContent>
+          <mc:Choice Requires="wps">
+            <w:drawing>
+              <wp:anchor distT="0" distB="0" distL="114300" distR="114300" simplePos="0" relativeHeight="251671552" behindDoc="1" locked="0" layoutInCell="1" allowOverlap="1" wp14:anchorId="33683D4B" wp14:editId="410434D9">
+                <wp:simplePos x="0" y="0"/>
+                <wp:positionH relativeFrom="column">
+                  <wp:posOffset>4714875</wp:posOffset>
+                </wp:positionH>
+                <wp:positionV relativeFrom="paragraph">
+                  <wp:posOffset>969010</wp:posOffset>
+                </wp:positionV>
+                <wp:extent cx="1762125" cy="635"/>
+                <wp:effectExtent l="0" t="0" r="9525" b="0"/>
+                <wp:wrapNone/>
+                <wp:docPr id="15" name="Text Box 15"/>
+                <wp:cNvGraphicFramePr/>
+                <a:graphic xmlns:a="http://schemas.openxmlformats.org/drawingml/2006/main">
+                  <a:graphicData uri="http://schemas.microsoft.com/office/word/2010/wordprocessingShape">
+                    <wps:wsp>
+                      <wps:cNvSpPr txBox="1"/>
+                      <wps:spPr>
+                        <a:xfrm>
+                          <a:off x="0" y="0"/>
+                          <a:ext cx="1762125" cy="635"/>
+                        </a:xfrm>
+                        <a:prstGeom prst="rect">
+                          <a:avLst/>
+                        </a:prstGeom>
+                        <a:solidFill>
+                          <a:prstClr val="white"/>
+                        </a:solidFill>
+                        <a:ln>
+                          <a:noFill/>
+                        </a:ln>
+                        <a:effectLst/>
+                      </wps:spPr>
+                      <wps:txbx>
+                        <w:txbxContent>
+                          <w:p>
+                            <w:pPr>
+                              <w:pStyle w:val="Caption"/>
+                              <w:rPr>
+                                <w:noProof/>
+                              </w:rPr>
+                            </w:pPr>
+                            <w:r>
+                              <w:t xml:space="preserve">Figure </w:t>
+                            </w:r>
+                            <w:fldSimple w:instr=" SEQ Figure \* ARABIC ">
+                              <w:r>
+                                <w:rPr>
+                                  <w:noProof/>
+                                </w:rPr>
+                                <w:t>2</w:t>
+                              </w:r>
+                            </w:fldSimple>
+                            <w:r>
+                              <w:t>Client 4casting vote</w:t>
+                            </w:r>
+                          </w:p>
+                        </w:txbxContent>
+                      </wps:txbx>
+                      <wps:bodyPr rot="0" spcFirstLastPara="0" vertOverflow="overflow" horzOverflow="overflow" vert="horz" wrap="square" lIns="0" tIns="0" rIns="0" bIns="0" numCol="1" spcCol="0" rtlCol="0" fromWordArt="0" anchor="t" anchorCtr="0" forceAA="0" compatLnSpc="1">
+                        <a:prstTxWarp prst="textNoShape">
+                          <a:avLst/>
+                        </a:prstTxWarp>
+                        <a:spAutoFit/>
+                      </wps:bodyPr>
+                    </wps:wsp>
+                  </a:graphicData>
+                </a:graphic>
+              </wp:anchor>
+            </w:drawing>
+          </mc:Choice>
+          <mc:Fallback>
+            <w:pict>
+              <v:shape w14:anchorId="33683D4B" id="Text Box 15" o:spid="_x0000_s1028" type="#_x0000_t202" style="position:absolute;left:0;text-align:left;margin-left:371.25pt;margin-top:76.3pt;width:138.75pt;height:.05pt;z-index:-251644928;visibility:visible;mso-wrap-style:square;mso-wrap-distance-left:9pt;mso-wrap-distance-top:0;mso-wrap-distance-right:9pt;mso-wrap-distance-bottom:0;mso-position-horizontal:absolute;mso-position-horizontal-relative:text;mso-position-vertical:absolute;mso-position-vertical-relative:text;v-text-anchor:top" o:gfxdata="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" stroked="f">
+                <v:textbox style="mso-fit-shape-to-text:t" inset="0,0,0,0">
+                  <w:txbxContent>
+                    <w:p>
+                      <w:pPr>
+                        <w:pStyle w:val="Caption"/>
+                        <w:rPr>
+                          <w:noProof/>
+                        </w:rPr>
+                      </w:pPr>
+                      <w:r>
+                        <w:t xml:space="preserve">Figure </w:t>
+                      </w:r>
+                      <w:fldSimple w:instr=" SEQ Figure \* ARABIC ">
+                        <w:r>
+                          <w:rPr>
+                            <w:noProof/>
+                          </w:rPr>
+                          <w:t>2</w:t>
+                        </w:r>
+                      </w:fldSimple>
+                      <w:r>
+                        <w:t>Client 4casting vote</w:t>
+                      </w:r>
+                    </w:p>
+                  </w:txbxContent>
+                </v:textbox>
+              </v:shape>
+            </w:pict>
+          </mc:Fallback>
+        </mc:AlternateContent>
+      </w:r>
+      <w:r>
+        <w:rPr>
+          <w:noProof/>
+        </w:rPr>
+        <mc:AlternateContent>
+          <mc:Choice Requires="wps">
+            <w:drawing>
+              <wp:anchor distT="0" distB="0" distL="114300" distR="114300" simplePos="0" relativeHeight="251669504" behindDoc="1" locked="0" layoutInCell="1" allowOverlap="1" wp14:anchorId="596C3110" wp14:editId="26A3108D">
+                <wp:simplePos x="0" y="0"/>
+                <wp:positionH relativeFrom="column">
+                  <wp:posOffset>2857500</wp:posOffset>
+                </wp:positionH>
+                <wp:positionV relativeFrom="paragraph">
+                  <wp:posOffset>940435</wp:posOffset>
+                </wp:positionV>
+                <wp:extent cx="1771650" cy="635"/>
+                <wp:effectExtent l="0" t="0" r="0" b="0"/>
+                <wp:wrapNone/>
+                <wp:docPr id="14" name="Text Box 14"/>
+                <wp:cNvGraphicFramePr/>
+                <a:graphic xmlns:a="http://schemas.openxmlformats.org/drawingml/2006/main">
+                  <a:graphicData uri="http://schemas.microsoft.com/office/word/2010/wordprocessingShape">
+                    <wps:wsp>
+                      <wps:cNvSpPr txBox="1"/>
+                      <wps:spPr>
+                        <a:xfrm>
+                          <a:off x="0" y="0"/>
+                          <a:ext cx="1771650" cy="635"/>
+                        </a:xfrm>
+                        <a:prstGeom prst="rect">
+                          <a:avLst/>
+                        </a:prstGeom>
+                        <a:solidFill>
+                          <a:prstClr val="white"/>
+                        </a:solidFill>
+                        <a:ln>
+                          <a:noFill/>
+                        </a:ln>
+                        <a:effectLst/>
+                      </wps:spPr>
+                      <wps:txbx>
+                        <w:txbxContent>
+                          <w:p>
+                            <w:pPr>
+                              <w:pStyle w:val="Caption"/>
+                              <w:rPr>
+                                <w:noProof/>
+                              </w:rPr>
+                            </w:pPr>
+                            <w:r>
+                              <w:t xml:space="preserve">Figure </w:t>
+                            </w:r>
+                            <w:fldSimple w:instr=" SEQ Figure \* ARABIC ">
+                              <w:r>
+                                <w:rPr>
+                                  <w:noProof/>
+                                </w:rPr>
+                                <w:t>3</w:t>
+                              </w:r>
+                            </w:fldSimple>
+                            <w:r>
+                              <w:t>Client 3 casting vote</w:t>
+                            </w:r>
+                          </w:p>
+                        </w:txbxContent>
+                      </wps:txbx>
+                      <wps:bodyPr rot="0" spcFirstLastPara="0" vertOverflow="overflow" horzOverflow="overflow" vert="horz" wrap="square" lIns="0" tIns="0" rIns="0" bIns="0" numCol="1" spcCol="0" rtlCol="0" fromWordArt="0" anchor="t" anchorCtr="0" forceAA="0" compatLnSpc="1">
+                        <a:prstTxWarp prst="textNoShape">
+                          <a:avLst/>
+                        </a:prstTxWarp>
+                        <a:spAutoFit/>
+                      </wps:bodyPr>
+                    </wps:wsp>
+                  </a:graphicData>
+                </a:graphic>
+              </wp:anchor>
+            </w:drawing>
+          </mc:Choice>
+          <mc:Fallback>
+            <w:pict>
+              <v:shape w14:anchorId="596C3110" id="Text Box 14" o:spid="_x0000_s1029" type="#_x0000_t202" style="position:absolute;left:0;text-align:left;margin-left:225pt;margin-top:74.05pt;width:139.5pt;height:.05pt;z-index:-251646976;visibility:visible;mso-wrap-style:square;mso-wrap-distance-left:9pt;mso-wrap-distance-top:0;mso-wrap-distance-right:9pt;mso-wrap-distance-bottom:0;mso-position-horizontal:absolute;mso-position-horizontal-relative:text;mso-position-vertical:absolute;mso-position-vertical-relative:text;v-text-anchor:top" o:gfxdata="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" stroked="f">
+                <v:textbox style="mso-fit-shape-to-text:t" inset="0,0,0,0">
+                  <w:txbxContent>
+                    <w:p>
+                      <w:pPr>
+                        <w:pStyle w:val="Caption"/>
+                        <w:rPr>
+                          <w:noProof/>
+                        </w:rPr>
+                      </w:pPr>
+                      <w:r>
+                        <w:t xml:space="preserve">Figure </w:t>
+                      </w:r>
+                      <w:fldSimple w:instr=" SEQ Figure \* ARABIC ">
+                        <w:r>
+                          <w:rPr>
+                            <w:noProof/>
+                          </w:rPr>
+                          <w:t>3</w:t>
+                        </w:r>
+                      </w:fldSimple>
+                      <w:r>
+                        <w:t>Client 3 casting vote</w:t>
+                      </w:r>
+                    </w:p>
+                  </w:txbxContent>
+                </v:textbox>
+              </v:shape>
+            </w:pict>
+          </mc:Fallback>
+        </mc:AlternateContent>
+      </w:r>
+      <w:r>
+        <w:rPr>
+          <w:noProof/>
+        </w:rPr>
+        <mc:AlternateContent>
+          <mc:Choice Requires="wps">
+            <w:drawing>
+              <wp:anchor distT="0" distB="0" distL="114300" distR="114300" simplePos="0" relativeHeight="251667456" behindDoc="1" locked="0" layoutInCell="1" allowOverlap="1" wp14:anchorId="58BEAD9D" wp14:editId="26174950">
+                <wp:simplePos x="0" y="0"/>
+                <wp:positionH relativeFrom="column">
+                  <wp:posOffset>1019175</wp:posOffset>
+                </wp:positionH>
+                <wp:positionV relativeFrom="paragraph">
+                  <wp:posOffset>978535</wp:posOffset>
+                </wp:positionV>
+                <wp:extent cx="1714500" cy="133350"/>
+                <wp:effectExtent l="0" t="0" r="0" b="0"/>
+                <wp:wrapNone/>
+                <wp:docPr id="13" name="Text Box 13"/>
+                <wp:cNvGraphicFramePr/>
+                <a:graphic xmlns:a="http://schemas.openxmlformats.org/drawingml/2006/main">
+                  <a:graphicData uri="http://schemas.microsoft.com/office/word/2010/wordprocessingShape">
+                    <wps:wsp>
+                      <wps:cNvSpPr txBox="1"/>
+                      <wps:spPr>
+                        <a:xfrm>
+                          <a:off x="0" y="0"/>
+                          <a:ext cx="1714500" cy="133350"/>
+                        </a:xfrm>
+                        <a:prstGeom prst="rect">
+                          <a:avLst/>
+                        </a:prstGeom>
+                        <a:solidFill>
+                          <a:prstClr val="white"/>
+                        </a:solidFill>
+                        <a:ln>
+                          <a:noFill/>
+                        </a:ln>
+                        <a:effectLst/>
+                      </wps:spPr>
+                      <wps:txbx>
+                        <w:txbxContent>
+                          <w:p>
+                            <w:pPr>
+                              <w:pStyle w:val="Caption"/>
+                              <w:rPr>
+                                <w:noProof/>
+                              </w:rPr>
+                            </w:pPr>
+                            <w:r>
+                              <w:t xml:space="preserve">Figure </w:t>
+                            </w:r>
+                            <w:fldSimple w:instr=" SEQ Figure \* ARABIC ">
+                              <w:r>
+                                <w:rPr>
+                                  <w:noProof/>
+                                </w:rPr>
+                                <w:t>4</w:t>
+                              </w:r>
+                            </w:fldSimple>
+                            <w:r>
+                              <w:t>Client 2 casting vote</w:t>
+                            </w:r>
+                          </w:p>
+                        </w:txbxContent>
+                      </wps:txbx>
+                      <wps:bodyPr rot="0" spcFirstLastPara="0" vertOverflow="overflow" horzOverflow="overflow" vert="horz" wrap="square" lIns="0" tIns="0" rIns="0" bIns="0" numCol="1" spcCol="0" rtlCol="0" fromWordArt="0" anchor="t" anchorCtr="0" forceAA="0" compatLnSpc="1">
+                        <a:prstTxWarp prst="textNoShape">
+                          <a:avLst/>
+                        </a:prstTxWarp>
+                        <a:noAutofit/>
+                      </wps:bodyPr>
+                    </wps:wsp>
+                  </a:graphicData>
+                </a:graphic>
+                <wp14:sizeRelV relativeFrom="margin">
+                  <wp14:pctHeight>0</wp14:pctHeight>
+                </wp14:sizeRelV>
+              </wp:anchor>
+            </w:drawing>
+          </mc:Choice>
+          <mc:Fallback>
+            <w:pict>
+              <v:shape w14:anchorId="58BEAD9D" id="Text Box 13" o:spid="_x0000_s1030" type="#_x0000_t202" style="position:absolute;left:0;text-align:left;margin-left:80.25pt;margin-top:77.05pt;width:135pt;height:10.5pt;z-index:-251649024;visibility:visible;mso-wrap-style:square;mso-height-percent:0;mso-wrap-distance-left:9pt;mso-wrap-distance-top:0;mso-wrap-distance-right:9pt;mso-wrap-distance-bottom:0;mso-position-horizontal:absolute;mso-position-horizontal-relative:text;mso-position-vertical:absolute;mso-position-vertical-relative:text;mso-height-percent:0;mso-height-relative:margin;v-text-anchor:top" o:gfxdata="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" stroked="f">
+                <v:textbox inset="0,0,0,0">
+                  <w:txbxContent>
+                    <w:p>
+                      <w:pPr>
+                        <w:pStyle w:val="Caption"/>
+                        <w:rPr>
+                          <w:noProof/>
+                        </w:rPr>
+                      </w:pPr>
+                      <w:r>
+                        <w:t xml:space="preserve">Figure </w:t>
+                      </w:r>
+                      <w:fldSimple w:instr=" SEQ Figure \* ARABIC ">
+                        <w:r>
+                          <w:rPr>
+                            <w:noProof/>
+                          </w:rPr>
+                          <w:t>4</w:t>
+                        </w:r>
+                      </w:fldSimple>
+                      <w:r>
+                        <w:t>Client 2 casting vote</w:t>
+                      </w:r>
+                    </w:p>
+                  </w:txbxContent>
+                </v:textbox>
+              </v:shape>
+            </w:pict>
+          </mc:Fallback>
+        </mc:AlternateContent>
+      </w:r>
+      <w:r>
+        <w:rPr>
+          <w:noProof/>
+          <w:lang w:eastAsia="en-CA"/>
+        </w:rPr>
+        <w:drawing>
+          <wp:anchor distT="0" distB="0" distL="114300" distR="114300" simplePos="0" relativeHeight="251665408" behindDoc="1" locked="0" layoutInCell="1" allowOverlap="1" wp14:anchorId="341CC915" wp14:editId="4F5AEEF7">
+            <wp:simplePos x="0" y="0"/>
+            <wp:positionH relativeFrom="column">
+              <wp:posOffset>2314575</wp:posOffset>
+            </wp:positionH>
+            <wp:positionV relativeFrom="paragraph">
+              <wp:posOffset>1111885</wp:posOffset>
+            </wp:positionV>
+            <wp:extent cx="3857625" cy="1076325"/>
+            <wp:effectExtent l="0" t="0" r="9525" b="9525"/>
+            <wp:wrapTight wrapText="bothSides">
+              <wp:wrapPolygon edited="0">
+                <wp:start x="0" y="0"/>
+                <wp:lineTo x="0" y="21409"/>
+                <wp:lineTo x="21547" y="21409"/>
+                <wp:lineTo x="21547" y="0"/>
+                <wp:lineTo x="0" y="0"/>
+              </wp:wrapPolygon>
+            </wp:wrapTight>
+            <wp:docPr id="11" name="Picture 11"/>
+            <wp:cNvGraphicFramePr>
+              <a:graphicFrameLocks xmlns:a="http://schemas.openxmlformats.org/drawingml/2006/main" noChangeAspect="1"/>
+            </wp:cNvGraphicFramePr>
+            <a:graphic xmlns:a="http://schemas.openxmlformats.org/drawingml/2006/main">
+              <a:graphicData uri="http://schemas.openxmlformats.org/drawingml/2006/picture">
+                <pic:pic xmlns:pic="http://schemas.openxmlformats.org/drawingml/2006/picture">
+                  <pic:nvPicPr>
+                    <pic:cNvPr id="1" name=""/>
+                    <pic:cNvPicPr/>
+                  </pic:nvPicPr>
+                  <pic:blipFill>
+                    <a:blip r:embed="rId9">
+                      <a:extLst>
+                        <a:ext uri="{28A0092B-C50C-407E-A947-70E740481C1C}">
+                          <a14:useLocalDpi xmlns:a14="http://schemas.microsoft.com/office/drawing/2010/main" val="0"/>
+                        </a:ext>
+                      </a:extLst>
+                    </a:blip>
+                    <a:stretch>
+                      <a:fillRect/>
+                    </a:stretch>
+                  </pic:blipFill>
+                  <pic:spPr>
+                    <a:xfrm>
+                      <a:off x="0" y="0"/>
+                      <a:ext cx="3857625" cy="1076325"/>
+                    </a:xfrm>
+                    <a:prstGeom prst="rect">
+                      <a:avLst/>
+                    </a:prstGeom>
+                  </pic:spPr>
+                </pic:pic>
+              </a:graphicData>
+            </a:graphic>
+          </wp:anchor>
+        </w:drawing>
+      </w:r>
+      <w:r>
+        <w:rPr>
+          <w:noProof/>
+          <w:lang w:eastAsia="en-CA"/>
+        </w:rPr>
+        <w:drawing>
+          <wp:anchor distT="0" distB="0" distL="114300" distR="114300" simplePos="0" relativeHeight="251664384" behindDoc="1" locked="0" layoutInCell="1" allowOverlap="1" wp14:anchorId="6E8E4661" wp14:editId="632EF078">
+            <wp:simplePos x="0" y="0"/>
+            <wp:positionH relativeFrom="column">
+              <wp:posOffset>323850</wp:posOffset>
+            </wp:positionH>
+            <wp:positionV relativeFrom="paragraph">
+              <wp:posOffset>1107440</wp:posOffset>
+            </wp:positionV>
+            <wp:extent cx="1743075" cy="714375"/>
+            <wp:effectExtent l="0" t="0" r="9525" b="9525"/>
+            <wp:wrapTight wrapText="bothSides">
+              <wp:wrapPolygon edited="0">
+                <wp:start x="0" y="0"/>
+                <wp:lineTo x="0" y="21312"/>
+                <wp:lineTo x="21482" y="21312"/>
+                <wp:lineTo x="21482" y="0"/>
+                <wp:lineTo x="0" y="0"/>
+              </wp:wrapPolygon>
+            </wp:wrapTight>
+            <wp:docPr id="10" name="Picture 10"/>
+            <wp:cNvGraphicFramePr>
+              <a:graphicFrameLocks xmlns:a="http://schemas.openxmlformats.org/drawingml/2006/main" noChangeAspect="1"/>
+            </wp:cNvGraphicFramePr>
+            <a:graphic xmlns:a="http://schemas.openxmlformats.org/drawingml/2006/main">
+              <a:graphicData uri="http://schemas.openxmlformats.org/drawingml/2006/picture">
+                <pic:pic xmlns:pic="http://schemas.openxmlformats.org/drawingml/2006/picture">
+                  <pic:nvPicPr>
+                    <pic:cNvPr id="1" name=""/>
+                    <pic:cNvPicPr/>
+                  </pic:nvPicPr>
+                  <pic:blipFill>
+                    <a:blip r:embed="rId10">
+                      <a:extLst>
+                        <a:ext uri="{28A0092B-C50C-407E-A947-70E740481C1C}">
+                          <a14:useLocalDpi xmlns:a14="http://schemas.microsoft.com/office/drawing/2010/main" val="0"/>
+                        </a:ext>
+                      </a:extLst>
+                    </a:blip>
+                    <a:stretch>
+                      <a:fillRect/>
+                    </a:stretch>
+                  </pic:blipFill>
+                  <pic:spPr>
+                    <a:xfrm>
+                      <a:off x="0" y="0"/>
+                      <a:ext cx="1743075" cy="714375"/>
+                    </a:xfrm>
+                    <a:prstGeom prst="rect">
+                      <a:avLst/>
+                    </a:prstGeom>
+                  </pic:spPr>
+                </pic:pic>
+              </a:graphicData>
+            </a:graphic>
+          </wp:anchor>
+        </w:drawing>
+      </w:r>
+      <w:r>
+        <w:rPr>
+          <w:noProof/>
+        </w:rPr>
+        <mc:AlternateContent>
+          <mc:Choice Requires="wps">
+            <w:drawing>
+              <wp:anchor distT="0" distB="0" distL="114300" distR="114300" simplePos="0" relativeHeight="251658239" behindDoc="1" locked="0" layoutInCell="1" allowOverlap="1" wp14:anchorId="1ACC27E7" wp14:editId="25238982">
+                <wp:simplePos x="0" y="0"/>
+                <wp:positionH relativeFrom="column">
+                  <wp:posOffset>-733425</wp:posOffset>
+                </wp:positionH>
+                <wp:positionV relativeFrom="paragraph">
+                  <wp:posOffset>969010</wp:posOffset>
+                </wp:positionV>
+                <wp:extent cx="1695450" cy="142875"/>
+                <wp:effectExtent l="0" t="0" r="0" b="9525"/>
+                <wp:wrapTight wrapText="bothSides">
+                  <wp:wrapPolygon edited="0">
+                    <wp:start x="0" y="0"/>
+                    <wp:lineTo x="0" y="20160"/>
+                    <wp:lineTo x="21357" y="20160"/>
+                    <wp:lineTo x="21357" y="0"/>
+                    <wp:lineTo x="0" y="0"/>
+                  </wp:wrapPolygon>
+                </wp:wrapTight>
+                <wp:docPr id="12" name="Text Box 12"/>
+                <wp:cNvGraphicFramePr/>
+                <a:graphic xmlns:a="http://schemas.openxmlformats.org/drawingml/2006/main">
+                  <a:graphicData uri="http://schemas.microsoft.com/office/word/2010/wordprocessingShape">
+                    <wps:wsp>
+                      <wps:cNvSpPr txBox="1"/>
+                      <wps:spPr>
+                        <a:xfrm>
+                          <a:off x="0" y="0"/>
+                          <a:ext cx="1695450" cy="142875"/>
+                        </a:xfrm>
+                        <a:prstGeom prst="rect">
+                          <a:avLst/>
+                        </a:prstGeom>
+                        <a:solidFill>
+                          <a:prstClr val="white"/>
+                        </a:solidFill>
+                        <a:ln>
+                          <a:noFill/>
+                        </a:ln>
+                        <a:effectLst/>
+                      </wps:spPr>
+                      <wps:txbx>
+                        <w:txbxContent>
+                          <w:p>
+                            <w:pPr>
+                              <w:pStyle w:val="Caption"/>
+                              <w:rPr>
+                                <w:noProof/>
+                              </w:rPr>
+                            </w:pPr>
+                            <w:r>
+                              <w:t xml:space="preserve">Figure </w:t>
+                            </w:r>
+                            <w:fldSimple w:instr=" SEQ Figure \* ARABIC ">
+                              <w:r>
+                                <w:rPr>
+                                  <w:noProof/>
+                                </w:rPr>
+                                <w:t>5</w:t>
+                              </w:r>
+                            </w:fldSimple>
+                            <w:r>
+                              <w:t>Client 1 casting vote</w:t>
+                            </w:r>
+                          </w:p>
+                        </w:txbxContent>
+                      </wps:txbx>
+                      <wps:bodyPr rot="0" spcFirstLastPara="0" vertOverflow="overflow" horzOverflow="overflow" vert="horz" wrap="square" lIns="0" tIns="0" rIns="0" bIns="0" numCol="1" spcCol="0" rtlCol="0" fromWordArt="0" anchor="t" anchorCtr="0" forceAA="0" compatLnSpc="1">
+                        <a:prstTxWarp prst="textNoShape">
+                          <a:avLst/>
+                        </a:prstTxWarp>
+                        <a:noAutofit/>
+                      </wps:bodyPr>
+                    </wps:wsp>
+                  </a:graphicData>
+                </a:graphic>
+                <wp14:sizeRelV relativeFrom="margin">
+                  <wp14:pctHeight>0</wp14:pctHeight>
+                </wp14:sizeRelV>
+              </wp:anchor>
+            </w:drawing>
+          </mc:Choice>
+          <mc:Fallback>
+            <w:pict>
+              <v:shape w14:anchorId="1ACC27E7" id="Text Box 12" o:spid="_x0000_s1031" type="#_x0000_t202" style="position:absolute;left:0;text-align:left;margin-left:-57.75pt;margin-top:76.3pt;width:133.5pt;height:11.25pt;z-index:-251658241;visibility:visible;mso-wrap-style:square;mso-height-percent:0;mso-wrap-distance-left:9pt;mso-wrap-distance-top:0;mso-wrap-distance-right:9pt;mso-wrap-distance-bottom:0;mso-position-horizontal:absolute;mso-position-horizontal-relative:text;mso-position-vertical:absolute;mso-position-vertical-relative:text;mso-height-percent:0;mso-height-relative:margin;v-text-anchor:top" o:gfxdata="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" stroked="f">
+                <v:textbox inset="0,0,0,0">
+                  <w:txbxContent>
+                    <w:p>
+                      <w:pPr>
+                        <w:pStyle w:val="Caption"/>
+                        <w:rPr>
+                          <w:noProof/>
+                        </w:rPr>
+                      </w:pPr>
+                      <w:r>
+                        <w:t xml:space="preserve">Figure </w:t>
+                      </w:r>
+                      <w:fldSimple w:instr=" SEQ Figure \* ARABIC ">
+                        <w:r>
+                          <w:rPr>
+                            <w:noProof/>
+                          </w:rPr>
+                          <w:t>5</w:t>
+                        </w:r>
+                      </w:fldSimple>
+                      <w:r>
+                        <w:t>Client 1 casting vote</w:t>
+                      </w:r>
+                    </w:p>
+                  </w:txbxContent>
+                </v:textbox>
+                <w10:wrap type="tight"/>
+              </v:shape>
+            </w:pict>
+          </mc:Fallback>
+        </mc:AlternateContent>
+      </w:r>
+      <w:r>
+        <w:rPr>
+          <w:noProof/>
+          <w:lang w:eastAsia="en-CA"/>
+        </w:rPr>
+        <w:drawing>
+          <wp:anchor distT="0" distB="0" distL="114300" distR="114300" simplePos="0" relativeHeight="251663360" behindDoc="1" locked="0" layoutInCell="1" allowOverlap="1" wp14:anchorId="5F5F09BB" wp14:editId="5C052C0A">
+            <wp:simplePos x="0" y="0"/>
+            <wp:positionH relativeFrom="column">
+              <wp:posOffset>4714875</wp:posOffset>
+            </wp:positionH>
+            <wp:positionV relativeFrom="paragraph">
+              <wp:posOffset>245110</wp:posOffset>
+            </wp:positionV>
+            <wp:extent cx="1762125" cy="714375"/>
+            <wp:effectExtent l="0" t="0" r="9525" b="9525"/>
+            <wp:wrapTight wrapText="bothSides">
+              <wp:wrapPolygon edited="0">
+                <wp:start x="0" y="0"/>
+                <wp:lineTo x="0" y="21312"/>
+                <wp:lineTo x="21483" y="21312"/>
+                <wp:lineTo x="21483" y="0"/>
+                <wp:lineTo x="0" y="0"/>
+              </wp:wrapPolygon>
+            </wp:wrapTight>
+            <wp:docPr id="9" name="Picture 9"/>
+            <wp:cNvGraphicFramePr>
+              <a:graphicFrameLocks xmlns:a="http://schemas.openxmlformats.org/drawingml/2006/main" noChangeAspect="1"/>
+            </wp:cNvGraphicFramePr>
+            <a:graphic xmlns:a="http://schemas.openxmlformats.org/drawingml/2006/main">
+              <a:graphicData uri="http://schemas.openxmlformats.org/drawingml/2006/picture">
+                <pic:pic xmlns:pic="http://schemas.openxmlformats.org/drawingml/2006/picture">
+                  <pic:nvPicPr>
+                    <pic:cNvPr id="1" name=""/>
+                    <pic:cNvPicPr/>
+                  </pic:nvPicPr>
+                  <pic:blipFill>
+                    <a:blip r:embed="rId11">
+                      <a:extLst>
+                        <a:ext uri="{28A0092B-C50C-407E-A947-70E740481C1C}">
+                          <a14:useLocalDpi xmlns:a14="http://schemas.microsoft.com/office/drawing/2010/main" val="0"/>
+                        </a:ext>
+                      </a:extLst>
+                    </a:blip>
+                    <a:stretch>
+                      <a:fillRect/>
+                    </a:stretch>
+                  </pic:blipFill>
+                  <pic:spPr>
+                    <a:xfrm>
+                      <a:off x="0" y="0"/>
+                      <a:ext cx="1762125" cy="714375"/>
+                    </a:xfrm>
+                    <a:prstGeom prst="rect">
+                      <a:avLst/>
+                    </a:prstGeom>
+                  </pic:spPr>
+                </pic:pic>
+              </a:graphicData>
+            </a:graphic>
+          </wp:anchor>
+        </w:drawing>
+      </w:r>
+      <w:r>
+        <w:rPr>
+          <w:noProof/>
+          <w:lang w:eastAsia="en-CA"/>
+        </w:rPr>
+        <w:drawing>
+          <wp:anchor distT="0" distB="0" distL="114300" distR="114300" simplePos="0" relativeHeight="251660288" behindDoc="1" locked="0" layoutInCell="1" allowOverlap="1" wp14:anchorId="4D77650E" wp14:editId="786CB9BA">
+            <wp:simplePos x="0" y="0"/>
+            <wp:positionH relativeFrom="column">
+              <wp:posOffset>-733425</wp:posOffset>
+            </wp:positionH>
+            <wp:positionV relativeFrom="paragraph">
+              <wp:posOffset>245110</wp:posOffset>
+            </wp:positionV>
+            <wp:extent cx="1695450" cy="723900"/>
+            <wp:effectExtent l="0" t="0" r="0" b="0"/>
+            <wp:wrapTight wrapText="bothSides">
+              <wp:wrapPolygon edited="0">
+                <wp:start x="0" y="0"/>
+                <wp:lineTo x="0" y="21032"/>
+                <wp:lineTo x="21357" y="21032"/>
+                <wp:lineTo x="21357" y="0"/>
+                <wp:lineTo x="0" y="0"/>
+              </wp:wrapPolygon>
+            </wp:wrapTight>
+            <wp:docPr id="1" name="Picture 1"/>
+            <wp:cNvGraphicFramePr>
+              <a:graphicFrameLocks xmlns:a="http://schemas.openxmlformats.org/drawingml/2006/main" noChangeAspect="1"/>
+            </wp:cNvGraphicFramePr>
+            <a:graphic xmlns:a="http://schemas.openxmlformats.org/drawingml/2006/main">
+              <a:graphicData uri="http://schemas.openxmlformats.org/drawingml/2006/picture">
+                <pic:pic xmlns:pic="http://schemas.openxmlformats.org/drawingml/2006/picture">
+                  <pic:nvPicPr>
+                    <pic:cNvPr id="1" name=""/>
+                    <pic:cNvPicPr/>
+                  </pic:nvPicPr>
+                  <pic:blipFill>
+                    <a:blip r:embed="rId12">
+                      <a:extLst>
+                        <a:ext uri="{28A0092B-C50C-407E-A947-70E740481C1C}">
+                          <a14:useLocalDpi xmlns:a14="http://schemas.microsoft.com/office/drawing/2010/main" val="0"/>
+                        </a:ext>
+                      </a:extLst>
+                    </a:blip>
+                    <a:stretch>
+                      <a:fillRect/>
+                    </a:stretch>
+                  </pic:blipFill>
+                  <pic:spPr>
+                    <a:xfrm>
+                      <a:off x="0" y="0"/>
+                      <a:ext cx="1695450" cy="723900"/>
+                    </a:xfrm>
+                    <a:prstGeom prst="rect">
+                      <a:avLst/>
+                    </a:prstGeom>
+                  </pic:spPr>
+                </pic:pic>
+              </a:graphicData>
+            </a:graphic>
+          </wp:anchor>
+        </w:drawing>
+      </w:r>
+      <w:r>
+        <w:rPr>
+          <w:lang w:val="en-US"/>
+        </w:rPr>
+        <w:t>Following are outputs from the client and server when votes are casted</w:t>
+      </w:r>
+      <w:r>
+        <w:rPr>
+          <w:lang w:val="en-US"/>
+        </w:rPr>
+        <w:t xml:space="preserve">/results are </w:t>
+      </w:r>
+      <w:r>
+        <w:rPr>
+          <w:lang w:val="en-US"/>
+        </w:rPr>
+        <w:t>retrieved</w:t>
+      </w:r>
+      <w:r>
+        <w:rPr>
+          <w:lang w:val="en-US"/>
+        </w:rPr>
+        <w:t xml:space="preserve">: </w:t>
+      </w:r>
+    </w:p>
+    <w:p>
+      <w:pPr>
+        <w:spacing w:after="0"/>
+        <w:ind w:left="720"/>
+        <w:rPr>
+          <w:lang w:val="en-US"/>
+        </w:rPr>
+      </w:pPr>
+      <w:r>
+        <w:rPr>
+          <w:noProof/>
+          <w:lang w:eastAsia="en-CA"/>
+        </w:rPr>
+        <w:drawing>
+          <wp:anchor distT="0" distB="0" distL="114300" distR="114300" simplePos="0" relativeHeight="251662336" behindDoc="1" locked="0" layoutInCell="1" allowOverlap="1" wp14:anchorId="7E1E0722" wp14:editId="61049936">
+            <wp:simplePos x="0" y="0"/>
+            <wp:positionH relativeFrom="column">
+              <wp:posOffset>2857500</wp:posOffset>
+            </wp:positionH>
+            <wp:positionV relativeFrom="paragraph">
+              <wp:posOffset>60960</wp:posOffset>
+            </wp:positionV>
+            <wp:extent cx="1771650" cy="695325"/>
+            <wp:effectExtent l="0" t="0" r="0" b="9525"/>
+            <wp:wrapTight wrapText="bothSides">
+              <wp:wrapPolygon edited="0">
+                <wp:start x="0" y="0"/>
+                <wp:lineTo x="0" y="21304"/>
+                <wp:lineTo x="21368" y="21304"/>
+                <wp:lineTo x="21368" y="0"/>
+                <wp:lineTo x="0" y="0"/>
+              </wp:wrapPolygon>
+            </wp:wrapTight>
+            <wp:docPr id="8" name="Picture 8"/>
+            <wp:cNvGraphicFramePr>
+              <a:graphicFrameLocks xmlns:a="http://schemas.openxmlformats.org/drawingml/2006/main" noChangeAspect="1"/>
+            </wp:cNvGraphicFramePr>
+            <a:graphic xmlns:a="http://schemas.openxmlformats.org/drawingml/2006/main">
+              <a:graphicData uri="http://schemas.openxmlformats.org/drawingml/2006/picture">
+                <pic:pic xmlns:pic="http://schemas.openxmlformats.org/drawingml/2006/picture">
+                  <pic:nvPicPr>
+                    <pic:cNvPr id="1" name=""/>
+                    <pic:cNvPicPr/>
+                  </pic:nvPicPr>
+                  <pic:blipFill>
+                    <a:blip r:embed="rId13">
+                      <a:extLst>
+                        <a:ext uri="{28A0092B-C50C-407E-A947-70E740481C1C}">
+                          <a14:useLocalDpi xmlns:a14="http://schemas.microsoft.com/office/drawing/2010/main" val="0"/>
+                        </a:ext>
+                      </a:extLst>
+                    </a:blip>
+                    <a:stretch>
+                      <a:fillRect/>
+                    </a:stretch>
+                  </pic:blipFill>
+                  <pic:spPr>
+                    <a:xfrm>
+                      <a:off x="0" y="0"/>
+                      <a:ext cx="1771650" cy="695325"/>
+                    </a:xfrm>
+                    <a:prstGeom prst="rect">
+                      <a:avLst/>
+                    </a:prstGeom>
+                  </pic:spPr>
+                </pic:pic>
+              </a:graphicData>
+            </a:graphic>
+          </wp:anchor>
+        </w:drawing>
+      </w:r>
+      <w:r>
+        <w:rPr>
+          <w:noProof/>
+          <w:lang w:eastAsia="en-CA"/>
+        </w:rPr>
+        <w:drawing>
+          <wp:anchor distT="0" distB="0" distL="114300" distR="114300" simplePos="0" relativeHeight="251661312" behindDoc="1" locked="0" layoutInCell="1" allowOverlap="1" wp14:anchorId="0876A22F" wp14:editId="4A389853">
+            <wp:simplePos x="0" y="0"/>
+            <wp:positionH relativeFrom="column">
+              <wp:posOffset>1019175</wp:posOffset>
+            </wp:positionH>
+            <wp:positionV relativeFrom="paragraph">
+              <wp:posOffset>51435</wp:posOffset>
+            </wp:positionV>
+            <wp:extent cx="1714500" cy="733425"/>
+            <wp:effectExtent l="0" t="0" r="0" b="9525"/>
+            <wp:wrapTight wrapText="bothSides">
+              <wp:wrapPolygon edited="0">
+                <wp:start x="0" y="0"/>
+                <wp:lineTo x="0" y="21319"/>
+                <wp:lineTo x="21360" y="21319"/>
+                <wp:lineTo x="21360" y="0"/>
+                <wp:lineTo x="0" y="0"/>
+              </wp:wrapPolygon>
+            </wp:wrapTight>
+            <wp:docPr id="7" name="Picture 7"/>
+            <wp:cNvGraphicFramePr>
+              <a:graphicFrameLocks xmlns:a="http://schemas.openxmlformats.org/drawingml/2006/main" noChangeAspect="1"/>
+            </wp:cNvGraphicFramePr>
+            <a:graphic xmlns:a="http://schemas.openxmlformats.org/drawingml/2006/main">
+              <a:graphicData uri="http://schemas.openxmlformats.org/drawingml/2006/picture">
+                <pic:pic xmlns:pic="http://schemas.openxmlformats.org/drawingml/2006/picture">
+                  <pic:nvPicPr>
+                    <pic:cNvPr id="1" name=""/>
+                    <pic:cNvPicPr/>
+                  </pic:nvPicPr>
+                  <pic:blipFill>
+                    <a:blip r:embed="rId14">
+                      <a:extLst>
+                        <a:ext uri="{28A0092B-C50C-407E-A947-70E740481C1C}">
+                          <a14:useLocalDpi xmlns:a14="http://schemas.microsoft.com/office/drawing/2010/main" val="0"/>
+                        </a:ext>
+                      </a:extLst>
+                    </a:blip>
+                    <a:stretch>
+                      <a:fillRect/>
+                    </a:stretch>
+                  </pic:blipFill>
+                  <pic:spPr>
+                    <a:xfrm>
+                      <a:off x="0" y="0"/>
+                      <a:ext cx="1714500" cy="733425"/>
+                    </a:xfrm>
+                    <a:prstGeom prst="rect">
+                      <a:avLst/>
+                    </a:prstGeom>
+                  </pic:spPr>
+                </pic:pic>
+              </a:graphicData>
+            </a:graphic>
+          </wp:anchor>
+        </w:drawing>
+      </w:r>
+    </w:p>
+    <w:p>
+      <w:pPr>
+        <w:rPr>
+          <w:lang w:val="en-US"/>
+        </w:rPr>
+      </w:pPr>
+      <w:r>
+        <w:rPr>
+          <w:noProof/>
+        </w:rPr>
+        <mc:AlternateContent>
+          <mc:Choice Requires="wps">
+            <w:drawing>
+              <wp:anchor distT="0" distB="0" distL="114300" distR="114300" simplePos="0" relativeHeight="251675648" behindDoc="1" locked="0" layoutInCell="1" allowOverlap="1" wp14:anchorId="23F8C69B" wp14:editId="19E7DE09">
+                <wp:simplePos x="0" y="0"/>
+                <wp:positionH relativeFrom="column">
+                  <wp:posOffset>2314575</wp:posOffset>
+                </wp:positionH>
+                <wp:positionV relativeFrom="paragraph">
+                  <wp:posOffset>114935</wp:posOffset>
+                </wp:positionV>
+                <wp:extent cx="3857625" cy="635"/>
+                <wp:effectExtent l="0" t="0" r="9525" b="0"/>
+                <wp:wrapNone/>
+                <wp:docPr id="17" name="Text Box 17"/>
+                <wp:cNvGraphicFramePr/>
+                <a:graphic xmlns:a="http://schemas.openxmlformats.org/drawingml/2006/main">
+                  <a:graphicData uri="http://schemas.microsoft.com/office/word/2010/wordprocessingShape">
+                    <wps:wsp>
+                      <wps:cNvSpPr txBox="1"/>
+                      <wps:spPr>
+                        <a:xfrm>
+                          <a:off x="0" y="0"/>
+                          <a:ext cx="3857625" cy="635"/>
+                        </a:xfrm>
+                        <a:prstGeom prst="rect">
+                          <a:avLst/>
+                        </a:prstGeom>
+                        <a:solidFill>
+                          <a:prstClr val="white"/>
+                        </a:solidFill>
+                        <a:ln>
+                          <a:noFill/>
+                        </a:ln>
+                        <a:effectLst/>
+                      </wps:spPr>
+                      <wps:txbx>
+                        <w:txbxContent>
+                          <w:p>
+                            <w:pPr>
+                              <w:pStyle w:val="Caption"/>
+                              <w:rPr>
+                                <w:noProof/>
+                              </w:rPr>
+                            </w:pPr>
+                            <w:r>
+                              <w:t xml:space="preserve">Figure </w:t>
+                            </w:r>
+                            <w:fldSimple w:instr=" SEQ Figure \* ARABIC ">
+                              <w:r>
+                                <w:rPr>
+                                  <w:noProof/>
+                                </w:rPr>
+                                <w:t>6</w:t>
+                              </w:r>
+                            </w:fldSimple>
+                            <w:r>
+                              <w:t>while</w:t>
+                            </w:r>
+                            <w:r>
+                              <w:t xml:space="preserve"> clients cast </w:t>
+                            </w:r>
+                            <w:r>
+                              <w:t>vote’s</w:t>
+                            </w:r>
+                            <w:r>
+                              <w:t xml:space="preserve"> server prints as votes come in</w:t>
+                            </w:r>
+                          </w:p>
+                        </w:txbxContent>
+                      </wps:txbx>
+                      <wps:bodyPr rot="0" spcFirstLastPara="0" vertOverflow="overflow" horzOverflow="overflow" vert="horz" wrap="square" lIns="0" tIns="0" rIns="0" bIns="0" numCol="1" spcCol="0" rtlCol="0" fromWordArt="0" anchor="t" anchorCtr="0" forceAA="0" compatLnSpc="1">
+                        <a:prstTxWarp prst="textNoShape">
+                          <a:avLst/>
+                        </a:prstTxWarp>
+                        <a:spAutoFit/>
+                      </wps:bodyPr>
+                    </wps:wsp>
+                  </a:graphicData>
+                </a:graphic>
+              </wp:anchor>
+            </w:drawing>
+          </mc:Choice>
+          <mc:Fallback>
+            <w:pict>
+              <v:shape w14:anchorId="23F8C69B" id="Text Box 17" o:spid="_x0000_s1032" type="#_x0000_t202" style="position:absolute;margin-left:182.25pt;margin-top:9.05pt;width:303.75pt;height:.05pt;z-index:-251640832;visibility:visible;mso-wrap-style:square;mso-wrap-distance-left:9pt;mso-wrap-distance-top:0;mso-wrap-distance-right:9pt;mso-wrap-distance-bottom:0;mso-position-horizontal:absolute;mso-position-horizontal-relative:text;mso-position-vertical:absolute;mso-position-vertical-relative:text;v-text-anchor:top" o:gfxdata="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" stroked="f">
+                <v:textbox style="mso-fit-shape-to-text:t" inset="0,0,0,0">
+                  <w:txbxContent>
+                    <w:p>
+                      <w:pPr>
+                        <w:pStyle w:val="Caption"/>
+                        <w:rPr>
+                          <w:noProof/>
+                        </w:rPr>
+                      </w:pPr>
+                      <w:r>
+                        <w:t xml:space="preserve">Figure </w:t>
+                      </w:r>
+                      <w:fldSimple w:instr=" SEQ Figure \* ARABIC ">
+                        <w:r>
+                          <w:rPr>
+                            <w:noProof/>
+                          </w:rPr>
+                          <w:t>6</w:t>
+                        </w:r>
+                      </w:fldSimple>
+                      <w:r>
+                        <w:t>while</w:t>
+                      </w:r>
+                      <w:r>
+                        <w:t xml:space="preserve"> clients cast </w:t>
+                      </w:r>
+                      <w:r>
+                        <w:t>vote’s</w:t>
+                      </w:r>
+                      <w:r>
+                        <w:t xml:space="preserve"> server prints as votes come in</w:t>
+                      </w:r>
+                    </w:p>
+                  </w:txbxContent>
+                </v:textbox>
+              </v:shape>
+            </w:pict>
+          </mc:Fallback>
+        </mc:AlternateContent>
+      </w:r>
+    </w:p>
+    <w:p>
+      <w:pPr>
+        <w:rPr>
+          <w:lang w:val="en-US"/>
+        </w:rPr>
+      </w:pPr>
+      <w:r>
+        <w:rPr>
+          <w:noProof/>
+        </w:rPr>
+        <mc:AlternateContent>
+          <mc:Choice Requires="wps">
+            <w:drawing>
+              <wp:anchor distT="0" distB="0" distL="114300" distR="114300" simplePos="0" relativeHeight="251678720" behindDoc="1" locked="0" layoutInCell="1" allowOverlap="1" wp14:anchorId="024B59A2" wp14:editId="1FBA5600">
+                <wp:simplePos x="0" y="0"/>
+                <wp:positionH relativeFrom="column">
+                  <wp:posOffset>657225</wp:posOffset>
+                </wp:positionH>
+                <wp:positionV relativeFrom="paragraph">
+                  <wp:posOffset>838835</wp:posOffset>
+                </wp:positionV>
+                <wp:extent cx="4057650" cy="635"/>
+                <wp:effectExtent l="0" t="0" r="0" b="0"/>
+                <wp:wrapTight wrapText="bothSides">
+                  <wp:wrapPolygon edited="0">
+                    <wp:start x="0" y="0"/>
+                    <wp:lineTo x="0" y="21600"/>
+                    <wp:lineTo x="21600" y="21600"/>
+                    <wp:lineTo x="21600" y="0"/>
+                  </wp:wrapPolygon>
+                </wp:wrapTight>
+                <wp:docPr id="19" name="Text Box 19"/>
+                <wp:cNvGraphicFramePr/>
+                <a:graphic xmlns:a="http://schemas.openxmlformats.org/drawingml/2006/main">
+                  <a:graphicData uri="http://schemas.microsoft.com/office/word/2010/wordprocessingShape">
+                    <wps:wsp>
+                      <wps:cNvSpPr txBox="1"/>
+                      <wps:spPr>
+                        <a:xfrm>
+                          <a:off x="0" y="0"/>
+                          <a:ext cx="4057650" cy="635"/>
+                        </a:xfrm>
+                        <a:prstGeom prst="rect">
+                          <a:avLst/>
+                        </a:prstGeom>
+                        <a:solidFill>
+                          <a:prstClr val="white"/>
+                        </a:solidFill>
+                        <a:ln>
+                          <a:noFill/>
+                        </a:ln>
+                        <a:effectLst/>
+                      </wps:spPr>
+                      <wps:txbx>
+                        <w:txbxContent>
+                          <w:p>
+                            <w:pPr>
+                              <w:pStyle w:val="Caption"/>
+                              <w:rPr>
+                                <w:noProof/>
+                              </w:rPr>
+                            </w:pPr>
+                            <w:r>
+                              <w:t xml:space="preserve">Figure </w:t>
+                            </w:r>
+                            <w:fldSimple w:instr=" SEQ Figure \* ARABIC ">
+                              <w:r>
+                                <w:rPr>
+                                  <w:noProof/>
+                                </w:rPr>
+                                <w:t>7</w:t>
+                              </w:r>
+                            </w:fldSimple>
+                            <w:r>
+                              <w:t>Client querying the results from the server</w:t>
+                            </w:r>
+                          </w:p>
+                        </w:txbxContent>
+                      </wps:txbx>
+                      <wps:bodyPr rot="0" spcFirstLastPara="0" vertOverflow="overflow" horzOverflow="overflow" vert="horz" wrap="square" lIns="0" tIns="0" rIns="0" bIns="0" numCol="1" spcCol="0" rtlCol="0" fromWordArt="0" anchor="t" anchorCtr="0" forceAA="0" compatLnSpc="1">
+                        <a:prstTxWarp prst="textNoShape">
+                          <a:avLst/>
+                        </a:prstTxWarp>
+                        <a:spAutoFit/>
+                      </wps:bodyPr>
+                    </wps:wsp>
+                  </a:graphicData>
+                </a:graphic>
+              </wp:anchor>
+            </w:drawing>
+          </mc:Choice>
+          <mc:Fallback>
+            <w:pict>
+              <v:shape w14:anchorId="024B59A2" id="Text Box 19" o:spid="_x0000_s1033" type="#_x0000_t202" style="position:absolute;margin-left:51.75pt;margin-top:66.05pt;width:319.5pt;height:.05pt;z-index:-251637760;visibility:visible;mso-wrap-style:square;mso-wrap-distance-left:9pt;mso-wrap-distance-top:0;mso-wrap-distance-right:9pt;mso-wrap-distance-bottom:0;mso-position-horizontal:absolute;mso-position-horizontal-relative:text;mso-position-vertical:absolute;mso-position-vertical-relative:text;v-text-anchor:top" o:gfxdata="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" stroked="f">
+                <v:textbox style="mso-fit-shape-to-text:t" inset="0,0,0,0">
+                  <w:txbxContent>
+                    <w:p>
+                      <w:pPr>
+                        <w:pStyle w:val="Caption"/>
+                        <w:rPr>
+                          <w:noProof/>
+                        </w:rPr>
+                      </w:pPr>
+                      <w:r>
+                        <w:t xml:space="preserve">Figure </w:t>
+                      </w:r>
+                      <w:fldSimple w:instr=" SEQ Figure \* ARABIC ">
+                        <w:r>
+                          <w:rPr>
+                            <w:noProof/>
+                          </w:rPr>
+                          <w:t>7</w:t>
+                        </w:r>
+                      </w:fldSimple>
+                      <w:r>
+                        <w:t>Client querying the results from the server</w:t>
+                      </w:r>
+                    </w:p>
+                  </w:txbxContent>
+                </v:textbox>
+                <w10:wrap type="tight"/>
+              </v:shape>
+            </w:pict>
+          </mc:Fallback>
+        </mc:AlternateContent>
+      </w:r>
+      <w:r>
+        <w:rPr>
+          <w:noProof/>
+          <w:lang w:eastAsia="en-CA"/>
+        </w:rPr>
+        <w:drawing>
+          <wp:anchor distT="0" distB="0" distL="114300" distR="114300" simplePos="0" relativeHeight="251676672" behindDoc="1" locked="0" layoutInCell="1" allowOverlap="1" wp14:anchorId="374E1A8F" wp14:editId="4A5DA781">
+            <wp:simplePos x="0" y="0"/>
+            <wp:positionH relativeFrom="column">
+              <wp:posOffset>657225</wp:posOffset>
+            </wp:positionH>
+            <wp:positionV relativeFrom="paragraph">
+              <wp:posOffset>48260</wp:posOffset>
+            </wp:positionV>
+            <wp:extent cx="4057650" cy="781050"/>
+            <wp:effectExtent l="0" t="0" r="0" b="0"/>
+            <wp:wrapTight wrapText="bothSides">
+              <wp:wrapPolygon edited="0">
+                <wp:start x="0" y="0"/>
+                <wp:lineTo x="0" y="21073"/>
+                <wp:lineTo x="21499" y="21073"/>
+                <wp:lineTo x="21499" y="0"/>
+                <wp:lineTo x="0" y="0"/>
+              </wp:wrapPolygon>
+            </wp:wrapTight>
+            <wp:docPr id="18" name="Picture 18"/>
+            <wp:cNvGraphicFramePr>
+              <a:graphicFrameLocks xmlns:a="http://schemas.openxmlformats.org/drawingml/2006/main" noChangeAspect="1"/>
+            </wp:cNvGraphicFramePr>
+            <a:graphic xmlns:a="http://schemas.openxmlformats.org/drawingml/2006/main">
+              <a:graphicData uri="http://schemas.openxmlformats.org/drawingml/2006/picture">
+                <pic:pic xmlns:pic="http://schemas.openxmlformats.org/drawingml/2006/picture">
+                  <pic:nvPicPr>
+                    <pic:cNvPr id="1" name=""/>
+                    <pic:cNvPicPr/>
+                  </pic:nvPicPr>
+                  <pic:blipFill>
+                    <a:blip r:embed="rId15">
+                      <a:extLst>
+                        <a:ext uri="{28A0092B-C50C-407E-A947-70E740481C1C}">
+                          <a14:useLocalDpi xmlns:a14="http://schemas.microsoft.com/office/drawing/2010/main" val="0"/>
+                        </a:ext>
+                      </a:extLst>
+                    </a:blip>
+                    <a:stretch>
+                      <a:fillRect/>
+                    </a:stretch>
+                  </pic:blipFill>
+                  <pic:spPr>
+                    <a:xfrm>
+                      <a:off x="0" y="0"/>
+                      <a:ext cx="4057650" cy="781050"/>
+                    </a:xfrm>
+                    <a:prstGeom prst="rect">
+                      <a:avLst/>
+                    </a:prstGeom>
+                  </pic:spPr>
+                </pic:pic>
+              </a:graphicData>
+            </a:graphic>
+          </wp:anchor>
+        </w:drawing>
+      </w:r>
       <w:r>
         <w:rPr>
           <w:lang w:val="en-US"/>
@@ -1008,14 +2498,1036 @@
     <w:p>
       <w:pPr>
         <w:rPr>
-          <w:lang w:val="en-US"/>
-        </w:rPr>
-      </w:pPr>
+          <w:b/>
+          <w:sz w:val="28"/>
+          <w:szCs w:val="28"/>
+          <w:lang w:val="en-US"/>
+        </w:rPr>
+      </w:pPr>
+      <w:r>
+        <w:rPr>
+          <w:b/>
+          <w:sz w:val="28"/>
+          <w:szCs w:val="28"/>
+          <w:lang w:val="en-US"/>
+        </w:rPr>
+        <w:lastRenderedPageBreak/>
+        <w:t>Task #3</w:t>
+      </w:r>
+      <w:r>
+        <w:rPr>
+          <w:b/>
+          <w:sz w:val="28"/>
+          <w:szCs w:val="28"/>
+          <w:lang w:val="en-US"/>
+        </w:rPr>
+        <w:t>:</w:t>
+      </w:r>
+    </w:p>
+    <w:p>
+      <w:pPr>
+        <w:ind w:left="720"/>
+        <w:rPr>
+          <w:lang w:val="en-US"/>
+        </w:rPr>
+      </w:pPr>
+      <w:r>
+        <w:rPr>
+          <w:lang w:val="en-US"/>
+        </w:rPr>
+        <w:t>Now modify, if necessary, your implementation to ensure that the votes are recorded even when the server process crashes.</w:t>
+      </w:r>
+    </w:p>
+    <w:p>
+      <w:pPr>
+        <w:ind w:left="720"/>
+        <w:rPr>
+          <w:rFonts w:cs="Consolas"/>
+        </w:rPr>
+      </w:pPr>
+      <w:r>
+        <w:rPr>
+          <w:lang w:val="en-US"/>
+        </w:rPr>
+        <w:t xml:space="preserve">Using the same </w:t>
+      </w:r>
+      <w:r>
+        <w:rPr>
+          <w:lang w:val="en-US"/>
+        </w:rPr>
+        <w:t>votes that the 5 clients casted in</w:t>
+      </w:r>
+      <w:r>
+        <w:rPr>
+          <w:lang w:val="en-US"/>
+        </w:rPr>
+        <w:t xml:space="preserve"> Task 2, the server stored</w:t>
+      </w:r>
+      <w:r>
+        <w:rPr>
+          <w:lang w:val="en-US"/>
+        </w:rPr>
+        <w:t xml:space="preserve"> the casted results in a file “</w:t>
+      </w:r>
+      <w:r>
+        <w:rPr>
+          <w:rFonts w:cs="Consolas"/>
+        </w:rPr>
+        <w:t>ElectionResultsRawData.ser</w:t>
+      </w:r>
+      <w:r>
+        <w:rPr>
+          <w:rFonts w:cs="Consolas"/>
+        </w:rPr>
+        <w:t>”</w:t>
+      </w:r>
+      <w:r>
+        <w:rPr>
+          <w:rFonts w:cs="Consolas"/>
+        </w:rPr>
+        <w:t xml:space="preserve"> and supports restoring the results when server is started again.</w:t>
+      </w:r>
+    </w:p>
+    <w:p>
+      <w:pPr>
+        <w:spacing w:after="0"/>
+        <w:ind w:left="720"/>
+        <w:rPr>
+          <w:lang w:val="en-US"/>
+        </w:rPr>
+      </w:pPr>
+      <w:r>
+        <w:rPr>
+          <w:lang w:val="en-US"/>
+        </w:rPr>
+        <w:t>The Server can be started with command: “java ElectionServer localhost”</w:t>
+      </w:r>
+    </w:p>
+    <w:p>
+      <w:pPr>
+        <w:spacing w:after="0"/>
+        <w:ind w:left="720"/>
+        <w:rPr>
+          <w:lang w:val="en-US"/>
+        </w:rPr>
+      </w:pPr>
+      <w:r>
+        <w:rPr>
+          <w:lang w:val="en-US"/>
+        </w:rPr>
+        <w:t xml:space="preserve">The Client can cast a vote </w:t>
+      </w:r>
+      <w:r>
+        <w:rPr>
+          <w:lang w:val="en-US"/>
+        </w:rPr>
+        <w:t>with command: “java ElectionClient vote localhost 1099”</w:t>
+      </w:r>
+    </w:p>
+    <w:p>
+      <w:pPr>
+        <w:spacing w:after="0"/>
+        <w:ind w:left="720"/>
+        <w:rPr>
+          <w:lang w:val="en-US"/>
+        </w:rPr>
+      </w:pPr>
+      <w:r>
+        <w:rPr>
+          <w:lang w:val="en-US"/>
+        </w:rPr>
+        <w:t xml:space="preserve">The Client can </w:t>
+      </w:r>
+      <w:r>
+        <w:rPr>
+          <w:lang w:val="en-US"/>
+        </w:rPr>
+        <w:t xml:space="preserve">retrieve results </w:t>
+      </w:r>
+      <w:r>
+        <w:rPr>
+          <w:lang w:val="en-US"/>
+        </w:rPr>
+        <w:t>with command: “java ElectionClient results localhost 1099”</w:t>
+      </w:r>
+    </w:p>
+    <w:p>
+      <w:pPr>
+        <w:spacing w:after="0"/>
+        <w:ind w:left="720"/>
+        <w:rPr>
+          <w:lang w:val="en-US"/>
+        </w:rPr>
+      </w:pPr>
+      <w:r>
+        <w:rPr>
+          <w:lang w:val="en-US"/>
+        </w:rPr>
+        <w:t>The Server can be killed with ctrl + z</w:t>
+      </w:r>
+    </w:p>
+    <w:p>
+      <w:pPr>
+        <w:spacing w:after="0"/>
+        <w:ind w:left="720"/>
+        <w:rPr>
+          <w:lang w:val="en-US"/>
+        </w:rPr>
+      </w:pPr>
+      <w:r>
+        <w:rPr>
+          <w:lang w:val="en-US"/>
+        </w:rPr>
+        <w:t>Restart the Server and t</w:t>
+      </w:r>
+      <w:r>
+        <w:rPr>
+          <w:lang w:val="en-US"/>
+        </w:rPr>
+        <w:t>he server will ask if</w:t>
+      </w:r>
+      <w:r>
+        <w:rPr>
+          <w:lang w:val="en-US"/>
+        </w:rPr>
+        <w:t xml:space="preserve"> you would like to restore using the file</w:t>
+      </w:r>
+      <w:r>
+        <w:rPr>
+          <w:lang w:val="en-US"/>
+        </w:rPr>
+        <w:t>.</w:t>
+      </w:r>
+    </w:p>
+    <w:p>
+      <w:pPr>
+        <w:spacing w:after="0"/>
+        <w:ind w:left="720"/>
+        <w:rPr>
+          <w:lang w:val="en-US"/>
+        </w:rPr>
+      </w:pPr>
+      <w:r>
+        <w:rPr>
+          <w:lang w:val="en-US"/>
+        </w:rPr>
+        <w:t>Enter yes and then use the client to retrieve results, the results will be the same as that were retrieved previously.</w:t>
+      </w:r>
+    </w:p>
+    <w:p>
+      <w:pPr>
+        <w:spacing w:after="0"/>
+        <w:ind w:left="720"/>
+        <w:rPr>
+          <w:lang w:val="en-US"/>
+        </w:rPr>
+      </w:pPr>
+      <w:r>
+        <w:rPr>
+          <w:lang w:val="en-US"/>
+        </w:rPr>
+        <w:t xml:space="preserve"> </w:t>
+      </w:r>
+    </w:p>
+    <w:p>
+      <w:pPr>
+        <w:spacing w:after="0"/>
+        <w:ind w:left="720"/>
+        <w:rPr>
+          <w:lang w:val="en-US"/>
+        </w:rPr>
+      </w:pPr>
+      <w:r>
+        <w:rPr>
+          <w:lang w:val="en-US"/>
+        </w:rPr>
+        <w:t xml:space="preserve">The source can be found under: </w:t>
+      </w:r>
+      <w:r>
+        <w:rPr>
+          <w:b/>
+          <w:lang w:val="en-US"/>
+        </w:rPr>
+        <w:t>DistributedSystems - Lab 2 - Task 3 Save Results\src</w:t>
+      </w:r>
+      <w:r>
+        <w:rPr>
+          <w:b/>
+          <w:lang w:val="en-US"/>
+        </w:rPr>
+        <w:t xml:space="preserve"> </w:t>
+      </w:r>
+      <w:r>
+        <w:rPr>
+          <w:lang w:val="en-US"/>
+        </w:rPr>
+        <w:t>in the submitted zip file.</w:t>
+      </w:r>
+    </w:p>
+    <w:p>
+      <w:pPr>
+        <w:spacing w:after="0"/>
+        <w:ind w:left="720"/>
+        <w:rPr>
+          <w:lang w:val="en-US"/>
+        </w:rPr>
+      </w:pPr>
+    </w:p>
+    <w:p>
+      <w:pPr>
+        <w:spacing w:after="0"/>
+        <w:ind w:left="720"/>
+        <w:rPr>
+          <w:lang w:val="en-US"/>
+        </w:rPr>
+      </w:pPr>
+      <w:r>
+        <w:rPr>
+          <w:lang w:val="en-US"/>
+        </w:rPr>
+        <w:t>Following is the sample output followin</w:t>
+      </w:r>
+      <w:r>
+        <w:rPr>
+          <w:lang w:val="en-US"/>
+        </w:rPr>
+        <w:t>g the procedure mentioned above:</w:t>
+      </w:r>
+    </w:p>
+    <w:p>
+      <w:pPr>
+        <w:spacing w:after="0"/>
+        <w:ind w:left="720"/>
+        <w:rPr>
+          <w:lang w:val="en-US"/>
+        </w:rPr>
+      </w:pPr>
+      <w:r>
+        <w:rPr>
+          <w:noProof/>
+          <w:lang w:eastAsia="en-CA"/>
+        </w:rPr>
+        <w:drawing>
+          <wp:anchor distT="0" distB="0" distL="114300" distR="114300" simplePos="0" relativeHeight="251679744" behindDoc="1" locked="0" layoutInCell="1" allowOverlap="1" wp14:anchorId="78B1475C" wp14:editId="440B9513">
+            <wp:simplePos x="0" y="0"/>
+            <wp:positionH relativeFrom="column">
+              <wp:posOffset>733425</wp:posOffset>
+            </wp:positionH>
+            <wp:positionV relativeFrom="paragraph">
+              <wp:posOffset>189865</wp:posOffset>
+            </wp:positionV>
+            <wp:extent cx="4819650" cy="1409700"/>
+            <wp:effectExtent l="0" t="0" r="0" b="0"/>
+            <wp:wrapNone/>
+            <wp:docPr id="20" name="Picture 20"/>
+            <wp:cNvGraphicFramePr>
+              <a:graphicFrameLocks xmlns:a="http://schemas.openxmlformats.org/drawingml/2006/main" noChangeAspect="1"/>
+            </wp:cNvGraphicFramePr>
+            <a:graphic xmlns:a="http://schemas.openxmlformats.org/drawingml/2006/main">
+              <a:graphicData uri="http://schemas.openxmlformats.org/drawingml/2006/picture">
+                <pic:pic xmlns:pic="http://schemas.openxmlformats.org/drawingml/2006/picture">
+                  <pic:nvPicPr>
+                    <pic:cNvPr id="1" name=""/>
+                    <pic:cNvPicPr/>
+                  </pic:nvPicPr>
+                  <pic:blipFill>
+                    <a:blip r:embed="rId16">
+                      <a:extLst>
+                        <a:ext uri="{28A0092B-C50C-407E-A947-70E740481C1C}">
+                          <a14:useLocalDpi xmlns:a14="http://schemas.microsoft.com/office/drawing/2010/main" val="0"/>
+                        </a:ext>
+                      </a:extLst>
+                    </a:blip>
+                    <a:stretch>
+                      <a:fillRect/>
+                    </a:stretch>
+                  </pic:blipFill>
+                  <pic:spPr>
+                    <a:xfrm>
+                      <a:off x="0" y="0"/>
+                      <a:ext cx="4819650" cy="1409700"/>
+                    </a:xfrm>
+                    <a:prstGeom prst="rect">
+                      <a:avLst/>
+                    </a:prstGeom>
+                  </pic:spPr>
+                </pic:pic>
+              </a:graphicData>
+            </a:graphic>
+          </wp:anchor>
+        </w:drawing>
+      </w:r>
+    </w:p>
+    <w:p>
+      <w:pPr>
+        <w:rPr>
+          <w:lang w:val="en-US"/>
+        </w:rPr>
+      </w:pPr>
+    </w:p>
+    <w:p>
+      <w:pPr>
+        <w:rPr>
+          <w:lang w:val="en-US"/>
+        </w:rPr>
+      </w:pPr>
+    </w:p>
+    <w:p>
+      <w:pPr>
+        <w:rPr>
+          <w:lang w:val="en-US"/>
+        </w:rPr>
+      </w:pPr>
+    </w:p>
+    <w:p>
+      <w:pPr>
+        <w:rPr>
+          <w:lang w:val="en-US"/>
+        </w:rPr>
+      </w:pPr>
+    </w:p>
+    <w:p>
+      <w:pPr>
+        <w:rPr>
+          <w:lang w:val="en-US"/>
+        </w:rPr>
+      </w:pPr>
+      <w:r>
+        <w:rPr>
+          <w:noProof/>
+        </w:rPr>
+        <mc:AlternateContent>
+          <mc:Choice Requires="wps">
+            <w:drawing>
+              <wp:anchor distT="0" distB="0" distL="114300" distR="114300" simplePos="0" relativeHeight="251687936" behindDoc="1" locked="0" layoutInCell="1" allowOverlap="1" wp14:anchorId="25111A29" wp14:editId="1C254E7E">
+                <wp:simplePos x="0" y="0"/>
+                <wp:positionH relativeFrom="column">
+                  <wp:posOffset>1047750</wp:posOffset>
+                </wp:positionH>
+                <wp:positionV relativeFrom="paragraph">
+                  <wp:posOffset>2921000</wp:posOffset>
+                </wp:positionV>
+                <wp:extent cx="4057650" cy="635"/>
+                <wp:effectExtent l="0" t="0" r="0" b="0"/>
+                <wp:wrapNone/>
+                <wp:docPr id="25" name="Text Box 25"/>
+                <wp:cNvGraphicFramePr/>
+                <a:graphic xmlns:a="http://schemas.openxmlformats.org/drawingml/2006/main">
+                  <a:graphicData uri="http://schemas.microsoft.com/office/word/2010/wordprocessingShape">
+                    <wps:wsp>
+                      <wps:cNvSpPr txBox="1"/>
+                      <wps:spPr>
+                        <a:xfrm>
+                          <a:off x="0" y="0"/>
+                          <a:ext cx="4057650" cy="635"/>
+                        </a:xfrm>
+                        <a:prstGeom prst="rect">
+                          <a:avLst/>
+                        </a:prstGeom>
+                        <a:solidFill>
+                          <a:prstClr val="white"/>
+                        </a:solidFill>
+                        <a:ln>
+                          <a:noFill/>
+                        </a:ln>
+                        <a:effectLst/>
+                      </wps:spPr>
+                      <wps:txbx>
+                        <w:txbxContent>
+                          <w:p>
+                            <w:pPr>
+                              <w:pStyle w:val="Caption"/>
+                              <w:rPr>
+                                <w:noProof/>
+                              </w:rPr>
+                            </w:pPr>
+                            <w:r>
+                              <w:t xml:space="preserve">Figure </w:t>
+                            </w:r>
+                            <w:fldSimple w:instr=" SEQ Figure \* ARABIC ">
+                              <w:r>
+                                <w:rPr>
+                                  <w:noProof/>
+                                </w:rPr>
+                                <w:t>8</w:t>
+                              </w:r>
+                            </w:fldSimple>
+                            <w:r>
+                              <w:t xml:space="preserve">Client </w:t>
+                            </w:r>
+                            <w:r>
+                              <w:t>querying</w:t>
+                            </w:r>
+                            <w:r>
+                              <w:t xml:space="preserve"> the server for results after server was restored</w:t>
+                            </w:r>
+                          </w:p>
+                        </w:txbxContent>
+                      </wps:txbx>
+                      <wps:bodyPr rot="0" spcFirstLastPara="0" vertOverflow="overflow" horzOverflow="overflow" vert="horz" wrap="square" lIns="0" tIns="0" rIns="0" bIns="0" numCol="1" spcCol="0" rtlCol="0" fromWordArt="0" anchor="t" anchorCtr="0" forceAA="0" compatLnSpc="1">
+                        <a:prstTxWarp prst="textNoShape">
+                          <a:avLst/>
+                        </a:prstTxWarp>
+                        <a:spAutoFit/>
+                      </wps:bodyPr>
+                    </wps:wsp>
+                  </a:graphicData>
+                </a:graphic>
+              </wp:anchor>
+            </w:drawing>
+          </mc:Choice>
+          <mc:Fallback>
+            <w:pict>
+              <v:shape w14:anchorId="25111A29" id="Text Box 25" o:spid="_x0000_s1034" type="#_x0000_t202" style="position:absolute;margin-left:82.5pt;margin-top:230pt;width:319.5pt;height:.05pt;z-index:-251628544;visibility:visible;mso-wrap-style:square;mso-wrap-distance-left:9pt;mso-wrap-distance-top:0;mso-wrap-distance-right:9pt;mso-wrap-distance-bottom:0;mso-position-horizontal:absolute;mso-position-horizontal-relative:text;mso-position-vertical:absolute;mso-position-vertical-relative:text;v-text-anchor:top" o:gfxdata="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" stroked="f">
+                <v:textbox style="mso-fit-shape-to-text:t" inset="0,0,0,0">
+                  <w:txbxContent>
+                    <w:p>
+                      <w:pPr>
+                        <w:pStyle w:val="Caption"/>
+                        <w:rPr>
+                          <w:noProof/>
+                        </w:rPr>
+                      </w:pPr>
+                      <w:r>
+                        <w:t xml:space="preserve">Figure </w:t>
+                      </w:r>
+                      <w:fldSimple w:instr=" SEQ Figure \* ARABIC ">
+                        <w:r>
+                          <w:rPr>
+                            <w:noProof/>
+                          </w:rPr>
+                          <w:t>8</w:t>
+                        </w:r>
+                      </w:fldSimple>
+                      <w:r>
+                        <w:t xml:space="preserve">Client </w:t>
+                      </w:r>
+                      <w:r>
+                        <w:t>querying</w:t>
+                      </w:r>
+                      <w:r>
+                        <w:t xml:space="preserve"> the server for results after server was restored</w:t>
+                      </w:r>
+                    </w:p>
+                  </w:txbxContent>
+                </v:textbox>
+              </v:shape>
+            </w:pict>
+          </mc:Fallback>
+        </mc:AlternateContent>
+      </w:r>
+      <w:r>
+        <w:rPr>
+          <w:noProof/>
+          <w:lang w:eastAsia="en-CA"/>
+        </w:rPr>
+        <w:drawing>
+          <wp:anchor distT="0" distB="0" distL="114300" distR="114300" simplePos="0" relativeHeight="251685888" behindDoc="1" locked="0" layoutInCell="1" allowOverlap="1" wp14:anchorId="6DDE2646" wp14:editId="7E6F30CE">
+            <wp:simplePos x="0" y="0"/>
+            <wp:positionH relativeFrom="column">
+              <wp:posOffset>1047750</wp:posOffset>
+            </wp:positionH>
+            <wp:positionV relativeFrom="paragraph">
+              <wp:posOffset>2120900</wp:posOffset>
+            </wp:positionV>
+            <wp:extent cx="4057650" cy="800100"/>
+            <wp:effectExtent l="0" t="0" r="0" b="0"/>
+            <wp:wrapNone/>
+            <wp:docPr id="24" name="Picture 24"/>
+            <wp:cNvGraphicFramePr>
+              <a:graphicFrameLocks xmlns:a="http://schemas.openxmlformats.org/drawingml/2006/main" noChangeAspect="1"/>
+            </wp:cNvGraphicFramePr>
+            <a:graphic xmlns:a="http://schemas.openxmlformats.org/drawingml/2006/main">
+              <a:graphicData uri="http://schemas.openxmlformats.org/drawingml/2006/picture">
+                <pic:pic xmlns:pic="http://schemas.openxmlformats.org/drawingml/2006/picture">
+                  <pic:nvPicPr>
+                    <pic:cNvPr id="1" name=""/>
+                    <pic:cNvPicPr/>
+                  </pic:nvPicPr>
+                  <pic:blipFill>
+                    <a:blip r:embed="rId17">
+                      <a:extLst>
+                        <a:ext uri="{28A0092B-C50C-407E-A947-70E740481C1C}">
+                          <a14:useLocalDpi xmlns:a14="http://schemas.microsoft.com/office/drawing/2010/main" val="0"/>
+                        </a:ext>
+                      </a:extLst>
+                    </a:blip>
+                    <a:stretch>
+                      <a:fillRect/>
+                    </a:stretch>
+                  </pic:blipFill>
+                  <pic:spPr>
+                    <a:xfrm>
+                      <a:off x="0" y="0"/>
+                      <a:ext cx="4057650" cy="800100"/>
+                    </a:xfrm>
+                    <a:prstGeom prst="rect">
+                      <a:avLst/>
+                    </a:prstGeom>
+                  </pic:spPr>
+                </pic:pic>
+              </a:graphicData>
+            </a:graphic>
+          </wp:anchor>
+        </w:drawing>
+      </w:r>
+      <w:r>
+        <w:rPr>
+          <w:noProof/>
+        </w:rPr>
+        <mc:AlternateContent>
+          <mc:Choice Requires="wps">
+            <w:drawing>
+              <wp:anchor distT="0" distB="0" distL="114300" distR="114300" simplePos="0" relativeHeight="251684864" behindDoc="1" locked="0" layoutInCell="1" allowOverlap="1" wp14:anchorId="0AB045E7" wp14:editId="27765429">
+                <wp:simplePos x="0" y="0"/>
+                <wp:positionH relativeFrom="column">
+                  <wp:posOffset>342900</wp:posOffset>
+                </wp:positionH>
+                <wp:positionV relativeFrom="paragraph">
+                  <wp:posOffset>1768475</wp:posOffset>
+                </wp:positionV>
+                <wp:extent cx="5943600" cy="209550"/>
+                <wp:effectExtent l="0" t="0" r="0" b="0"/>
+                <wp:wrapNone/>
+                <wp:docPr id="23" name="Text Box 23"/>
+                <wp:cNvGraphicFramePr/>
+                <a:graphic xmlns:a="http://schemas.openxmlformats.org/drawingml/2006/main">
+                  <a:graphicData uri="http://schemas.microsoft.com/office/word/2010/wordprocessingShape">
+                    <wps:wsp>
+                      <wps:cNvSpPr txBox="1"/>
+                      <wps:spPr>
+                        <a:xfrm>
+                          <a:off x="0" y="0"/>
+                          <a:ext cx="5943600" cy="209550"/>
+                        </a:xfrm>
+                        <a:prstGeom prst="rect">
+                          <a:avLst/>
+                        </a:prstGeom>
+                        <a:solidFill>
+                          <a:prstClr val="white"/>
+                        </a:solidFill>
+                        <a:ln>
+                          <a:noFill/>
+                        </a:ln>
+                        <a:effectLst/>
+                      </wps:spPr>
+                      <wps:txbx>
+                        <w:txbxContent>
+                          <w:p>
+                            <w:pPr>
+                              <w:pStyle w:val="Caption"/>
+                              <w:rPr>
+                                <w:noProof/>
+                              </w:rPr>
+                            </w:pPr>
+                            <w:r>
+                              <w:t xml:space="preserve">Figure </w:t>
+                            </w:r>
+                            <w:fldSimple w:instr=" SEQ Figure \* ARABIC ">
+                              <w:r>
+                                <w:rPr>
+                                  <w:noProof/>
+                                </w:rPr>
+                                <w:t>9</w:t>
+                              </w:r>
+                            </w:fldSimple>
+                            <w:r>
+                              <w:t xml:space="preserve"> After server is terminate and server process is restarted, it will be restored if user wants.</w:t>
+                            </w:r>
+                          </w:p>
+                        </w:txbxContent>
+                      </wps:txbx>
+                      <wps:bodyPr rot="0" spcFirstLastPara="0" vertOverflow="overflow" horzOverflow="overflow" vert="horz" wrap="square" lIns="0" tIns="0" rIns="0" bIns="0" numCol="1" spcCol="0" rtlCol="0" fromWordArt="0" anchor="t" anchorCtr="0" forceAA="0" compatLnSpc="1">
+                        <a:prstTxWarp prst="textNoShape">
+                          <a:avLst/>
+                        </a:prstTxWarp>
+                        <a:noAutofit/>
+                      </wps:bodyPr>
+                    </wps:wsp>
+                  </a:graphicData>
+                </a:graphic>
+                <wp14:sizeRelV relativeFrom="margin">
+                  <wp14:pctHeight>0</wp14:pctHeight>
+                </wp14:sizeRelV>
+              </wp:anchor>
+            </w:drawing>
+          </mc:Choice>
+          <mc:Fallback>
+            <w:pict>
+              <v:shape w14:anchorId="0AB045E7" id="Text Box 23" o:spid="_x0000_s1035" type="#_x0000_t202" style="position:absolute;margin-left:27pt;margin-top:139.25pt;width:468pt;height:16.5pt;z-index:-251631616;visibility:visible;mso-wrap-style:square;mso-height-percent:0;mso-wrap-distance-left:9pt;mso-wrap-distance-top:0;mso-wrap-distance-right:9pt;mso-wrap-distance-bottom:0;mso-position-horizontal:absolute;mso-position-horizontal-relative:text;mso-position-vertical:absolute;mso-position-vertical-relative:text;mso-height-percent:0;mso-height-relative:margin;v-text-anchor:top" o:gfxdata="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" stroked="f">
+                <v:textbox inset="0,0,0,0">
+                  <w:txbxContent>
+                    <w:p>
+                      <w:pPr>
+                        <w:pStyle w:val="Caption"/>
+                        <w:rPr>
+                          <w:noProof/>
+                        </w:rPr>
+                      </w:pPr>
+                      <w:r>
+                        <w:t xml:space="preserve">Figure </w:t>
+                      </w:r>
+                      <w:fldSimple w:instr=" SEQ Figure \* ARABIC ">
+                        <w:r>
+                          <w:rPr>
+                            <w:noProof/>
+                          </w:rPr>
+                          <w:t>9</w:t>
+                        </w:r>
+                      </w:fldSimple>
+                      <w:r>
+                        <w:t xml:space="preserve"> After server is terminate and server process is restarted, it will be restored if user wants.</w:t>
+                      </w:r>
+                    </w:p>
+                  </w:txbxContent>
+                </v:textbox>
+              </v:shape>
+            </w:pict>
+          </mc:Fallback>
+        </mc:AlternateContent>
+      </w:r>
+      <w:r>
+        <w:rPr>
+          <w:noProof/>
+          <w:lang w:eastAsia="en-CA"/>
+        </w:rPr>
+        <w:drawing>
+          <wp:anchor distT="0" distB="0" distL="114300" distR="114300" simplePos="0" relativeHeight="251682816" behindDoc="1" locked="0" layoutInCell="1" allowOverlap="1" wp14:anchorId="018766F0" wp14:editId="4284C7F3">
+            <wp:simplePos x="0" y="0"/>
+            <wp:positionH relativeFrom="column">
+              <wp:posOffset>342900</wp:posOffset>
+            </wp:positionH>
+            <wp:positionV relativeFrom="paragraph">
+              <wp:posOffset>673100</wp:posOffset>
+            </wp:positionV>
+            <wp:extent cx="5943600" cy="1092200"/>
+            <wp:effectExtent l="0" t="0" r="0" b="0"/>
+            <wp:wrapNone/>
+            <wp:docPr id="22" name="Picture 22"/>
+            <wp:cNvGraphicFramePr>
+              <a:graphicFrameLocks xmlns:a="http://schemas.openxmlformats.org/drawingml/2006/main" noChangeAspect="1"/>
+            </wp:cNvGraphicFramePr>
+            <a:graphic xmlns:a="http://schemas.openxmlformats.org/drawingml/2006/main">
+              <a:graphicData uri="http://schemas.openxmlformats.org/drawingml/2006/picture">
+                <pic:pic xmlns:pic="http://schemas.openxmlformats.org/drawingml/2006/picture">
+                  <pic:nvPicPr>
+                    <pic:cNvPr id="1" name=""/>
+                    <pic:cNvPicPr/>
+                  </pic:nvPicPr>
+                  <pic:blipFill>
+                    <a:blip r:embed="rId18">
+                      <a:extLst>
+                        <a:ext uri="{28A0092B-C50C-407E-A947-70E740481C1C}">
+                          <a14:useLocalDpi xmlns:a14="http://schemas.microsoft.com/office/drawing/2010/main" val="0"/>
+                        </a:ext>
+                      </a:extLst>
+                    </a:blip>
+                    <a:stretch>
+                      <a:fillRect/>
+                    </a:stretch>
+                  </pic:blipFill>
+                  <pic:spPr>
+                    <a:xfrm>
+                      <a:off x="0" y="0"/>
+                      <a:ext cx="5943600" cy="1092200"/>
+                    </a:xfrm>
+                    <a:prstGeom prst="rect">
+                      <a:avLst/>
+                    </a:prstGeom>
+                  </pic:spPr>
+                </pic:pic>
+              </a:graphicData>
+            </a:graphic>
+          </wp:anchor>
+        </w:drawing>
+      </w:r>
+      <w:r>
+        <w:rPr>
+          <w:noProof/>
+        </w:rPr>
+        <mc:AlternateContent>
+          <mc:Choice Requires="wps">
+            <w:drawing>
+              <wp:anchor distT="0" distB="0" distL="114300" distR="114300" simplePos="0" relativeHeight="251681792" behindDoc="1" locked="0" layoutInCell="1" allowOverlap="1" wp14:anchorId="7AF7890C" wp14:editId="05517983">
+                <wp:simplePos x="0" y="0"/>
+                <wp:positionH relativeFrom="column">
+                  <wp:posOffset>733425</wp:posOffset>
+                </wp:positionH>
+                <wp:positionV relativeFrom="paragraph">
+                  <wp:posOffset>273050</wp:posOffset>
+                </wp:positionV>
+                <wp:extent cx="4819650" cy="276225"/>
+                <wp:effectExtent l="0" t="0" r="0" b="9525"/>
+                <wp:wrapNone/>
+                <wp:docPr id="21" name="Text Box 21"/>
+                <wp:cNvGraphicFramePr/>
+                <a:graphic xmlns:a="http://schemas.openxmlformats.org/drawingml/2006/main">
+                  <a:graphicData uri="http://schemas.microsoft.com/office/word/2010/wordprocessingShape">
+                    <wps:wsp>
+                      <wps:cNvSpPr txBox="1"/>
+                      <wps:spPr>
+                        <a:xfrm>
+                          <a:off x="0" y="0"/>
+                          <a:ext cx="4819650" cy="276225"/>
+                        </a:xfrm>
+                        <a:prstGeom prst="rect">
+                          <a:avLst/>
+                        </a:prstGeom>
+                        <a:solidFill>
+                          <a:prstClr val="white"/>
+                        </a:solidFill>
+                        <a:ln>
+                          <a:noFill/>
+                        </a:ln>
+                        <a:effectLst/>
+                      </wps:spPr>
+                      <wps:txbx>
+                        <w:txbxContent>
+                          <w:p>
+                            <w:pPr>
+                              <w:pStyle w:val="Caption"/>
+                              <w:rPr>
+                                <w:noProof/>
+                              </w:rPr>
+                            </w:pPr>
+                            <w:r>
+                              <w:t xml:space="preserve">Figure </w:t>
+                            </w:r>
+                            <w:fldSimple w:instr=" SEQ Figure \* ARABIC ">
+                              <w:r>
+                                <w:rPr>
+                                  <w:noProof/>
+                                </w:rPr>
+                                <w:t>10</w:t>
+                              </w:r>
+                            </w:fldSimple>
+                            <w:r>
+                              <w:t xml:space="preserve"> Server was terminated using ctrl + z</w:t>
+                            </w:r>
+                            <w:r>
+                              <w:t xml:space="preserve"> this has saved the results that were previously sent to the server</w:t>
+                            </w:r>
+                            <w:r>
+                              <w:t>.</w:t>
+                            </w:r>
+                          </w:p>
+                        </w:txbxContent>
+                      </wps:txbx>
+                      <wps:bodyPr rot="0" spcFirstLastPara="0" vertOverflow="overflow" horzOverflow="overflow" vert="horz" wrap="square" lIns="0" tIns="0" rIns="0" bIns="0" numCol="1" spcCol="0" rtlCol="0" fromWordArt="0" anchor="t" anchorCtr="0" forceAA="0" compatLnSpc="1">
+                        <a:prstTxWarp prst="textNoShape">
+                          <a:avLst/>
+                        </a:prstTxWarp>
+                        <a:noAutofit/>
+                      </wps:bodyPr>
+                    </wps:wsp>
+                  </a:graphicData>
+                </a:graphic>
+                <wp14:sizeRelV relativeFrom="margin">
+                  <wp14:pctHeight>0</wp14:pctHeight>
+                </wp14:sizeRelV>
+              </wp:anchor>
+            </w:drawing>
+          </mc:Choice>
+          <mc:Fallback>
+            <w:pict>
+              <v:shape w14:anchorId="7AF7890C" id="Text Box 21" o:spid="_x0000_s1036" type="#_x0000_t202" style="position:absolute;margin-left:57.75pt;margin-top:21.5pt;width:379.5pt;height:21.75pt;z-index:-251634688;visibility:visible;mso-wrap-style:square;mso-height-percent:0;mso-wrap-distance-left:9pt;mso-wrap-distance-top:0;mso-wrap-distance-right:9pt;mso-wrap-distance-bottom:0;mso-position-horizontal:absolute;mso-position-horizontal-relative:text;mso-position-vertical:absolute;mso-position-vertical-relative:text;mso-height-percent:0;mso-height-relative:margin;v-text-anchor:top" o:gfxdata="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" stroked="f">
+                <v:textbox inset="0,0,0,0">
+                  <w:txbxContent>
+                    <w:p>
+                      <w:pPr>
+                        <w:pStyle w:val="Caption"/>
+                        <w:rPr>
+                          <w:noProof/>
+                        </w:rPr>
+                      </w:pPr>
+                      <w:r>
+                        <w:t xml:space="preserve">Figure </w:t>
+                      </w:r>
+                      <w:fldSimple w:instr=" SEQ Figure \* ARABIC ">
+                        <w:r>
+                          <w:rPr>
+                            <w:noProof/>
+                          </w:rPr>
+                          <w:t>10</w:t>
+                        </w:r>
+                      </w:fldSimple>
+                      <w:r>
+                        <w:t xml:space="preserve"> Server was terminated using ctrl + z</w:t>
+                      </w:r>
+                      <w:r>
+                        <w:t xml:space="preserve"> this has saved the results that were previously sent to the server</w:t>
+                      </w:r>
+                      <w:r>
+                        <w:t>.</w:t>
+                      </w:r>
+                    </w:p>
+                  </w:txbxContent>
+                </v:textbox>
+              </v:shape>
+            </w:pict>
+          </mc:Fallback>
+        </mc:AlternateContent>
+      </w:r>
+    </w:p>
+    <w:p>
+      <w:pPr>
+        <w:rPr>
+          <w:lang w:val="en-US"/>
+        </w:rPr>
+      </w:pPr>
+    </w:p>
+    <w:p>
+      <w:pPr>
+        <w:rPr>
+          <w:lang w:val="en-US"/>
+        </w:rPr>
+      </w:pPr>
+    </w:p>
+    <w:p>
+      <w:pPr>
+        <w:rPr>
+          <w:lang w:val="en-US"/>
+        </w:rPr>
+      </w:pPr>
+    </w:p>
+    <w:p>
+      <w:pPr>
+        <w:rPr>
+          <w:lang w:val="en-US"/>
+        </w:rPr>
+      </w:pPr>
+    </w:p>
+    <w:p>
+      <w:pPr>
+        <w:rPr>
+          <w:lang w:val="en-US"/>
+        </w:rPr>
+      </w:pPr>
+    </w:p>
+    <w:p>
+      <w:pPr>
+        <w:rPr>
+          <w:lang w:val="en-US"/>
+        </w:rPr>
+      </w:pPr>
+    </w:p>
+    <w:p>
+      <w:pPr>
+        <w:rPr>
+          <w:lang w:val="en-US"/>
+        </w:rPr>
+      </w:pPr>
+    </w:p>
+    <w:p>
+      <w:pPr>
+        <w:rPr>
+          <w:lang w:val="en-US"/>
+        </w:rPr>
+      </w:pPr>
+    </w:p>
+    <w:p>
+      <w:pPr>
+        <w:rPr>
+          <w:lang w:val="en-US"/>
+        </w:rPr>
+      </w:pPr>
+    </w:p>
+    <w:p>
+      <w:pPr>
+        <w:rPr>
+          <w:lang w:val="en-US"/>
+        </w:rPr>
+      </w:pPr>
+    </w:p>
+    <w:p>
+      <w:pPr>
+        <w:tabs>
+          <w:tab w:val="left" w:pos="1635"/>
+        </w:tabs>
+        <w:rPr>
+          <w:lang w:val="en-US"/>
+        </w:rPr>
+      </w:pPr>
+      <w:r>
+        <w:rPr>
+          <w:lang w:val="en-US"/>
+        </w:rPr>
+        <w:tab/>
+      </w:r>
+    </w:p>
+    <w:p>
+      <w:pPr>
+        <w:tabs>
+          <w:tab w:val="left" w:pos="1635"/>
+        </w:tabs>
+        <w:rPr>
+          <w:lang w:val="en-US"/>
+        </w:rPr>
+      </w:pPr>
+    </w:p>
+    <w:p>
+      <w:pPr>
+        <w:rPr>
+          <w:b/>
+          <w:sz w:val="28"/>
+          <w:szCs w:val="28"/>
+          <w:lang w:val="en-US"/>
+        </w:rPr>
+      </w:pPr>
+      <w:r>
+        <w:rPr>
+          <w:b/>
+          <w:sz w:val="28"/>
+          <w:szCs w:val="28"/>
+          <w:lang w:val="en-US"/>
+        </w:rPr>
+        <w:lastRenderedPageBreak/>
+        <w:t>Task #4</w:t>
+      </w:r>
+      <w:r>
+        <w:rPr>
+          <w:b/>
+          <w:sz w:val="28"/>
+          <w:szCs w:val="28"/>
+          <w:lang w:val="en-US"/>
+        </w:rPr>
+        <w:t>:</w:t>
+      </w:r>
+    </w:p>
+    <w:p>
+      <w:pPr>
+        <w:tabs>
+          <w:tab w:val="left" w:pos="1635"/>
+        </w:tabs>
+        <w:ind w:left="720"/>
+        <w:rPr>
+          <w:lang w:val="en-US"/>
+        </w:rPr>
+      </w:pPr>
+      <w:r>
+        <w:rPr>
+          <w:lang w:val="en-US"/>
+        </w:rPr>
+        <w:t>Modify your implementation, if necessary, to ensure that the records remain consistent when it is concurrently accessed by multiple clients.</w:t>
+      </w:r>
+    </w:p>
+    <w:p>
+      <w:pPr>
+        <w:tabs>
+          <w:tab w:val="left" w:pos="1635"/>
+        </w:tabs>
+        <w:ind w:left="720"/>
+        <w:rPr>
+          <w:lang w:val="en-US"/>
+        </w:rPr>
+      </w:pPr>
+      <w:bookmarkStart w:id="0" w:name="_GoBack"/>
+      <w:bookmarkEnd w:id="0"/>
     </w:p>
     <w:sectPr>
-      <w:headerReference w:type="default" r:id="rId9"/>
+      <w:headerReference w:type="default" r:id="rId19"/>
       <w:pgSz w:w="12240" w:h="15840"/>
-      <w:pgMar w:top="1440" w:right="1440" w:bottom="1440" w:left="1440" w:header="708" w:footer="708" w:gutter="0"/>
+      <w:pgMar w:top="1440" w:right="1440" w:bottom="426" w:left="1440" w:header="708" w:footer="708" w:gutter="0"/>
       <w:pgNumType w:start="0"/>
       <w:cols w:space="708"/>
       <w:titlePg/>
@@ -1225,8 +3737,186 @@
       </w:pPr>
     </w:lvl>
   </w:abstractNum>
+  <w:abstractNum w:abstractNumId="1">
+    <w:nsid w:val="47A129E3"/>
+    <w:multiLevelType w:val="hybridMultilevel"/>
+    <w:tmpl w:val="469A13D0"/>
+    <w:lvl w:ilvl="0" w:tplc="1009000F">
+      <w:start w:val="1"/>
+      <w:numFmt w:val="decimal"/>
+      <w:lvlText w:val="%1."/>
+      <w:lvlJc w:val="left"/>
+      <w:pPr>
+        <w:ind w:left="720" w:hanging="360"/>
+      </w:pPr>
+    </w:lvl>
+    <w:lvl w:ilvl="1" w:tplc="10090019" w:tentative="1">
+      <w:start w:val="1"/>
+      <w:numFmt w:val="lowerLetter"/>
+      <w:lvlText w:val="%2."/>
+      <w:lvlJc w:val="left"/>
+      <w:pPr>
+        <w:ind w:left="1440" w:hanging="360"/>
+      </w:pPr>
+    </w:lvl>
+    <w:lvl w:ilvl="2" w:tplc="1009001B" w:tentative="1">
+      <w:start w:val="1"/>
+      <w:numFmt w:val="lowerRoman"/>
+      <w:lvlText w:val="%3."/>
+      <w:lvlJc w:val="right"/>
+      <w:pPr>
+        <w:ind w:left="2160" w:hanging="180"/>
+      </w:pPr>
+    </w:lvl>
+    <w:lvl w:ilvl="3" w:tplc="1009000F" w:tentative="1">
+      <w:start w:val="1"/>
+      <w:numFmt w:val="decimal"/>
+      <w:lvlText w:val="%4."/>
+      <w:lvlJc w:val="left"/>
+      <w:pPr>
+        <w:ind w:left="2880" w:hanging="360"/>
+      </w:pPr>
+    </w:lvl>
+    <w:lvl w:ilvl="4" w:tplc="10090019" w:tentative="1">
+      <w:start w:val="1"/>
+      <w:numFmt w:val="lowerLetter"/>
+      <w:lvlText w:val="%5."/>
+      <w:lvlJc w:val="left"/>
+      <w:pPr>
+        <w:ind w:left="3600" w:hanging="360"/>
+      </w:pPr>
+    </w:lvl>
+    <w:lvl w:ilvl="5" w:tplc="1009001B" w:tentative="1">
+      <w:start w:val="1"/>
+      <w:numFmt w:val="lowerRoman"/>
+      <w:lvlText w:val="%6."/>
+      <w:lvlJc w:val="right"/>
+      <w:pPr>
+        <w:ind w:left="4320" w:hanging="180"/>
+      </w:pPr>
+    </w:lvl>
+    <w:lvl w:ilvl="6" w:tplc="1009000F" w:tentative="1">
+      <w:start w:val="1"/>
+      <w:numFmt w:val="decimal"/>
+      <w:lvlText w:val="%7."/>
+      <w:lvlJc w:val="left"/>
+      <w:pPr>
+        <w:ind w:left="5040" w:hanging="360"/>
+      </w:pPr>
+    </w:lvl>
+    <w:lvl w:ilvl="7" w:tplc="10090019" w:tentative="1">
+      <w:start w:val="1"/>
+      <w:numFmt w:val="lowerLetter"/>
+      <w:lvlText w:val="%8."/>
+      <w:lvlJc w:val="left"/>
+      <w:pPr>
+        <w:ind w:left="5760" w:hanging="360"/>
+      </w:pPr>
+    </w:lvl>
+    <w:lvl w:ilvl="8" w:tplc="1009001B" w:tentative="1">
+      <w:start w:val="1"/>
+      <w:numFmt w:val="lowerRoman"/>
+      <w:lvlText w:val="%9."/>
+      <w:lvlJc w:val="right"/>
+      <w:pPr>
+        <w:ind w:left="6480" w:hanging="180"/>
+      </w:pPr>
+    </w:lvl>
+  </w:abstractNum>
+  <w:abstractNum w:abstractNumId="2">
+    <w:nsid w:val="53C91AFA"/>
+    <w:multiLevelType w:val="hybridMultilevel"/>
+    <w:tmpl w:val="25A203E2"/>
+    <w:lvl w:ilvl="0" w:tplc="1009000F">
+      <w:start w:val="1"/>
+      <w:numFmt w:val="decimal"/>
+      <w:lvlText w:val="%1."/>
+      <w:lvlJc w:val="left"/>
+      <w:pPr>
+        <w:ind w:left="1440" w:hanging="360"/>
+      </w:pPr>
+    </w:lvl>
+    <w:lvl w:ilvl="1" w:tplc="10090019" w:tentative="1">
+      <w:start w:val="1"/>
+      <w:numFmt w:val="lowerLetter"/>
+      <w:lvlText w:val="%2."/>
+      <w:lvlJc w:val="left"/>
+      <w:pPr>
+        <w:ind w:left="2160" w:hanging="360"/>
+      </w:pPr>
+    </w:lvl>
+    <w:lvl w:ilvl="2" w:tplc="1009001B" w:tentative="1">
+      <w:start w:val="1"/>
+      <w:numFmt w:val="lowerRoman"/>
+      <w:lvlText w:val="%3."/>
+      <w:lvlJc w:val="right"/>
+      <w:pPr>
+        <w:ind w:left="2880" w:hanging="180"/>
+      </w:pPr>
+    </w:lvl>
+    <w:lvl w:ilvl="3" w:tplc="1009000F" w:tentative="1">
+      <w:start w:val="1"/>
+      <w:numFmt w:val="decimal"/>
+      <w:lvlText w:val="%4."/>
+      <w:lvlJc w:val="left"/>
+      <w:pPr>
+        <w:ind w:left="3600" w:hanging="360"/>
+      </w:pPr>
+    </w:lvl>
+    <w:lvl w:ilvl="4" w:tplc="10090019" w:tentative="1">
+      <w:start w:val="1"/>
+      <w:numFmt w:val="lowerLetter"/>
+      <w:lvlText w:val="%5."/>
+      <w:lvlJc w:val="left"/>
+      <w:pPr>
+        <w:ind w:left="4320" w:hanging="360"/>
+      </w:pPr>
+    </w:lvl>
+    <w:lvl w:ilvl="5" w:tplc="1009001B" w:tentative="1">
+      <w:start w:val="1"/>
+      <w:numFmt w:val="lowerRoman"/>
+      <w:lvlText w:val="%6."/>
+      <w:lvlJc w:val="right"/>
+      <w:pPr>
+        <w:ind w:left="5040" w:hanging="180"/>
+      </w:pPr>
+    </w:lvl>
+    <w:lvl w:ilvl="6" w:tplc="1009000F" w:tentative="1">
+      <w:start w:val="1"/>
+      <w:numFmt w:val="decimal"/>
+      <w:lvlText w:val="%7."/>
+      <w:lvlJc w:val="left"/>
+      <w:pPr>
+        <w:ind w:left="5760" w:hanging="360"/>
+      </w:pPr>
+    </w:lvl>
+    <w:lvl w:ilvl="7" w:tplc="10090019" w:tentative="1">
+      <w:start w:val="1"/>
+      <w:numFmt w:val="lowerLetter"/>
+      <w:lvlText w:val="%8."/>
+      <w:lvlJc w:val="left"/>
+      <w:pPr>
+        <w:ind w:left="6480" w:hanging="360"/>
+      </w:pPr>
+    </w:lvl>
+    <w:lvl w:ilvl="8" w:tplc="1009001B" w:tentative="1">
+      <w:start w:val="1"/>
+      <w:numFmt w:val="lowerRoman"/>
+      <w:lvlText w:val="%9."/>
+      <w:lvlJc w:val="right"/>
+      <w:pPr>
+        <w:ind w:left="7200" w:hanging="180"/>
+      </w:pPr>
+    </w:lvl>
+  </w:abstractNum>
   <w:num w:numId="1">
     <w:abstractNumId w:val="0"/>
+  </w:num>
+  <w:num w:numId="2">
+    <w:abstractNumId w:val="2"/>
+  </w:num>
+  <w:num w:numId="3">
+    <w:abstractNumId w:val="1"/>
   </w:num>
 </w:numbering>
 </file>
@@ -1848,6 +4538,13 @@
     <w:pitch w:val="variable"/>
     <w:sig w:usb0="A00002EF" w:usb1="4000207B" w:usb2="00000000" w:usb3="00000000" w:csb0="0000019F" w:csb1="00000000"/>
   </w:font>
+  <w:font w:name="Consolas">
+    <w:panose1 w:val="020B0609020204030204"/>
+    <w:charset w:val="00"/>
+    <w:family w:val="modern"/>
+    <w:pitch w:val="fixed"/>
+    <w:sig w:usb0="E10002FF" w:usb1="4000FCFF" w:usb2="00000009" w:usb3="00000000" w:csb0="0000019F" w:csb1="00000000"/>
+  </w:font>
 </w:fonts>
 </file>
 
@@ -1868,6 +4565,7 @@
     <w:rsidRoot w:val="00BC33D2"/>
     <w:rsid w:val="000214F5"/>
     <w:rsid w:val="000F00F9"/>
+    <w:rsid w:val="00944838"/>
     <w:rsid w:val="00BC33D2"/>
     <w:rsid w:val="00E15257"/>
   </w:rsids>

</xml_diff>

<commit_message>
Lab 2 - Report finished examples for Task 1,2,3,4
Lab 2 - Report finished examples for Task 1,2,3,4 working on questions
</commit_message>
<xml_diff>
--- a/Labs/Lab 2/Final Submission/Lab 2 - Lab Report Devan Shah 100428864.docx
+++ b/Labs/Lab 2/Final Submission/Lab 2 - Lab Report Devan Shah 100428864.docx
@@ -512,20 +512,10 @@
     <w:p>
       <w:pPr>
         <w:pStyle w:val="ListParagraph"/>
-        <w:numPr>
-          <w:ilvl w:val="0"/>
-          <w:numId w:val="3"/>
-        </w:numPr>
-        <w:rPr>
-          <w:lang w:val="en-US"/>
-        </w:rPr>
-      </w:pPr>
-      <w:r>
-        <w:rPr>
-          <w:lang w:val="en-US"/>
-        </w:rPr>
-        <w:t>How did you achieve the guarantee that all votes are safely stored even when the server process crashes?</w:t>
-      </w:r>
+        <w:rPr>
+          <w:lang w:val="en-US"/>
+        </w:rPr>
+      </w:pPr>
     </w:p>
     <w:p>
       <w:pPr>
@@ -542,7 +532,614 @@
         <w:rPr>
           <w:lang w:val="en-US"/>
         </w:rPr>
+        <w:t>How did you achieve the guarantee that all votes are safely stored even when the server process crashes?</w:t>
+      </w:r>
+    </w:p>
+    <w:p>
+      <w:pPr>
+        <w:pStyle w:val="ListParagraph"/>
+        <w:numPr>
+          <w:ilvl w:val="0"/>
+          <w:numId w:val="3"/>
+        </w:numPr>
+        <w:rPr>
+          <w:lang w:val="en-US"/>
+        </w:rPr>
+      </w:pPr>
+      <w:r>
+        <w:rPr>
+          <w:lang w:val="en-US"/>
+        </w:rPr>
         <w:t>Outline your implementation for ensuring that the records remain consistent when it is concurrently accessed by multiple clients. You should include snippets of your program to help with your explanation.</w:t>
+      </w:r>
+    </w:p>
+    <w:p>
+      <w:pPr>
+        <w:pStyle w:val="ListParagraph"/>
+        <w:tabs>
+          <w:tab w:val="left" w:pos="1635"/>
+        </w:tabs>
+        <w:rPr>
+          <w:lang w:val="en-US"/>
+        </w:rPr>
+      </w:pPr>
+    </w:p>
+    <w:p>
+      <w:pPr>
+        <w:pStyle w:val="ListParagraph"/>
+        <w:tabs>
+          <w:tab w:val="left" w:pos="1635"/>
+        </w:tabs>
+        <w:rPr>
+          <w:lang w:val="en-US"/>
+        </w:rPr>
+      </w:pPr>
+      <w:r>
+        <w:rPr>
+          <w:lang w:val="en-US"/>
+        </w:rPr>
+        <w:tab/>
+      </w:r>
+      <w:r>
+        <w:rPr>
+          <w:lang w:val="en-US"/>
+        </w:rPr>
+        <w:t xml:space="preserve">My </w:t>
+      </w:r>
+      <w:r>
+        <w:rPr>
+          <w:lang w:val="en-US"/>
+        </w:rPr>
+        <w:t>implementation is using HashMap &lt;Integer, String&gt; to store the votes that were casted, also uses HashMap &lt;String, Integer&gt; to store the results of the election by candidate and a Vector &lt;Object&gt; to store the serialized ver</w:t>
+      </w:r>
+      <w:r>
+        <w:rPr>
+          <w:lang w:val="en-US"/>
+        </w:rPr>
+        <w:t>sion of the results in a vector form.</w:t>
+      </w:r>
+      <w:r>
+        <w:rPr>
+          <w:lang w:val="en-US"/>
+        </w:rPr>
+        <w:t xml:space="preserve"> HashMap and Vectors are data types that use auto synchronization for access</w:t>
+      </w:r>
+      <w:r>
+        <w:rPr>
+          <w:lang w:val="en-US"/>
+        </w:rPr>
+        <w:t>ing</w:t>
+      </w:r>
+      <w:r>
+        <w:rPr>
+          <w:lang w:val="en-US"/>
+        </w:rPr>
+        <w:t xml:space="preserve"> and </w:t>
+      </w:r>
+      <w:r>
+        <w:rPr>
+          <w:lang w:val="en-US"/>
+        </w:rPr>
+        <w:t>updating</w:t>
+      </w:r>
+      <w:r>
+        <w:rPr>
+          <w:lang w:val="en-US"/>
+        </w:rPr>
+        <w:t xml:space="preserve"> operations</w:t>
+      </w:r>
+      <w:r>
+        <w:rPr>
+          <w:lang w:val="en-US"/>
+        </w:rPr>
+        <w:t>. Therefore, the records are always consistent when it is accessed concurrently by multiple clients. Furthermore, I made the vote and results functions synchronized as this will help to make sure that the vote and results functions are synced when they are called and accessing the same data types.</w:t>
+      </w:r>
+    </w:p>
+    <w:p>
+      <w:pPr>
+        <w:pStyle w:val="ListParagraph"/>
+        <w:tabs>
+          <w:tab w:val="left" w:pos="1635"/>
+        </w:tabs>
+        <w:rPr>
+          <w:lang w:val="en-US"/>
+        </w:rPr>
+      </w:pPr>
+      <w:r>
+        <w:rPr>
+          <w:noProof/>
+          <w:lang w:eastAsia="en-CA"/>
+        </w:rPr>
+        <w:drawing>
+          <wp:anchor distT="0" distB="0" distL="114300" distR="114300" simplePos="0" relativeHeight="251688960" behindDoc="1" locked="0" layoutInCell="1" allowOverlap="1" wp14:anchorId="6E601190" wp14:editId="768EAFC1">
+            <wp:simplePos x="0" y="0"/>
+            <wp:positionH relativeFrom="column">
+              <wp:posOffset>-647700</wp:posOffset>
+            </wp:positionH>
+            <wp:positionV relativeFrom="paragraph">
+              <wp:posOffset>88265</wp:posOffset>
+            </wp:positionV>
+            <wp:extent cx="3571875" cy="971550"/>
+            <wp:effectExtent l="0" t="0" r="9525" b="0"/>
+            <wp:wrapTight wrapText="bothSides">
+              <wp:wrapPolygon edited="0">
+                <wp:start x="0" y="0"/>
+                <wp:lineTo x="0" y="21176"/>
+                <wp:lineTo x="21542" y="21176"/>
+                <wp:lineTo x="21542" y="0"/>
+                <wp:lineTo x="0" y="0"/>
+              </wp:wrapPolygon>
+            </wp:wrapTight>
+            <wp:docPr id="26" name="Picture 26"/>
+            <wp:cNvGraphicFramePr>
+              <a:graphicFrameLocks xmlns:a="http://schemas.openxmlformats.org/drawingml/2006/main" noChangeAspect="1"/>
+            </wp:cNvGraphicFramePr>
+            <a:graphic xmlns:a="http://schemas.openxmlformats.org/drawingml/2006/main">
+              <a:graphicData uri="http://schemas.openxmlformats.org/drawingml/2006/picture">
+                <pic:pic xmlns:pic="http://schemas.openxmlformats.org/drawingml/2006/picture">
+                  <pic:nvPicPr>
+                    <pic:cNvPr id="1" name=""/>
+                    <pic:cNvPicPr/>
+                  </pic:nvPicPr>
+                  <pic:blipFill>
+                    <a:blip r:embed="rId9">
+                      <a:extLst>
+                        <a:ext uri="{28A0092B-C50C-407E-A947-70E740481C1C}">
+                          <a14:useLocalDpi xmlns:a14="http://schemas.microsoft.com/office/drawing/2010/main" val="0"/>
+                        </a:ext>
+                      </a:extLst>
+                    </a:blip>
+                    <a:stretch>
+                      <a:fillRect/>
+                    </a:stretch>
+                  </pic:blipFill>
+                  <pic:spPr>
+                    <a:xfrm>
+                      <a:off x="0" y="0"/>
+                      <a:ext cx="3571875" cy="971550"/>
+                    </a:xfrm>
+                    <a:prstGeom prst="rect">
+                      <a:avLst/>
+                    </a:prstGeom>
+                  </pic:spPr>
+                </pic:pic>
+              </a:graphicData>
+            </a:graphic>
+          </wp:anchor>
+        </w:drawing>
+      </w:r>
+    </w:p>
+    <w:p>
+      <w:pPr>
+        <w:pStyle w:val="ListParagraph"/>
+        <w:tabs>
+          <w:tab w:val="left" w:pos="1635"/>
+        </w:tabs>
+        <w:rPr>
+          <w:lang w:val="en-US"/>
+        </w:rPr>
+      </w:pPr>
+      <w:r>
+        <w:rPr>
+          <w:noProof/>
+        </w:rPr>
+        <mc:AlternateContent>
+          <mc:Choice Requires="wps">
+            <w:drawing>
+              <wp:anchor distT="0" distB="0" distL="114300" distR="114300" simplePos="0" relativeHeight="251696128" behindDoc="1" locked="0" layoutInCell="1" allowOverlap="1" wp14:anchorId="59F8E5AC" wp14:editId="3C8FDE83">
+                <wp:simplePos x="0" y="0"/>
+                <wp:positionH relativeFrom="column">
+                  <wp:posOffset>3095625</wp:posOffset>
+                </wp:positionH>
+                <wp:positionV relativeFrom="paragraph">
+                  <wp:posOffset>799465</wp:posOffset>
+                </wp:positionV>
+                <wp:extent cx="3095625" cy="295275"/>
+                <wp:effectExtent l="0" t="0" r="9525" b="9525"/>
+                <wp:wrapTight wrapText="bothSides">
+                  <wp:wrapPolygon edited="0">
+                    <wp:start x="0" y="0"/>
+                    <wp:lineTo x="0" y="20903"/>
+                    <wp:lineTo x="21534" y="20903"/>
+                    <wp:lineTo x="21534" y="0"/>
+                    <wp:lineTo x="0" y="0"/>
+                  </wp:wrapPolygon>
+                </wp:wrapTight>
+                <wp:docPr id="33" name="Text Box 33"/>
+                <wp:cNvGraphicFramePr/>
+                <a:graphic xmlns:a="http://schemas.openxmlformats.org/drawingml/2006/main">
+                  <a:graphicData uri="http://schemas.microsoft.com/office/word/2010/wordprocessingShape">
+                    <wps:wsp>
+                      <wps:cNvSpPr txBox="1"/>
+                      <wps:spPr>
+                        <a:xfrm>
+                          <a:off x="0" y="0"/>
+                          <a:ext cx="3095625" cy="295275"/>
+                        </a:xfrm>
+                        <a:prstGeom prst="rect">
+                          <a:avLst/>
+                        </a:prstGeom>
+                        <a:solidFill>
+                          <a:prstClr val="white"/>
+                        </a:solidFill>
+                        <a:ln>
+                          <a:noFill/>
+                        </a:ln>
+                        <a:effectLst/>
+                      </wps:spPr>
+                      <wps:txbx>
+                        <w:txbxContent>
+                          <w:p>
+                            <w:pPr>
+                              <w:pStyle w:val="Caption"/>
+                              <w:rPr>
+                                <w:noProof/>
+                              </w:rPr>
+                            </w:pPr>
+                            <w:r>
+                              <w:t xml:space="preserve">Figure </w:t>
+                            </w:r>
+                            <w:r>
+                              <w:fldChar w:fldCharType="begin"/>
+                            </w:r>
+                            <w:r>
+                              <w:instrText xml:space="preserve"> SEQ Figure \* ARABIC </w:instrText>
+                            </w:r>
+                            <w:r>
+                              <w:fldChar w:fldCharType="separate"/>
+                            </w:r>
+                            <w:r>
+                              <w:rPr>
+                                <w:noProof/>
+                              </w:rPr>
+                              <w:t>1</w:t>
+                            </w:r>
+                            <w:r>
+                              <w:fldChar w:fldCharType="end"/>
+                            </w:r>
+                            <w:r>
+                              <w:t>Shows the HashMap and the Vector that is used to store the results of the election.</w:t>
+                            </w:r>
+                          </w:p>
+                        </w:txbxContent>
+                      </wps:txbx>
+                      <wps:bodyPr rot="0" spcFirstLastPara="0" vertOverflow="overflow" horzOverflow="overflow" vert="horz" wrap="square" lIns="0" tIns="0" rIns="0" bIns="0" numCol="1" spcCol="0" rtlCol="0" fromWordArt="0" anchor="t" anchorCtr="0" forceAA="0" compatLnSpc="1">
+                        <a:prstTxWarp prst="textNoShape">
+                          <a:avLst/>
+                        </a:prstTxWarp>
+                        <a:noAutofit/>
+                      </wps:bodyPr>
+                    </wps:wsp>
+                  </a:graphicData>
+                </a:graphic>
+                <wp14:sizeRelV relativeFrom="margin">
+                  <wp14:pctHeight>0</wp14:pctHeight>
+                </wp14:sizeRelV>
+              </wp:anchor>
+            </w:drawing>
+          </mc:Choice>
+          <mc:Fallback>
+            <w:pict>
+              <v:shape w14:anchorId="59F8E5AC" id="Text Box 33" o:spid="_x0000_s1027" type="#_x0000_t202" style="position:absolute;left:0;text-align:left;margin-left:243.75pt;margin-top:62.95pt;width:243.75pt;height:23.25pt;z-index:-251620352;visibility:visible;mso-wrap-style:square;mso-height-percent:0;mso-wrap-distance-left:9pt;mso-wrap-distance-top:0;mso-wrap-distance-right:9pt;mso-wrap-distance-bottom:0;mso-position-horizontal:absolute;mso-position-horizontal-relative:text;mso-position-vertical:absolute;mso-position-vertical-relative:text;mso-height-percent:0;mso-height-relative:margin;v-text-anchor:top" o:gfxdata="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" stroked="f">
+                <v:textbox inset="0,0,0,0">
+                  <w:txbxContent>
+                    <w:p>
+                      <w:pPr>
+                        <w:pStyle w:val="Caption"/>
+                        <w:rPr>
+                          <w:noProof/>
+                        </w:rPr>
+                      </w:pPr>
+                      <w:r>
+                        <w:t xml:space="preserve">Figure </w:t>
+                      </w:r>
+                      <w:r>
+                        <w:fldChar w:fldCharType="begin"/>
+                      </w:r>
+                      <w:r>
+                        <w:instrText xml:space="preserve"> SEQ Figure \* ARABIC </w:instrText>
+                      </w:r>
+                      <w:r>
+                        <w:fldChar w:fldCharType="separate"/>
+                      </w:r>
+                      <w:r>
+                        <w:rPr>
+                          <w:noProof/>
+                        </w:rPr>
+                        <w:t>1</w:t>
+                      </w:r>
+                      <w:r>
+                        <w:fldChar w:fldCharType="end"/>
+                      </w:r>
+                      <w:r>
+                        <w:t>Shows the HashMap and the Vector that is used to store the results of the election.</w:t>
+                      </w:r>
+                    </w:p>
+                  </w:txbxContent>
+                </v:textbox>
+                <w10:wrap type="tight"/>
+              </v:shape>
+            </w:pict>
+          </mc:Fallback>
+        </mc:AlternateContent>
+      </w:r>
+      <w:r>
+        <w:rPr>
+          <w:noProof/>
+        </w:rPr>
+        <mc:AlternateContent>
+          <mc:Choice Requires="wps">
+            <w:drawing>
+              <wp:anchor distT="0" distB="0" distL="114300" distR="114300" simplePos="0" relativeHeight="251694080" behindDoc="1" locked="0" layoutInCell="1" allowOverlap="1" wp14:anchorId="0ACEE52A" wp14:editId="3E3A2DF0">
+                <wp:simplePos x="0" y="0"/>
+                <wp:positionH relativeFrom="column">
+                  <wp:posOffset>-647700</wp:posOffset>
+                </wp:positionH>
+                <wp:positionV relativeFrom="paragraph">
+                  <wp:posOffset>828040</wp:posOffset>
+                </wp:positionV>
+                <wp:extent cx="3571875" cy="266700"/>
+                <wp:effectExtent l="0" t="0" r="9525" b="0"/>
+                <wp:wrapTight wrapText="bothSides">
+                  <wp:wrapPolygon edited="0">
+                    <wp:start x="0" y="0"/>
+                    <wp:lineTo x="0" y="20057"/>
+                    <wp:lineTo x="21542" y="20057"/>
+                    <wp:lineTo x="21542" y="0"/>
+                    <wp:lineTo x="0" y="0"/>
+                  </wp:wrapPolygon>
+                </wp:wrapTight>
+                <wp:docPr id="32" name="Text Box 32"/>
+                <wp:cNvGraphicFramePr/>
+                <a:graphic xmlns:a="http://schemas.openxmlformats.org/drawingml/2006/main">
+                  <a:graphicData uri="http://schemas.microsoft.com/office/word/2010/wordprocessingShape">
+                    <wps:wsp>
+                      <wps:cNvSpPr txBox="1"/>
+                      <wps:spPr>
+                        <a:xfrm>
+                          <a:off x="0" y="0"/>
+                          <a:ext cx="3571875" cy="266700"/>
+                        </a:xfrm>
+                        <a:prstGeom prst="rect">
+                          <a:avLst/>
+                        </a:prstGeom>
+                        <a:solidFill>
+                          <a:prstClr val="white"/>
+                        </a:solidFill>
+                        <a:ln>
+                          <a:noFill/>
+                        </a:ln>
+                        <a:effectLst/>
+                      </wps:spPr>
+                      <wps:txbx>
+                        <w:txbxContent>
+                          <w:p>
+                            <w:pPr>
+                              <w:pStyle w:val="Caption"/>
+                              <w:rPr>
+                                <w:noProof/>
+                              </w:rPr>
+                            </w:pPr>
+                            <w:r>
+                              <w:t xml:space="preserve">Figure </w:t>
+                            </w:r>
+                            <w:r>
+                              <w:fldChar w:fldCharType="begin"/>
+                            </w:r>
+                            <w:r>
+                              <w:instrText xml:space="preserve"> SEQ Figure \* ARABIC </w:instrText>
+                            </w:r>
+                            <w:r>
+                              <w:fldChar w:fldCharType="separate"/>
+                            </w:r>
+                            <w:r>
+                              <w:rPr>
+                                <w:noProof/>
+                              </w:rPr>
+                              <w:t>2</w:t>
+                            </w:r>
+                            <w:r>
+                              <w:fldChar w:fldCharType="end"/>
+                            </w:r>
+                            <w:r>
+                              <w:t xml:space="preserve"> Shows the HashMap that is used to store the votes that are casted by the users.</w:t>
+                            </w:r>
+                          </w:p>
+                        </w:txbxContent>
+                      </wps:txbx>
+                      <wps:bodyPr rot="0" spcFirstLastPara="0" vertOverflow="overflow" horzOverflow="overflow" vert="horz" wrap="square" lIns="0" tIns="0" rIns="0" bIns="0" numCol="1" spcCol="0" rtlCol="0" fromWordArt="0" anchor="t" anchorCtr="0" forceAA="0" compatLnSpc="1">
+                        <a:prstTxWarp prst="textNoShape">
+                          <a:avLst/>
+                        </a:prstTxWarp>
+                        <a:noAutofit/>
+                      </wps:bodyPr>
+                    </wps:wsp>
+                  </a:graphicData>
+                </a:graphic>
+                <wp14:sizeRelV relativeFrom="margin">
+                  <wp14:pctHeight>0</wp14:pctHeight>
+                </wp14:sizeRelV>
+              </wp:anchor>
+            </w:drawing>
+          </mc:Choice>
+          <mc:Fallback>
+            <w:pict>
+              <v:shape w14:anchorId="0ACEE52A" id="Text Box 32" o:spid="_x0000_s1028" type="#_x0000_t202" style="position:absolute;left:0;text-align:left;margin-left:-51pt;margin-top:65.2pt;width:281.25pt;height:21pt;z-index:-251622400;visibility:visible;mso-wrap-style:square;mso-height-percent:0;mso-wrap-distance-left:9pt;mso-wrap-distance-top:0;mso-wrap-distance-right:9pt;mso-wrap-distance-bottom:0;mso-position-horizontal:absolute;mso-position-horizontal-relative:text;mso-position-vertical:absolute;mso-position-vertical-relative:text;mso-height-percent:0;mso-height-relative:margin;v-text-anchor:top" o:gfxdata="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" stroked="f">
+                <v:textbox inset="0,0,0,0">
+                  <w:txbxContent>
+                    <w:p>
+                      <w:pPr>
+                        <w:pStyle w:val="Caption"/>
+                        <w:rPr>
+                          <w:noProof/>
+                        </w:rPr>
+                      </w:pPr>
+                      <w:r>
+                        <w:t xml:space="preserve">Figure </w:t>
+                      </w:r>
+                      <w:r>
+                        <w:fldChar w:fldCharType="begin"/>
+                      </w:r>
+                      <w:r>
+                        <w:instrText xml:space="preserve"> SEQ Figure \* ARABIC </w:instrText>
+                      </w:r>
+                      <w:r>
+                        <w:fldChar w:fldCharType="separate"/>
+                      </w:r>
+                      <w:r>
+                        <w:rPr>
+                          <w:noProof/>
+                        </w:rPr>
+                        <w:t>2</w:t>
+                      </w:r>
+                      <w:r>
+                        <w:fldChar w:fldCharType="end"/>
+                      </w:r>
+                      <w:r>
+                        <w:t xml:space="preserve"> Shows the HashMap that is used to store the votes that are casted by the users.</w:t>
+                      </w:r>
+                    </w:p>
+                  </w:txbxContent>
+                </v:textbox>
+                <w10:wrap type="tight"/>
+              </v:shape>
+            </w:pict>
+          </mc:Fallback>
+        </mc:AlternateContent>
+      </w:r>
+      <w:r>
+        <w:rPr>
+          <w:noProof/>
+          <w:lang w:eastAsia="en-CA"/>
+        </w:rPr>
+        <w:drawing>
+          <wp:anchor distT="0" distB="0" distL="114300" distR="114300" simplePos="0" relativeHeight="251689984" behindDoc="1" locked="0" layoutInCell="1" allowOverlap="1" wp14:anchorId="512131D9" wp14:editId="0182412E">
+            <wp:simplePos x="0" y="0"/>
+            <wp:positionH relativeFrom="column">
+              <wp:posOffset>3095625</wp:posOffset>
+            </wp:positionH>
+            <wp:positionV relativeFrom="paragraph">
+              <wp:posOffset>342265</wp:posOffset>
+            </wp:positionV>
+            <wp:extent cx="3095625" cy="485775"/>
+            <wp:effectExtent l="0" t="0" r="9525" b="9525"/>
+            <wp:wrapTight wrapText="bothSides">
+              <wp:wrapPolygon edited="0">
+                <wp:start x="0" y="0"/>
+                <wp:lineTo x="0" y="21176"/>
+                <wp:lineTo x="21534" y="21176"/>
+                <wp:lineTo x="21534" y="0"/>
+                <wp:lineTo x="0" y="0"/>
+              </wp:wrapPolygon>
+            </wp:wrapTight>
+            <wp:docPr id="27" name="Picture 27"/>
+            <wp:cNvGraphicFramePr>
+              <a:graphicFrameLocks xmlns:a="http://schemas.openxmlformats.org/drawingml/2006/main" noChangeAspect="1"/>
+            </wp:cNvGraphicFramePr>
+            <a:graphic xmlns:a="http://schemas.openxmlformats.org/drawingml/2006/main">
+              <a:graphicData uri="http://schemas.openxmlformats.org/drawingml/2006/picture">
+                <pic:pic xmlns:pic="http://schemas.openxmlformats.org/drawingml/2006/picture">
+                  <pic:nvPicPr>
+                    <pic:cNvPr id="1" name=""/>
+                    <pic:cNvPicPr/>
+                  </pic:nvPicPr>
+                  <pic:blipFill>
+                    <a:blip r:embed="rId10">
+                      <a:extLst>
+                        <a:ext uri="{28A0092B-C50C-407E-A947-70E740481C1C}">
+                          <a14:useLocalDpi xmlns:a14="http://schemas.microsoft.com/office/drawing/2010/main" val="0"/>
+                        </a:ext>
+                      </a:extLst>
+                    </a:blip>
+                    <a:stretch>
+                      <a:fillRect/>
+                    </a:stretch>
+                  </pic:blipFill>
+                  <pic:spPr>
+                    <a:xfrm>
+                      <a:off x="0" y="0"/>
+                      <a:ext cx="3095625" cy="485775"/>
+                    </a:xfrm>
+                    <a:prstGeom prst="rect">
+                      <a:avLst/>
+                    </a:prstGeom>
+                  </pic:spPr>
+                </pic:pic>
+              </a:graphicData>
+            </a:graphic>
+          </wp:anchor>
+        </w:drawing>
+      </w:r>
+    </w:p>
+    <w:p>
+      <w:pPr>
+        <w:pStyle w:val="ListParagraph"/>
+        <w:rPr>
+          <w:lang w:val="en-US"/>
+        </w:rPr>
+      </w:pPr>
+      <w:r>
+        <w:rPr>
+          <w:noProof/>
+          <w:lang w:eastAsia="en-CA"/>
+        </w:rPr>
+        <w:drawing>
+          <wp:anchor distT="0" distB="0" distL="114300" distR="114300" simplePos="0" relativeHeight="251691008" behindDoc="1" locked="0" layoutInCell="1" allowOverlap="1" wp14:anchorId="797594F2" wp14:editId="2EE003EC">
+            <wp:simplePos x="0" y="0"/>
+            <wp:positionH relativeFrom="column">
+              <wp:posOffset>-571500</wp:posOffset>
+            </wp:positionH>
+            <wp:positionV relativeFrom="paragraph">
+              <wp:posOffset>1025525</wp:posOffset>
+            </wp:positionV>
+            <wp:extent cx="5057775" cy="514350"/>
+            <wp:effectExtent l="0" t="0" r="9525" b="0"/>
+            <wp:wrapTight wrapText="bothSides">
+              <wp:wrapPolygon edited="0">
+                <wp:start x="0" y="0"/>
+                <wp:lineTo x="0" y="20800"/>
+                <wp:lineTo x="21559" y="20800"/>
+                <wp:lineTo x="21559" y="0"/>
+                <wp:lineTo x="0" y="0"/>
+              </wp:wrapPolygon>
+            </wp:wrapTight>
+            <wp:docPr id="30" name="Picture 30"/>
+            <wp:cNvGraphicFramePr>
+              <a:graphicFrameLocks xmlns:a="http://schemas.openxmlformats.org/drawingml/2006/main" noChangeAspect="1"/>
+            </wp:cNvGraphicFramePr>
+            <a:graphic xmlns:a="http://schemas.openxmlformats.org/drawingml/2006/main">
+              <a:graphicData uri="http://schemas.openxmlformats.org/drawingml/2006/picture">
+                <pic:pic xmlns:pic="http://schemas.openxmlformats.org/drawingml/2006/picture">
+                  <pic:nvPicPr>
+                    <pic:cNvPr id="1" name=""/>
+                    <pic:cNvPicPr/>
+                  </pic:nvPicPr>
+                  <pic:blipFill>
+                    <a:blip r:embed="rId11">
+                      <a:extLst>
+                        <a:ext uri="{28A0092B-C50C-407E-A947-70E740481C1C}">
+                          <a14:useLocalDpi xmlns:a14="http://schemas.microsoft.com/office/drawing/2010/main" val="0"/>
+                        </a:ext>
+                      </a:extLst>
+                    </a:blip>
+                    <a:stretch>
+                      <a:fillRect/>
+                    </a:stretch>
+                  </pic:blipFill>
+                  <pic:spPr>
+                    <a:xfrm>
+                      <a:off x="0" y="0"/>
+                      <a:ext cx="5057775" cy="514350"/>
+                    </a:xfrm>
+                    <a:prstGeom prst="rect">
+                      <a:avLst/>
+                    </a:prstGeom>
+                  </pic:spPr>
+                </pic:pic>
+              </a:graphicData>
+            </a:graphic>
+          </wp:anchor>
+        </w:drawing>
       </w:r>
     </w:p>
     <w:p>
@@ -554,6 +1151,150 @@
           <w:lang w:val="en-US"/>
         </w:rPr>
       </w:pPr>
+      <w:r>
+        <w:rPr>
+          <w:noProof/>
+        </w:rPr>
+        <mc:AlternateContent>
+          <mc:Choice Requires="wps">
+            <w:drawing>
+              <wp:anchor distT="0" distB="0" distL="114300" distR="114300" simplePos="0" relativeHeight="251698176" behindDoc="1" locked="0" layoutInCell="1" allowOverlap="1" wp14:anchorId="1B5FB564" wp14:editId="41BE6D82">
+                <wp:simplePos x="0" y="0"/>
+                <wp:positionH relativeFrom="column">
+                  <wp:posOffset>-571500</wp:posOffset>
+                </wp:positionH>
+                <wp:positionV relativeFrom="paragraph">
+                  <wp:posOffset>231140</wp:posOffset>
+                </wp:positionV>
+                <wp:extent cx="5057775" cy="276225"/>
+                <wp:effectExtent l="0" t="0" r="9525" b="9525"/>
+                <wp:wrapTight wrapText="bothSides">
+                  <wp:wrapPolygon edited="0">
+                    <wp:start x="0" y="0"/>
+                    <wp:lineTo x="0" y="20855"/>
+                    <wp:lineTo x="21559" y="20855"/>
+                    <wp:lineTo x="21559" y="0"/>
+                    <wp:lineTo x="0" y="0"/>
+                  </wp:wrapPolygon>
+                </wp:wrapTight>
+                <wp:docPr id="34" name="Text Box 34"/>
+                <wp:cNvGraphicFramePr/>
+                <a:graphic xmlns:a="http://schemas.openxmlformats.org/drawingml/2006/main">
+                  <a:graphicData uri="http://schemas.microsoft.com/office/word/2010/wordprocessingShape">
+                    <wps:wsp>
+                      <wps:cNvSpPr txBox="1"/>
+                      <wps:spPr>
+                        <a:xfrm>
+                          <a:off x="0" y="0"/>
+                          <a:ext cx="5057775" cy="276225"/>
+                        </a:xfrm>
+                        <a:prstGeom prst="rect">
+                          <a:avLst/>
+                        </a:prstGeom>
+                        <a:solidFill>
+                          <a:prstClr val="white"/>
+                        </a:solidFill>
+                        <a:ln>
+                          <a:noFill/>
+                        </a:ln>
+                        <a:effectLst/>
+                      </wps:spPr>
+                      <wps:txbx>
+                        <w:txbxContent>
+                          <w:p>
+                            <w:pPr>
+                              <w:pStyle w:val="Caption"/>
+                              <w:rPr>
+                                <w:noProof/>
+                              </w:rPr>
+                            </w:pPr>
+                            <w:r>
+                              <w:t xml:space="preserve">Figure </w:t>
+                            </w:r>
+                            <w:r>
+                              <w:fldChar w:fldCharType="begin"/>
+                            </w:r>
+                            <w:r>
+                              <w:instrText xml:space="preserve"> SEQ Figure \* ARABIC </w:instrText>
+                            </w:r>
+                            <w:r>
+                              <w:fldChar w:fldCharType="separate"/>
+                            </w:r>
+                            <w:r>
+                              <w:rPr>
+                                <w:noProof/>
+                              </w:rPr>
+                              <w:t>3</w:t>
+                            </w:r>
+                            <w:r>
+                              <w:fldChar w:fldCharType="end"/>
+                            </w:r>
+                            <w:r>
+                              <w:t xml:space="preserve"> Shows the vote function being synchronized to make sure that there are no issues when accessed by multiple clients.</w:t>
+                            </w:r>
+                          </w:p>
+                        </w:txbxContent>
+                      </wps:txbx>
+                      <wps:bodyPr rot="0" spcFirstLastPara="0" vertOverflow="overflow" horzOverflow="overflow" vert="horz" wrap="square" lIns="0" tIns="0" rIns="0" bIns="0" numCol="1" spcCol="0" rtlCol="0" fromWordArt="0" anchor="t" anchorCtr="0" forceAA="0" compatLnSpc="1">
+                        <a:prstTxWarp prst="textNoShape">
+                          <a:avLst/>
+                        </a:prstTxWarp>
+                        <a:noAutofit/>
+                      </wps:bodyPr>
+                    </wps:wsp>
+                  </a:graphicData>
+                </a:graphic>
+                <wp14:sizeRelV relativeFrom="margin">
+                  <wp14:pctHeight>0</wp14:pctHeight>
+                </wp14:sizeRelV>
+              </wp:anchor>
+            </w:drawing>
+          </mc:Choice>
+          <mc:Fallback>
+            <w:pict>
+              <v:shape w14:anchorId="1B5FB564" id="Text Box 34" o:spid="_x0000_s1029" type="#_x0000_t202" style="position:absolute;margin-left:-45pt;margin-top:18.2pt;width:398.25pt;height:21.75pt;z-index:-251618304;visibility:visible;mso-wrap-style:square;mso-height-percent:0;mso-wrap-distance-left:9pt;mso-wrap-distance-top:0;mso-wrap-distance-right:9pt;mso-wrap-distance-bottom:0;mso-position-horizontal:absolute;mso-position-horizontal-relative:text;mso-position-vertical:absolute;mso-position-vertical-relative:text;mso-height-percent:0;mso-height-relative:margin;v-text-anchor:top" o:gfxdata="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" stroked="f">
+                <v:textbox inset="0,0,0,0">
+                  <w:txbxContent>
+                    <w:p>
+                      <w:pPr>
+                        <w:pStyle w:val="Caption"/>
+                        <w:rPr>
+                          <w:noProof/>
+                        </w:rPr>
+                      </w:pPr>
+                      <w:r>
+                        <w:t xml:space="preserve">Figure </w:t>
+                      </w:r>
+                      <w:r>
+                        <w:fldChar w:fldCharType="begin"/>
+                      </w:r>
+                      <w:r>
+                        <w:instrText xml:space="preserve"> SEQ Figure \* ARABIC </w:instrText>
+                      </w:r>
+                      <w:r>
+                        <w:fldChar w:fldCharType="separate"/>
+                      </w:r>
+                      <w:r>
+                        <w:rPr>
+                          <w:noProof/>
+                        </w:rPr>
+                        <w:t>3</w:t>
+                      </w:r>
+                      <w:r>
+                        <w:fldChar w:fldCharType="end"/>
+                      </w:r>
+                      <w:r>
+                        <w:t xml:space="preserve"> Shows the vote function being synchronized to make sure that there are no issues when accessed by multiple clients.</w:t>
+                      </w:r>
+                    </w:p>
+                  </w:txbxContent>
+                </v:textbox>
+                <w10:wrap type="tight"/>
+              </v:shape>
+            </w:pict>
+          </mc:Fallback>
+        </mc:AlternateContent>
+      </w:r>
     </w:p>
     <w:p>
       <w:pPr>
@@ -564,6 +1305,69 @@
           <w:lang w:val="en-US"/>
         </w:rPr>
       </w:pPr>
+      <w:r>
+        <w:rPr>
+          <w:noProof/>
+          <w:lang w:eastAsia="en-CA"/>
+        </w:rPr>
+        <w:drawing>
+          <wp:anchor distT="0" distB="0" distL="114300" distR="114300" simplePos="0" relativeHeight="251692032" behindDoc="1" locked="0" layoutInCell="1" allowOverlap="1" wp14:anchorId="5787422C" wp14:editId="7B028106">
+            <wp:simplePos x="0" y="0"/>
+            <wp:positionH relativeFrom="column">
+              <wp:posOffset>1800225</wp:posOffset>
+            </wp:positionH>
+            <wp:positionV relativeFrom="paragraph">
+              <wp:posOffset>274320</wp:posOffset>
+            </wp:positionV>
+            <wp:extent cx="4610100" cy="447675"/>
+            <wp:effectExtent l="0" t="0" r="0" b="9525"/>
+            <wp:wrapTight wrapText="bothSides">
+              <wp:wrapPolygon edited="0">
+                <wp:start x="0" y="0"/>
+                <wp:lineTo x="0" y="21140"/>
+                <wp:lineTo x="21511" y="21140"/>
+                <wp:lineTo x="21511" y="0"/>
+                <wp:lineTo x="0" y="0"/>
+              </wp:wrapPolygon>
+            </wp:wrapTight>
+            <wp:docPr id="31" name="Picture 31"/>
+            <wp:cNvGraphicFramePr>
+              <a:graphicFrameLocks xmlns:a="http://schemas.openxmlformats.org/drawingml/2006/main" noChangeAspect="1"/>
+            </wp:cNvGraphicFramePr>
+            <a:graphic xmlns:a="http://schemas.openxmlformats.org/drawingml/2006/main">
+              <a:graphicData uri="http://schemas.openxmlformats.org/drawingml/2006/picture">
+                <pic:pic xmlns:pic="http://schemas.openxmlformats.org/drawingml/2006/picture">
+                  <pic:nvPicPr>
+                    <pic:cNvPr id="1" name=""/>
+                    <pic:cNvPicPr/>
+                  </pic:nvPicPr>
+                  <pic:blipFill>
+                    <a:blip r:embed="rId12">
+                      <a:extLst>
+                        <a:ext uri="{28A0092B-C50C-407E-A947-70E740481C1C}">
+                          <a14:useLocalDpi xmlns:a14="http://schemas.microsoft.com/office/drawing/2010/main" val="0"/>
+                        </a:ext>
+                      </a:extLst>
+                    </a:blip>
+                    <a:stretch>
+                      <a:fillRect/>
+                    </a:stretch>
+                  </pic:blipFill>
+                  <pic:spPr>
+                    <a:xfrm>
+                      <a:off x="0" y="0"/>
+                      <a:ext cx="4610100" cy="447675"/>
+                    </a:xfrm>
+                    <a:prstGeom prst="rect">
+                      <a:avLst/>
+                    </a:prstGeom>
+                  </pic:spPr>
+                </pic:pic>
+              </a:graphicData>
+            </a:graphic>
+          </wp:anchor>
+        </w:drawing>
+      </w:r>
     </w:p>
     <w:p>
       <w:pPr>
@@ -584,6 +1388,162 @@
           <w:lang w:val="en-US"/>
         </w:rPr>
       </w:pPr>
+      <w:r>
+        <w:rPr>
+          <w:noProof/>
+        </w:rPr>
+        <mc:AlternateContent>
+          <mc:Choice Requires="wps">
+            <w:drawing>
+              <wp:anchor distT="0" distB="0" distL="114300" distR="114300" simplePos="0" relativeHeight="251700224" behindDoc="1" locked="0" layoutInCell="1" allowOverlap="1" wp14:anchorId="72306A98" wp14:editId="46762AC6">
+                <wp:simplePos x="0" y="0"/>
+                <wp:positionH relativeFrom="column">
+                  <wp:posOffset>1800225</wp:posOffset>
+                </wp:positionH>
+                <wp:positionV relativeFrom="paragraph">
+                  <wp:posOffset>52070</wp:posOffset>
+                </wp:positionV>
+                <wp:extent cx="4610100" cy="314325"/>
+                <wp:effectExtent l="0" t="0" r="0" b="9525"/>
+                <wp:wrapTight wrapText="bothSides">
+                  <wp:wrapPolygon edited="0">
+                    <wp:start x="0" y="0"/>
+                    <wp:lineTo x="0" y="20945"/>
+                    <wp:lineTo x="21511" y="20945"/>
+                    <wp:lineTo x="21511" y="0"/>
+                    <wp:lineTo x="0" y="0"/>
+                  </wp:wrapPolygon>
+                </wp:wrapTight>
+                <wp:docPr id="35" name="Text Box 35"/>
+                <wp:cNvGraphicFramePr/>
+                <a:graphic xmlns:a="http://schemas.openxmlformats.org/drawingml/2006/main">
+                  <a:graphicData uri="http://schemas.microsoft.com/office/word/2010/wordprocessingShape">
+                    <wps:wsp>
+                      <wps:cNvSpPr txBox="1"/>
+                      <wps:spPr>
+                        <a:xfrm>
+                          <a:off x="0" y="0"/>
+                          <a:ext cx="4610100" cy="314325"/>
+                        </a:xfrm>
+                        <a:prstGeom prst="rect">
+                          <a:avLst/>
+                        </a:prstGeom>
+                        <a:solidFill>
+                          <a:prstClr val="white"/>
+                        </a:solidFill>
+                        <a:ln>
+                          <a:noFill/>
+                        </a:ln>
+                        <a:effectLst/>
+                      </wps:spPr>
+                      <wps:txbx>
+                        <w:txbxContent>
+                          <w:p>
+                            <w:pPr>
+                              <w:pStyle w:val="Caption"/>
+                              <w:rPr>
+                                <w:noProof/>
+                              </w:rPr>
+                            </w:pPr>
+                            <w:r>
+                              <w:t xml:space="preserve">Figure </w:t>
+                            </w:r>
+                            <w:r>
+                              <w:fldChar w:fldCharType="begin"/>
+                            </w:r>
+                            <w:r>
+                              <w:instrText xml:space="preserve"> SEQ Figure \* ARABIC </w:instrText>
+                            </w:r>
+                            <w:r>
+                              <w:fldChar w:fldCharType="separate"/>
+                            </w:r>
+                            <w:r>
+                              <w:rPr>
+                                <w:noProof/>
+                              </w:rPr>
+                              <w:t>4</w:t>
+                            </w:r>
+                            <w:r>
+                              <w:fldChar w:fldCharType="end"/>
+                            </w:r>
+                            <w:r>
+                              <w:t xml:space="preserve"> </w:t>
+                            </w:r>
+                            <w:r>
+                              <w:t xml:space="preserve">Shows the result </w:t>
+                            </w:r>
+                            <w:r>
+                              <w:t>function being synchronized to make sure that there are no issues when accessed by multiple clients.</w:t>
+                            </w:r>
+                          </w:p>
+                        </w:txbxContent>
+                      </wps:txbx>
+                      <wps:bodyPr rot="0" spcFirstLastPara="0" vertOverflow="overflow" horzOverflow="overflow" vert="horz" wrap="square" lIns="0" tIns="0" rIns="0" bIns="0" numCol="1" spcCol="0" rtlCol="0" fromWordArt="0" anchor="t" anchorCtr="0" forceAA="0" compatLnSpc="1">
+                        <a:prstTxWarp prst="textNoShape">
+                          <a:avLst/>
+                        </a:prstTxWarp>
+                        <a:noAutofit/>
+                      </wps:bodyPr>
+                    </wps:wsp>
+                  </a:graphicData>
+                </a:graphic>
+                <wp14:sizeRelV relativeFrom="margin">
+                  <wp14:pctHeight>0</wp14:pctHeight>
+                </wp14:sizeRelV>
+              </wp:anchor>
+            </w:drawing>
+          </mc:Choice>
+          <mc:Fallback>
+            <w:pict>
+              <v:shape w14:anchorId="72306A98" id="Text Box 35" o:spid="_x0000_s1030" type="#_x0000_t202" style="position:absolute;margin-left:141.75pt;margin-top:4.1pt;width:363pt;height:24.75pt;z-index:-251616256;visibility:visible;mso-wrap-style:square;mso-height-percent:0;mso-wrap-distance-left:9pt;mso-wrap-distance-top:0;mso-wrap-distance-right:9pt;mso-wrap-distance-bottom:0;mso-position-horizontal:absolute;mso-position-horizontal-relative:text;mso-position-vertical:absolute;mso-position-vertical-relative:text;mso-height-percent:0;mso-height-relative:margin;v-text-anchor:top" o:gfxdata="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" stroked="f">
+                <v:textbox inset="0,0,0,0">
+                  <w:txbxContent>
+                    <w:p>
+                      <w:pPr>
+                        <w:pStyle w:val="Caption"/>
+                        <w:rPr>
+                          <w:noProof/>
+                        </w:rPr>
+                      </w:pPr>
+                      <w:r>
+                        <w:t xml:space="preserve">Figure </w:t>
+                      </w:r>
+                      <w:r>
+                        <w:fldChar w:fldCharType="begin"/>
+                      </w:r>
+                      <w:r>
+                        <w:instrText xml:space="preserve"> SEQ Figure \* ARABIC </w:instrText>
+                      </w:r>
+                      <w:r>
+                        <w:fldChar w:fldCharType="separate"/>
+                      </w:r>
+                      <w:r>
+                        <w:rPr>
+                          <w:noProof/>
+                        </w:rPr>
+                        <w:t>4</w:t>
+                      </w:r>
+                      <w:r>
+                        <w:fldChar w:fldCharType="end"/>
+                      </w:r>
+                      <w:r>
+                        <w:t xml:space="preserve"> </w:t>
+                      </w:r>
+                      <w:r>
+                        <w:t xml:space="preserve">Shows the result </w:t>
+                      </w:r>
+                      <w:r>
+                        <w:t>function being synchronized to make sure that there are no issues when accessed by multiple clients.</w:t>
+                      </w:r>
+                    </w:p>
+                  </w:txbxContent>
+                </v:textbox>
+                <w10:wrap type="tight"/>
+              </v:shape>
+            </w:pict>
+          </mc:Fallback>
+        </mc:AlternateContent>
+      </w:r>
     </w:p>
     <w:p>
       <w:pPr>
@@ -664,106 +1624,8 @@
           <w:lang w:val="en-US"/>
         </w:rPr>
       </w:pPr>
-    </w:p>
-    <w:p>
-      <w:pPr>
-        <w:rPr>
-          <w:b/>
-          <w:sz w:val="28"/>
-          <w:szCs w:val="28"/>
-          <w:lang w:val="en-US"/>
-        </w:rPr>
-      </w:pPr>
-    </w:p>
-    <w:p>
-      <w:pPr>
-        <w:rPr>
-          <w:b/>
-          <w:sz w:val="28"/>
-          <w:szCs w:val="28"/>
-          <w:lang w:val="en-US"/>
-        </w:rPr>
-      </w:pPr>
-    </w:p>
-    <w:p>
-      <w:pPr>
-        <w:rPr>
-          <w:b/>
-          <w:sz w:val="28"/>
-          <w:szCs w:val="28"/>
-          <w:lang w:val="en-US"/>
-        </w:rPr>
-      </w:pPr>
-    </w:p>
-    <w:p>
-      <w:pPr>
-        <w:rPr>
-          <w:b/>
-          <w:sz w:val="28"/>
-          <w:szCs w:val="28"/>
-          <w:lang w:val="en-US"/>
-        </w:rPr>
-      </w:pPr>
-    </w:p>
-    <w:p>
-      <w:pPr>
-        <w:rPr>
-          <w:b/>
-          <w:sz w:val="28"/>
-          <w:szCs w:val="28"/>
-          <w:lang w:val="en-US"/>
-        </w:rPr>
-      </w:pPr>
-    </w:p>
-    <w:p>
-      <w:pPr>
-        <w:rPr>
-          <w:b/>
-          <w:sz w:val="28"/>
-          <w:szCs w:val="28"/>
-          <w:lang w:val="en-US"/>
-        </w:rPr>
-      </w:pPr>
-    </w:p>
-    <w:p>
-      <w:pPr>
-        <w:rPr>
-          <w:b/>
-          <w:sz w:val="28"/>
-          <w:szCs w:val="28"/>
-          <w:lang w:val="en-US"/>
-        </w:rPr>
-      </w:pPr>
-    </w:p>
-    <w:p>
-      <w:pPr>
-        <w:rPr>
-          <w:b/>
-          <w:sz w:val="28"/>
-          <w:szCs w:val="28"/>
-          <w:lang w:val="en-US"/>
-        </w:rPr>
-      </w:pPr>
-    </w:p>
-    <w:p>
-      <w:pPr>
-        <w:rPr>
-          <w:b/>
-          <w:sz w:val="28"/>
-          <w:szCs w:val="28"/>
-          <w:lang w:val="en-US"/>
-        </w:rPr>
-      </w:pPr>
-    </w:p>
-    <w:p>
-      <w:pPr>
-        <w:rPr>
-          <w:b/>
-          <w:sz w:val="28"/>
-          <w:szCs w:val="28"/>
-          <w:lang w:val="en-US"/>
-        </w:rPr>
-      </w:pPr>
+      <w:bookmarkStart w:id="0" w:name="_GoBack"/>
+      <w:bookmarkEnd w:id="0"/>
       <w:r>
         <w:rPr>
           <w:b/>
@@ -1227,14 +2089,24 @@
                             <w:r>
                               <w:t xml:space="preserve">Figure </w:t>
                             </w:r>
-                            <w:fldSimple w:instr=" SEQ Figure \* ARABIC ">
-                              <w:r>
-                                <w:rPr>
-                                  <w:noProof/>
-                                </w:rPr>
-                                <w:t>1</w:t>
-                              </w:r>
-                            </w:fldSimple>
+                            <w:r>
+                              <w:fldChar w:fldCharType="begin"/>
+                            </w:r>
+                            <w:r>
+                              <w:instrText xml:space="preserve"> SEQ Figure \* ARABIC </w:instrText>
+                            </w:r>
+                            <w:r>
+                              <w:fldChar w:fldCharType="separate"/>
+                            </w:r>
+                            <w:r>
+                              <w:rPr>
+                                <w:noProof/>
+                              </w:rPr>
+                              <w:t>5</w:t>
+                            </w:r>
+                            <w:r>
+                              <w:fldChar w:fldCharType="end"/>
+                            </w:r>
                             <w:r>
                               <w:t>Client 5 casting vote</w:t>
                             </w:r>
@@ -1255,7 +2127,7 @@
           </mc:Choice>
           <mc:Fallback>
             <w:pict>
-              <v:shape w14:anchorId="5ADD3C6B" id="Text Box 16" o:spid="_x0000_s1027" type="#_x0000_t202" style="position:absolute;left:0;text-align:left;margin-left:25.5pt;margin-top:143.8pt;width:137.25pt;height:.05pt;z-index:-251642880;visibility:visible;mso-wrap-style:square;mso-wrap-distance-left:9pt;mso-wrap-distance-top:0;mso-wrap-distance-right:9pt;mso-wrap-distance-bottom:0;mso-position-horizontal:absolute;mso-position-horizontal-relative:text;mso-position-vertical:absolute;mso-position-vertical-relative:text;v-text-anchor:top" o:gfxdata="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" stroked="f">
+              <v:shape w14:anchorId="5ADD3C6B" id="Text Box 16" o:spid="_x0000_s1031" type="#_x0000_t202" style="position:absolute;left:0;text-align:left;margin-left:25.5pt;margin-top:143.8pt;width:137.25pt;height:.05pt;z-index:-251642880;visibility:visible;mso-wrap-style:square;mso-wrap-distance-left:9pt;mso-wrap-distance-top:0;mso-wrap-distance-right:9pt;mso-wrap-distance-bottom:0;mso-position-horizontal:absolute;mso-position-horizontal-relative:text;mso-position-vertical:absolute;mso-position-vertical-relative:text;v-text-anchor:top" o:gfxdata="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" stroked="f">
                 <v:textbox style="mso-fit-shape-to-text:t" inset="0,0,0,0">
                   <w:txbxContent>
                     <w:p>
@@ -1268,14 +2140,24 @@
                       <w:r>
                         <w:t xml:space="preserve">Figure </w:t>
                       </w:r>
-                      <w:fldSimple w:instr=" SEQ Figure \* ARABIC ">
-                        <w:r>
-                          <w:rPr>
-                            <w:noProof/>
-                          </w:rPr>
-                          <w:t>1</w:t>
-                        </w:r>
-                      </w:fldSimple>
+                      <w:r>
+                        <w:fldChar w:fldCharType="begin"/>
+                      </w:r>
+                      <w:r>
+                        <w:instrText xml:space="preserve"> SEQ Figure \* ARABIC </w:instrText>
+                      </w:r>
+                      <w:r>
+                        <w:fldChar w:fldCharType="separate"/>
+                      </w:r>
+                      <w:r>
+                        <w:rPr>
+                          <w:noProof/>
+                        </w:rPr>
+                        <w:t>5</w:t>
+                      </w:r>
+                      <w:r>
+                        <w:fldChar w:fldCharType="end"/>
+                      </w:r>
                       <w:r>
                         <w:t>Client 5 casting vote</w:t>
                       </w:r>
@@ -1339,14 +2221,24 @@
                             <w:r>
                               <w:t xml:space="preserve">Figure </w:t>
                             </w:r>
-                            <w:fldSimple w:instr=" SEQ Figure \* ARABIC ">
-                              <w:r>
-                                <w:rPr>
-                                  <w:noProof/>
-                                </w:rPr>
-                                <w:t>2</w:t>
-                              </w:r>
-                            </w:fldSimple>
+                            <w:r>
+                              <w:fldChar w:fldCharType="begin"/>
+                            </w:r>
+                            <w:r>
+                              <w:instrText xml:space="preserve"> SEQ Figure \* ARABIC </w:instrText>
+                            </w:r>
+                            <w:r>
+                              <w:fldChar w:fldCharType="separate"/>
+                            </w:r>
+                            <w:r>
+                              <w:rPr>
+                                <w:noProof/>
+                              </w:rPr>
+                              <w:t>6</w:t>
+                            </w:r>
+                            <w:r>
+                              <w:fldChar w:fldCharType="end"/>
+                            </w:r>
                             <w:r>
                               <w:t>Client 4casting vote</w:t>
                             </w:r>
@@ -1367,7 +2259,7 @@
           </mc:Choice>
           <mc:Fallback>
             <w:pict>
-              <v:shape w14:anchorId="33683D4B" id="Text Box 15" o:spid="_x0000_s1028" type="#_x0000_t202" style="position:absolute;left:0;text-align:left;margin-left:371.25pt;margin-top:76.3pt;width:138.75pt;height:.05pt;z-index:-251644928;visibility:visible;mso-wrap-style:square;mso-wrap-distance-left:9pt;mso-wrap-distance-top:0;mso-wrap-distance-right:9pt;mso-wrap-distance-bottom:0;mso-position-horizontal:absolute;mso-position-horizontal-relative:text;mso-position-vertical:absolute;mso-position-vertical-relative:text;v-text-anchor:top" o:gfxdata="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" stroked="f">
+              <v:shape w14:anchorId="33683D4B" id="Text Box 15" o:spid="_x0000_s1032" type="#_x0000_t202" style="position:absolute;left:0;text-align:left;margin-left:371.25pt;margin-top:76.3pt;width:138.75pt;height:.05pt;z-index:-251644928;visibility:visible;mso-wrap-style:square;mso-wrap-distance-left:9pt;mso-wrap-distance-top:0;mso-wrap-distance-right:9pt;mso-wrap-distance-bottom:0;mso-position-horizontal:absolute;mso-position-horizontal-relative:text;mso-position-vertical:absolute;mso-position-vertical-relative:text;v-text-anchor:top" o:gfxdata="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" stroked="f">
                 <v:textbox style="mso-fit-shape-to-text:t" inset="0,0,0,0">
                   <w:txbxContent>
                     <w:p>
@@ -1380,14 +2272,24 @@
                       <w:r>
                         <w:t xml:space="preserve">Figure </w:t>
                       </w:r>
-                      <w:fldSimple w:instr=" SEQ Figure \* ARABIC ">
-                        <w:r>
-                          <w:rPr>
-                            <w:noProof/>
-                          </w:rPr>
-                          <w:t>2</w:t>
-                        </w:r>
-                      </w:fldSimple>
+                      <w:r>
+                        <w:fldChar w:fldCharType="begin"/>
+                      </w:r>
+                      <w:r>
+                        <w:instrText xml:space="preserve"> SEQ Figure \* ARABIC </w:instrText>
+                      </w:r>
+                      <w:r>
+                        <w:fldChar w:fldCharType="separate"/>
+                      </w:r>
+                      <w:r>
+                        <w:rPr>
+                          <w:noProof/>
+                        </w:rPr>
+                        <w:t>6</w:t>
+                      </w:r>
+                      <w:r>
+                        <w:fldChar w:fldCharType="end"/>
+                      </w:r>
                       <w:r>
                         <w:t>Client 4casting vote</w:t>
                       </w:r>
@@ -1451,14 +2353,24 @@
                             <w:r>
                               <w:t xml:space="preserve">Figure </w:t>
                             </w:r>
-                            <w:fldSimple w:instr=" SEQ Figure \* ARABIC ">
-                              <w:r>
-                                <w:rPr>
-                                  <w:noProof/>
-                                </w:rPr>
-                                <w:t>3</w:t>
-                              </w:r>
-                            </w:fldSimple>
+                            <w:r>
+                              <w:fldChar w:fldCharType="begin"/>
+                            </w:r>
+                            <w:r>
+                              <w:instrText xml:space="preserve"> SEQ Figure \* ARABIC </w:instrText>
+                            </w:r>
+                            <w:r>
+                              <w:fldChar w:fldCharType="separate"/>
+                            </w:r>
+                            <w:r>
+                              <w:rPr>
+                                <w:noProof/>
+                              </w:rPr>
+                              <w:t>7</w:t>
+                            </w:r>
+                            <w:r>
+                              <w:fldChar w:fldCharType="end"/>
+                            </w:r>
                             <w:r>
                               <w:t>Client 3 casting vote</w:t>
                             </w:r>
@@ -1479,7 +2391,7 @@
           </mc:Choice>
           <mc:Fallback>
             <w:pict>
-              <v:shape w14:anchorId="596C3110" id="Text Box 14" o:spid="_x0000_s1029" type="#_x0000_t202" style="position:absolute;left:0;text-align:left;margin-left:225pt;margin-top:74.05pt;width:139.5pt;height:.05pt;z-index:-251646976;visibility:visible;mso-wrap-style:square;mso-wrap-distance-left:9pt;mso-wrap-distance-top:0;mso-wrap-distance-right:9pt;mso-wrap-distance-bottom:0;mso-position-horizontal:absolute;mso-position-horizontal-relative:text;mso-position-vertical:absolute;mso-position-vertical-relative:text;v-text-anchor:top" o:gfxdata="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" stroked="f">
+              <v:shape w14:anchorId="596C3110" id="Text Box 14" o:spid="_x0000_s1033" type="#_x0000_t202" style="position:absolute;left:0;text-align:left;margin-left:225pt;margin-top:74.05pt;width:139.5pt;height:.05pt;z-index:-251646976;visibility:visible;mso-wrap-style:square;mso-wrap-distance-left:9pt;mso-wrap-distance-top:0;mso-wrap-distance-right:9pt;mso-wrap-distance-bottom:0;mso-position-horizontal:absolute;mso-position-horizontal-relative:text;mso-position-vertical:absolute;mso-position-vertical-relative:text;v-text-anchor:top" o:gfxdata="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" stroked="f">
                 <v:textbox style="mso-fit-shape-to-text:t" inset="0,0,0,0">
                   <w:txbxContent>
                     <w:p>
@@ -1492,14 +2404,24 @@
                       <w:r>
                         <w:t xml:space="preserve">Figure </w:t>
                       </w:r>
-                      <w:fldSimple w:instr=" SEQ Figure \* ARABIC ">
-                        <w:r>
-                          <w:rPr>
-                            <w:noProof/>
-                          </w:rPr>
-                          <w:t>3</w:t>
-                        </w:r>
-                      </w:fldSimple>
+                      <w:r>
+                        <w:fldChar w:fldCharType="begin"/>
+                      </w:r>
+                      <w:r>
+                        <w:instrText xml:space="preserve"> SEQ Figure \* ARABIC </w:instrText>
+                      </w:r>
+                      <w:r>
+                        <w:fldChar w:fldCharType="separate"/>
+                      </w:r>
+                      <w:r>
+                        <w:rPr>
+                          <w:noProof/>
+                        </w:rPr>
+                        <w:t>7</w:t>
+                      </w:r>
+                      <w:r>
+                        <w:fldChar w:fldCharType="end"/>
+                      </w:r>
                       <w:r>
                         <w:t>Client 3 casting vote</w:t>
                       </w:r>
@@ -1563,14 +2485,24 @@
                             <w:r>
                               <w:t xml:space="preserve">Figure </w:t>
                             </w:r>
-                            <w:fldSimple w:instr=" SEQ Figure \* ARABIC ">
-                              <w:r>
-                                <w:rPr>
-                                  <w:noProof/>
-                                </w:rPr>
-                                <w:t>4</w:t>
-                              </w:r>
-                            </w:fldSimple>
+                            <w:r>
+                              <w:fldChar w:fldCharType="begin"/>
+                            </w:r>
+                            <w:r>
+                              <w:instrText xml:space="preserve"> SEQ Figure \* ARABIC </w:instrText>
+                            </w:r>
+                            <w:r>
+                              <w:fldChar w:fldCharType="separate"/>
+                            </w:r>
+                            <w:r>
+                              <w:rPr>
+                                <w:noProof/>
+                              </w:rPr>
+                              <w:t>8</w:t>
+                            </w:r>
+                            <w:r>
+                              <w:fldChar w:fldCharType="end"/>
+                            </w:r>
                             <w:r>
                               <w:t>Client 2 casting vote</w:t>
                             </w:r>
@@ -1594,7 +2526,7 @@
           </mc:Choice>
           <mc:Fallback>
             <w:pict>
-              <v:shape w14:anchorId="58BEAD9D" id="Text Box 13" o:spid="_x0000_s1030" type="#_x0000_t202" style="position:absolute;left:0;text-align:left;margin-left:80.25pt;margin-top:77.05pt;width:135pt;height:10.5pt;z-index:-251649024;visibility:visible;mso-wrap-style:square;mso-height-percent:0;mso-wrap-distance-left:9pt;mso-wrap-distance-top:0;mso-wrap-distance-right:9pt;mso-wrap-distance-bottom:0;mso-position-horizontal:absolute;mso-position-horizontal-relative:text;mso-position-vertical:absolute;mso-position-vertical-relative:text;mso-height-percent:0;mso-height-relative:margin;v-text-anchor:top" o:gfxdata="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" stroked="f">
+              <v:shape w14:anchorId="58BEAD9D" id="Text Box 13" o:spid="_x0000_s1034" type="#_x0000_t202" style="position:absolute;left:0;text-align:left;margin-left:80.25pt;margin-top:77.05pt;width:135pt;height:10.5pt;z-index:-251649024;visibility:visible;mso-wrap-style:square;mso-height-percent:0;mso-wrap-distance-left:9pt;mso-wrap-distance-top:0;mso-wrap-distance-right:9pt;mso-wrap-distance-bottom:0;mso-position-horizontal:absolute;mso-position-horizontal-relative:text;mso-position-vertical:absolute;mso-position-vertical-relative:text;mso-height-percent:0;mso-height-relative:margin;v-text-anchor:top" o:gfxdata="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" stroked="f">
                 <v:textbox inset="0,0,0,0">
                   <w:txbxContent>
                     <w:p>
@@ -1607,14 +2539,24 @@
                       <w:r>
                         <w:t xml:space="preserve">Figure </w:t>
                       </w:r>
-                      <w:fldSimple w:instr=" SEQ Figure \* ARABIC ">
-                        <w:r>
-                          <w:rPr>
-                            <w:noProof/>
-                          </w:rPr>
-                          <w:t>4</w:t>
-                        </w:r>
-                      </w:fldSimple>
+                      <w:r>
+                        <w:fldChar w:fldCharType="begin"/>
+                      </w:r>
+                      <w:r>
+                        <w:instrText xml:space="preserve"> SEQ Figure \* ARABIC </w:instrText>
+                      </w:r>
+                      <w:r>
+                        <w:fldChar w:fldCharType="separate"/>
+                      </w:r>
+                      <w:r>
+                        <w:rPr>
+                          <w:noProof/>
+                        </w:rPr>
+                        <w:t>8</w:t>
+                      </w:r>
+                      <w:r>
+                        <w:fldChar w:fldCharType="end"/>
+                      </w:r>
                       <w:r>
                         <w:t>Client 2 casting vote</w:t>
                       </w:r>
@@ -1663,7 +2605,7 @@
                     <pic:cNvPicPr/>
                   </pic:nvPicPr>
                   <pic:blipFill>
-                    <a:blip r:embed="rId9">
+                    <a:blip r:embed="rId13">
                       <a:extLst>
                         <a:ext uri="{28A0092B-C50C-407E-A947-70E740481C1C}">
                           <a14:useLocalDpi xmlns:a14="http://schemas.microsoft.com/office/drawing/2010/main" val="0"/>
@@ -1726,7 +2668,7 @@
                     <pic:cNvPicPr/>
                   </pic:nvPicPr>
                   <pic:blipFill>
-                    <a:blip r:embed="rId10">
+                    <a:blip r:embed="rId14">
                       <a:extLst>
                         <a:ext uri="{28A0092B-C50C-407E-A947-70E740481C1C}">
                           <a14:useLocalDpi xmlns:a14="http://schemas.microsoft.com/office/drawing/2010/main" val="0"/>
@@ -1812,14 +2754,24 @@
                             <w:r>
                               <w:t xml:space="preserve">Figure </w:t>
                             </w:r>
-                            <w:fldSimple w:instr=" SEQ Figure \* ARABIC ">
-                              <w:r>
-                                <w:rPr>
-                                  <w:noProof/>
-                                </w:rPr>
-                                <w:t>5</w:t>
-                              </w:r>
-                            </w:fldSimple>
+                            <w:r>
+                              <w:fldChar w:fldCharType="begin"/>
+                            </w:r>
+                            <w:r>
+                              <w:instrText xml:space="preserve"> SEQ Figure \* ARABIC </w:instrText>
+                            </w:r>
+                            <w:r>
+                              <w:fldChar w:fldCharType="separate"/>
+                            </w:r>
+                            <w:r>
+                              <w:rPr>
+                                <w:noProof/>
+                              </w:rPr>
+                              <w:t>9</w:t>
+                            </w:r>
+                            <w:r>
+                              <w:fldChar w:fldCharType="end"/>
+                            </w:r>
                             <w:r>
                               <w:t>Client 1 casting vote</w:t>
                             </w:r>
@@ -1843,7 +2795,7 @@
           </mc:Choice>
           <mc:Fallback>
             <w:pict>
-              <v:shape w14:anchorId="1ACC27E7" id="Text Box 12" o:spid="_x0000_s1031" type="#_x0000_t202" style="position:absolute;left:0;text-align:left;margin-left:-57.75pt;margin-top:76.3pt;width:133.5pt;height:11.25pt;z-index:-251658241;visibility:visible;mso-wrap-style:square;mso-height-percent:0;mso-wrap-distance-left:9pt;mso-wrap-distance-top:0;mso-wrap-distance-right:9pt;mso-wrap-distance-bottom:0;mso-position-horizontal:absolute;mso-position-horizontal-relative:text;mso-position-vertical:absolute;mso-position-vertical-relative:text;mso-height-percent:0;mso-height-relative:margin;v-text-anchor:top" o:gfxdata="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" stroked="f">
+              <v:shape w14:anchorId="1ACC27E7" id="Text Box 12" o:spid="_x0000_s1035" type="#_x0000_t202" style="position:absolute;left:0;text-align:left;margin-left:-57.75pt;margin-top:76.3pt;width:133.5pt;height:11.25pt;z-index:-251658241;visibility:visible;mso-wrap-style:square;mso-height-percent:0;mso-wrap-distance-left:9pt;mso-wrap-distance-top:0;mso-wrap-distance-right:9pt;mso-wrap-distance-bottom:0;mso-position-horizontal:absolute;mso-position-horizontal-relative:text;mso-position-vertical:absolute;mso-position-vertical-relative:text;mso-height-percent:0;mso-height-relative:margin;v-text-anchor:top" o:gfxdata="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" stroked="f">
                 <v:textbox inset="0,0,0,0">
                   <w:txbxContent>
                     <w:p>
@@ -1856,14 +2808,24 @@
                       <w:r>
                         <w:t xml:space="preserve">Figure </w:t>
                       </w:r>
-                      <w:fldSimple w:instr=" SEQ Figure \* ARABIC ">
-                        <w:r>
-                          <w:rPr>
-                            <w:noProof/>
-                          </w:rPr>
-                          <w:t>5</w:t>
-                        </w:r>
-                      </w:fldSimple>
+                      <w:r>
+                        <w:fldChar w:fldCharType="begin"/>
+                      </w:r>
+                      <w:r>
+                        <w:instrText xml:space="preserve"> SEQ Figure \* ARABIC </w:instrText>
+                      </w:r>
+                      <w:r>
+                        <w:fldChar w:fldCharType="separate"/>
+                      </w:r>
+                      <w:r>
+                        <w:rPr>
+                          <w:noProof/>
+                        </w:rPr>
+                        <w:t>9</w:t>
+                      </w:r>
+                      <w:r>
+                        <w:fldChar w:fldCharType="end"/>
+                      </w:r>
                       <w:r>
                         <w:t>Client 1 casting vote</w:t>
                       </w:r>
@@ -1913,7 +2875,7 @@
                     <pic:cNvPicPr/>
                   </pic:nvPicPr>
                   <pic:blipFill>
-                    <a:blip r:embed="rId11">
+                    <a:blip r:embed="rId15">
                       <a:extLst>
                         <a:ext uri="{28A0092B-C50C-407E-A947-70E740481C1C}">
                           <a14:useLocalDpi xmlns:a14="http://schemas.microsoft.com/office/drawing/2010/main" val="0"/>
@@ -1976,7 +2938,7 @@
                     <pic:cNvPicPr/>
                   </pic:nvPicPr>
                   <pic:blipFill>
-                    <a:blip r:embed="rId12">
+                    <a:blip r:embed="rId16">
                       <a:extLst>
                         <a:ext uri="{28A0092B-C50C-407E-A947-70E740481C1C}">
                           <a14:useLocalDpi xmlns:a14="http://schemas.microsoft.com/office/drawing/2010/main" val="0"/>
@@ -2072,7 +3034,7 @@
                     <pic:cNvPicPr/>
                   </pic:nvPicPr>
                   <pic:blipFill>
-                    <a:blip r:embed="rId13">
+                    <a:blip r:embed="rId17">
                       <a:extLst>
                         <a:ext uri="{28A0092B-C50C-407E-A947-70E740481C1C}">
                           <a14:useLocalDpi xmlns:a14="http://schemas.microsoft.com/office/drawing/2010/main" val="0"/>
@@ -2135,7 +3097,7 @@
                     <pic:cNvPicPr/>
                   </pic:nvPicPr>
                   <pic:blipFill>
-                    <a:blip r:embed="rId14">
+                    <a:blip r:embed="rId18">
                       <a:extLst>
                         <a:ext uri="{28A0092B-C50C-407E-A947-70E740481C1C}">
                           <a14:useLocalDpi xmlns:a14="http://schemas.microsoft.com/office/drawing/2010/main" val="0"/>
@@ -2220,14 +3182,24 @@
                             <w:r>
                               <w:t xml:space="preserve">Figure </w:t>
                             </w:r>
-                            <w:fldSimple w:instr=" SEQ Figure \* ARABIC ">
-                              <w:r>
-                                <w:rPr>
-                                  <w:noProof/>
-                                </w:rPr>
-                                <w:t>6</w:t>
-                              </w:r>
-                            </w:fldSimple>
+                            <w:r>
+                              <w:fldChar w:fldCharType="begin"/>
+                            </w:r>
+                            <w:r>
+                              <w:instrText xml:space="preserve"> SEQ Figure \* ARABIC </w:instrText>
+                            </w:r>
+                            <w:r>
+                              <w:fldChar w:fldCharType="separate"/>
+                            </w:r>
+                            <w:r>
+                              <w:rPr>
+                                <w:noProof/>
+                              </w:rPr>
+                              <w:t>10</w:t>
+                            </w:r>
+                            <w:r>
+                              <w:fldChar w:fldCharType="end"/>
+                            </w:r>
                             <w:r>
                               <w:t>while</w:t>
                             </w:r>
@@ -2257,7 +3229,7 @@
           </mc:Choice>
           <mc:Fallback>
             <w:pict>
-              <v:shape w14:anchorId="23F8C69B" id="Text Box 17" o:spid="_x0000_s1032" type="#_x0000_t202" style="position:absolute;margin-left:182.25pt;margin-top:9.05pt;width:303.75pt;height:.05pt;z-index:-251640832;visibility:visible;mso-wrap-style:square;mso-wrap-distance-left:9pt;mso-wrap-distance-top:0;mso-wrap-distance-right:9pt;mso-wrap-distance-bottom:0;mso-position-horizontal:absolute;mso-position-horizontal-relative:text;mso-position-vertical:absolute;mso-position-vertical-relative:text;v-text-anchor:top" o:gfxdata="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" stroked="f">
+              <v:shape w14:anchorId="23F8C69B" id="Text Box 17" o:spid="_x0000_s1036" type="#_x0000_t202" style="position:absolute;margin-left:182.25pt;margin-top:9.05pt;width:303.75pt;height:.05pt;z-index:-251640832;visibility:visible;mso-wrap-style:square;mso-wrap-distance-left:9pt;mso-wrap-distance-top:0;mso-wrap-distance-right:9pt;mso-wrap-distance-bottom:0;mso-position-horizontal:absolute;mso-position-horizontal-relative:text;mso-position-vertical:absolute;mso-position-vertical-relative:text;v-text-anchor:top" o:gfxdata="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" stroked="f">
                 <v:textbox style="mso-fit-shape-to-text:t" inset="0,0,0,0">
                   <w:txbxContent>
                     <w:p>
@@ -2270,14 +3242,24 @@
                       <w:r>
                         <w:t xml:space="preserve">Figure </w:t>
                       </w:r>
-                      <w:fldSimple w:instr=" SEQ Figure \* ARABIC ">
-                        <w:r>
-                          <w:rPr>
-                            <w:noProof/>
-                          </w:rPr>
-                          <w:t>6</w:t>
-                        </w:r>
-                      </w:fldSimple>
+                      <w:r>
+                        <w:fldChar w:fldCharType="begin"/>
+                      </w:r>
+                      <w:r>
+                        <w:instrText xml:space="preserve"> SEQ Figure \* ARABIC </w:instrText>
+                      </w:r>
+                      <w:r>
+                        <w:fldChar w:fldCharType="separate"/>
+                      </w:r>
+                      <w:r>
+                        <w:rPr>
+                          <w:noProof/>
+                        </w:rPr>
+                        <w:t>10</w:t>
+                      </w:r>
+                      <w:r>
+                        <w:fldChar w:fldCharType="end"/>
+                      </w:r>
                       <w:r>
                         <w:t>while</w:t>
                       </w:r>
@@ -2364,14 +3346,24 @@
                             <w:r>
                               <w:t xml:space="preserve">Figure </w:t>
                             </w:r>
-                            <w:fldSimple w:instr=" SEQ Figure \* ARABIC ">
-                              <w:r>
-                                <w:rPr>
-                                  <w:noProof/>
-                                </w:rPr>
-                                <w:t>7</w:t>
-                              </w:r>
-                            </w:fldSimple>
+                            <w:r>
+                              <w:fldChar w:fldCharType="begin"/>
+                            </w:r>
+                            <w:r>
+                              <w:instrText xml:space="preserve"> SEQ Figure \* ARABIC </w:instrText>
+                            </w:r>
+                            <w:r>
+                              <w:fldChar w:fldCharType="separate"/>
+                            </w:r>
+                            <w:r>
+                              <w:rPr>
+                                <w:noProof/>
+                              </w:rPr>
+                              <w:t>11</w:t>
+                            </w:r>
+                            <w:r>
+                              <w:fldChar w:fldCharType="end"/>
+                            </w:r>
                             <w:r>
                               <w:t>Client querying the results from the server</w:t>
                             </w:r>
@@ -2392,7 +3384,7 @@
           </mc:Choice>
           <mc:Fallback>
             <w:pict>
-              <v:shape w14:anchorId="024B59A2" id="Text Box 19" o:spid="_x0000_s1033" type="#_x0000_t202" style="position:absolute;margin-left:51.75pt;margin-top:66.05pt;width:319.5pt;height:.05pt;z-index:-251637760;visibility:visible;mso-wrap-style:square;mso-wrap-distance-left:9pt;mso-wrap-distance-top:0;mso-wrap-distance-right:9pt;mso-wrap-distance-bottom:0;mso-position-horizontal:absolute;mso-position-horizontal-relative:text;mso-position-vertical:absolute;mso-position-vertical-relative:text;v-text-anchor:top" o:gfxdata="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" stroked="f">
+              <v:shape w14:anchorId="024B59A2" id="Text Box 19" o:spid="_x0000_s1037" type="#_x0000_t202" style="position:absolute;margin-left:51.75pt;margin-top:66.05pt;width:319.5pt;height:.05pt;z-index:-251637760;visibility:visible;mso-wrap-style:square;mso-wrap-distance-left:9pt;mso-wrap-distance-top:0;mso-wrap-distance-right:9pt;mso-wrap-distance-bottom:0;mso-position-horizontal:absolute;mso-position-horizontal-relative:text;mso-position-vertical:absolute;mso-position-vertical-relative:text;v-text-anchor:top" o:gfxdata="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" stroked="f">
                 <v:textbox style="mso-fit-shape-to-text:t" inset="0,0,0,0">
                   <w:txbxContent>
                     <w:p>
@@ -2405,14 +3397,24 @@
                       <w:r>
                         <w:t xml:space="preserve">Figure </w:t>
                       </w:r>
-                      <w:fldSimple w:instr=" SEQ Figure \* ARABIC ">
-                        <w:r>
-                          <w:rPr>
-                            <w:noProof/>
-                          </w:rPr>
-                          <w:t>7</w:t>
-                        </w:r>
-                      </w:fldSimple>
+                      <w:r>
+                        <w:fldChar w:fldCharType="begin"/>
+                      </w:r>
+                      <w:r>
+                        <w:instrText xml:space="preserve"> SEQ Figure \* ARABIC </w:instrText>
+                      </w:r>
+                      <w:r>
+                        <w:fldChar w:fldCharType="separate"/>
+                      </w:r>
+                      <w:r>
+                        <w:rPr>
+                          <w:noProof/>
+                        </w:rPr>
+                        <w:t>11</w:t>
+                      </w:r>
+                      <w:r>
+                        <w:fldChar w:fldCharType="end"/>
+                      </w:r>
                       <w:r>
                         <w:t>Client querying the results from the server</w:t>
                       </w:r>
@@ -2462,7 +3464,7 @@
                     <pic:cNvPicPr/>
                   </pic:nvPicPr>
                   <pic:blipFill>
-                    <a:blip r:embed="rId15">
+                    <a:blip r:embed="rId19">
                       <a:extLst>
                         <a:ext uri="{28A0092B-C50C-407E-A947-70E740481C1C}">
                           <a14:useLocalDpi xmlns:a14="http://schemas.microsoft.com/office/drawing/2010/main" val="0"/>
@@ -2831,7 +3833,7 @@
                     <pic:cNvPicPr/>
                   </pic:nvPicPr>
                   <pic:blipFill>
-                    <a:blip r:embed="rId16">
+                    <a:blip r:embed="rId20">
                       <a:extLst>
                         <a:ext uri="{28A0092B-C50C-407E-A947-70E740481C1C}">
                           <a14:useLocalDpi xmlns:a14="http://schemas.microsoft.com/office/drawing/2010/main" val="0"/>
@@ -2944,14 +3946,24 @@
                             <w:r>
                               <w:t xml:space="preserve">Figure </w:t>
                             </w:r>
-                            <w:fldSimple w:instr=" SEQ Figure \* ARABIC ">
-                              <w:r>
-                                <w:rPr>
-                                  <w:noProof/>
-                                </w:rPr>
-                                <w:t>8</w:t>
-                              </w:r>
-                            </w:fldSimple>
+                            <w:r>
+                              <w:fldChar w:fldCharType="begin"/>
+                            </w:r>
+                            <w:r>
+                              <w:instrText xml:space="preserve"> SEQ Figure \* ARABIC </w:instrText>
+                            </w:r>
+                            <w:r>
+                              <w:fldChar w:fldCharType="separate"/>
+                            </w:r>
+                            <w:r>
+                              <w:rPr>
+                                <w:noProof/>
+                              </w:rPr>
+                              <w:t>12</w:t>
+                            </w:r>
+                            <w:r>
+                              <w:fldChar w:fldCharType="end"/>
+                            </w:r>
                             <w:r>
                               <w:t xml:space="preserve">Client </w:t>
                             </w:r>
@@ -2978,7 +3990,7 @@
           </mc:Choice>
           <mc:Fallback>
             <w:pict>
-              <v:shape w14:anchorId="25111A29" id="Text Box 25" o:spid="_x0000_s1034" type="#_x0000_t202" style="position:absolute;margin-left:82.5pt;margin-top:230pt;width:319.5pt;height:.05pt;z-index:-251628544;visibility:visible;mso-wrap-style:square;mso-wrap-distance-left:9pt;mso-wrap-distance-top:0;mso-wrap-distance-right:9pt;mso-wrap-distance-bottom:0;mso-position-horizontal:absolute;mso-position-horizontal-relative:text;mso-position-vertical:absolute;mso-position-vertical-relative:text;v-text-anchor:top" o:gfxdata="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" stroked="f">
+              <v:shape w14:anchorId="25111A29" id="Text Box 25" o:spid="_x0000_s1038" type="#_x0000_t202" style="position:absolute;margin-left:82.5pt;margin-top:230pt;width:319.5pt;height:.05pt;z-index:-251628544;visibility:visible;mso-wrap-style:square;mso-wrap-distance-left:9pt;mso-wrap-distance-top:0;mso-wrap-distance-right:9pt;mso-wrap-distance-bottom:0;mso-position-horizontal:absolute;mso-position-horizontal-relative:text;mso-position-vertical:absolute;mso-position-vertical-relative:text;v-text-anchor:top" o:gfxdata="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" stroked="f">
                 <v:textbox style="mso-fit-shape-to-text:t" inset="0,0,0,0">
                   <w:txbxContent>
                     <w:p>
@@ -2991,14 +4003,24 @@
                       <w:r>
                         <w:t xml:space="preserve">Figure </w:t>
                       </w:r>
-                      <w:fldSimple w:instr=" SEQ Figure \* ARABIC ">
-                        <w:r>
-                          <w:rPr>
-                            <w:noProof/>
-                          </w:rPr>
-                          <w:t>8</w:t>
-                        </w:r>
-                      </w:fldSimple>
+                      <w:r>
+                        <w:fldChar w:fldCharType="begin"/>
+                      </w:r>
+                      <w:r>
+                        <w:instrText xml:space="preserve"> SEQ Figure \* ARABIC </w:instrText>
+                      </w:r>
+                      <w:r>
+                        <w:fldChar w:fldCharType="separate"/>
+                      </w:r>
+                      <w:r>
+                        <w:rPr>
+                          <w:noProof/>
+                        </w:rPr>
+                        <w:t>12</w:t>
+                      </w:r>
+                      <w:r>
+                        <w:fldChar w:fldCharType="end"/>
+                      </w:r>
                       <w:r>
                         <w:t xml:space="preserve">Client </w:t>
                       </w:r>
@@ -3045,7 +4067,7 @@
                     <pic:cNvPicPr/>
                   </pic:nvPicPr>
                   <pic:blipFill>
-                    <a:blip r:embed="rId17">
+                    <a:blip r:embed="rId21">
                       <a:extLst>
                         <a:ext uri="{28A0092B-C50C-407E-A947-70E740481C1C}">
                           <a14:useLocalDpi xmlns:a14="http://schemas.microsoft.com/office/drawing/2010/main" val="0"/>
@@ -3123,14 +4145,24 @@
                             <w:r>
                               <w:t xml:space="preserve">Figure </w:t>
                             </w:r>
-                            <w:fldSimple w:instr=" SEQ Figure \* ARABIC ">
-                              <w:r>
-                                <w:rPr>
-                                  <w:noProof/>
-                                </w:rPr>
-                                <w:t>9</w:t>
-                              </w:r>
-                            </w:fldSimple>
+                            <w:r>
+                              <w:fldChar w:fldCharType="begin"/>
+                            </w:r>
+                            <w:r>
+                              <w:instrText xml:space="preserve"> SEQ Figure \* ARABIC </w:instrText>
+                            </w:r>
+                            <w:r>
+                              <w:fldChar w:fldCharType="separate"/>
+                            </w:r>
+                            <w:r>
+                              <w:rPr>
+                                <w:noProof/>
+                              </w:rPr>
+                              <w:t>13</w:t>
+                            </w:r>
+                            <w:r>
+                              <w:fldChar w:fldCharType="end"/>
+                            </w:r>
                             <w:r>
                               <w:t xml:space="preserve"> After server is terminate and server process is restarted, it will be restored if user wants.</w:t>
                             </w:r>
@@ -3154,7 +4186,7 @@
           </mc:Choice>
           <mc:Fallback>
             <w:pict>
-              <v:shape w14:anchorId="0AB045E7" id="Text Box 23" o:spid="_x0000_s1035" type="#_x0000_t202" style="position:absolute;margin-left:27pt;margin-top:139.25pt;width:468pt;height:16.5pt;z-index:-251631616;visibility:visible;mso-wrap-style:square;mso-height-percent:0;mso-wrap-distance-left:9pt;mso-wrap-distance-top:0;mso-wrap-distance-right:9pt;mso-wrap-distance-bottom:0;mso-position-horizontal:absolute;mso-position-horizontal-relative:text;mso-position-vertical:absolute;mso-position-vertical-relative:text;mso-height-percent:0;mso-height-relative:margin;v-text-anchor:top" o:gfxdata="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" stroked="f">
+              <v:shape w14:anchorId="0AB045E7" id="Text Box 23" o:spid="_x0000_s1039" type="#_x0000_t202" style="position:absolute;margin-left:27pt;margin-top:139.25pt;width:468pt;height:16.5pt;z-index:-251631616;visibility:visible;mso-wrap-style:square;mso-height-percent:0;mso-wrap-distance-left:9pt;mso-wrap-distance-top:0;mso-wrap-distance-right:9pt;mso-wrap-distance-bottom:0;mso-position-horizontal:absolute;mso-position-horizontal-relative:text;mso-position-vertical:absolute;mso-position-vertical-relative:text;mso-height-percent:0;mso-height-relative:margin;v-text-anchor:top" o:gfxdata="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" stroked="f">
                 <v:textbox inset="0,0,0,0">
                   <w:txbxContent>
                     <w:p>
@@ -3167,14 +4199,24 @@
                       <w:r>
                         <w:t xml:space="preserve">Figure </w:t>
                       </w:r>
-                      <w:fldSimple w:instr=" SEQ Figure \* ARABIC ">
-                        <w:r>
-                          <w:rPr>
-                            <w:noProof/>
-                          </w:rPr>
-                          <w:t>9</w:t>
-                        </w:r>
-                      </w:fldSimple>
+                      <w:r>
+                        <w:fldChar w:fldCharType="begin"/>
+                      </w:r>
+                      <w:r>
+                        <w:instrText xml:space="preserve"> SEQ Figure \* ARABIC </w:instrText>
+                      </w:r>
+                      <w:r>
+                        <w:fldChar w:fldCharType="separate"/>
+                      </w:r>
+                      <w:r>
+                        <w:rPr>
+                          <w:noProof/>
+                        </w:rPr>
+                        <w:t>13</w:t>
+                      </w:r>
+                      <w:r>
+                        <w:fldChar w:fldCharType="end"/>
+                      </w:r>
                       <w:r>
                         <w:t xml:space="preserve"> After server is terminate and server process is restarted, it will be restored if user wants.</w:t>
                       </w:r>
@@ -3215,7 +4257,7 @@
                     <pic:cNvPicPr/>
                   </pic:nvPicPr>
                   <pic:blipFill>
-                    <a:blip r:embed="rId18">
+                    <a:blip r:embed="rId22">
                       <a:extLst>
                         <a:ext uri="{28A0092B-C50C-407E-A947-70E740481C1C}">
                           <a14:useLocalDpi xmlns:a14="http://schemas.microsoft.com/office/drawing/2010/main" val="0"/>
@@ -3293,14 +4335,24 @@
                             <w:r>
                               <w:t xml:space="preserve">Figure </w:t>
                             </w:r>
-                            <w:fldSimple w:instr=" SEQ Figure \* ARABIC ">
-                              <w:r>
-                                <w:rPr>
-                                  <w:noProof/>
-                                </w:rPr>
-                                <w:t>10</w:t>
-                              </w:r>
-                            </w:fldSimple>
+                            <w:r>
+                              <w:fldChar w:fldCharType="begin"/>
+                            </w:r>
+                            <w:r>
+                              <w:instrText xml:space="preserve"> SEQ Figure \* ARABIC </w:instrText>
+                            </w:r>
+                            <w:r>
+                              <w:fldChar w:fldCharType="separate"/>
+                            </w:r>
+                            <w:r>
+                              <w:rPr>
+                                <w:noProof/>
+                              </w:rPr>
+                              <w:t>14</w:t>
+                            </w:r>
+                            <w:r>
+                              <w:fldChar w:fldCharType="end"/>
+                            </w:r>
                             <w:r>
                               <w:t xml:space="preserve"> Server was terminated using ctrl + z</w:t>
                             </w:r>
@@ -3330,7 +4382,7 @@
           </mc:Choice>
           <mc:Fallback>
             <w:pict>
-              <v:shape w14:anchorId="7AF7890C" id="Text Box 21" o:spid="_x0000_s1036" type="#_x0000_t202" style="position:absolute;margin-left:57.75pt;margin-top:21.5pt;width:379.5pt;height:21.75pt;z-index:-251634688;visibility:visible;mso-wrap-style:square;mso-height-percent:0;mso-wrap-distance-left:9pt;mso-wrap-distance-top:0;mso-wrap-distance-right:9pt;mso-wrap-distance-bottom:0;mso-position-horizontal:absolute;mso-position-horizontal-relative:text;mso-position-vertical:absolute;mso-position-vertical-relative:text;mso-height-percent:0;mso-height-relative:margin;v-text-anchor:top" o:gfxdata="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" stroked="f">
+              <v:shape w14:anchorId="7AF7890C" id="Text Box 21" o:spid="_x0000_s1040" type="#_x0000_t202" style="position:absolute;margin-left:57.75pt;margin-top:21.5pt;width:379.5pt;height:21.75pt;z-index:-251634688;visibility:visible;mso-wrap-style:square;mso-height-percent:0;mso-wrap-distance-left:9pt;mso-wrap-distance-top:0;mso-wrap-distance-right:9pt;mso-wrap-distance-bottom:0;mso-position-horizontal:absolute;mso-position-horizontal-relative:text;mso-position-vertical:absolute;mso-position-vertical-relative:text;mso-height-percent:0;mso-height-relative:margin;v-text-anchor:top" o:gfxdata="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" stroked="f">
                 <v:textbox inset="0,0,0,0">
                   <w:txbxContent>
                     <w:p>
@@ -3343,14 +4395,24 @@
                       <w:r>
                         <w:t xml:space="preserve">Figure </w:t>
                       </w:r>
-                      <w:fldSimple w:instr=" SEQ Figure \* ARABIC ">
-                        <w:r>
-                          <w:rPr>
-                            <w:noProof/>
-                          </w:rPr>
-                          <w:t>10</w:t>
-                        </w:r>
-                      </w:fldSimple>
+                      <w:r>
+                        <w:fldChar w:fldCharType="begin"/>
+                      </w:r>
+                      <w:r>
+                        <w:instrText xml:space="preserve"> SEQ Figure \* ARABIC </w:instrText>
+                      </w:r>
+                      <w:r>
+                        <w:fldChar w:fldCharType="separate"/>
+                      </w:r>
+                      <w:r>
+                        <w:rPr>
+                          <w:noProof/>
+                        </w:rPr>
+                        <w:t>14</w:t>
+                      </w:r>
+                      <w:r>
+                        <w:fldChar w:fldCharType="end"/>
+                      </w:r>
                       <w:r>
                         <w:t xml:space="preserve"> Server was terminated using ctrl + z</w:t>
                       </w:r>
@@ -3521,11 +4583,85 @@
           <w:lang w:val="en-US"/>
         </w:rPr>
       </w:pPr>
-      <w:bookmarkStart w:id="0" w:name="_GoBack"/>
-      <w:bookmarkEnd w:id="0"/>
+      <w:r>
+        <w:rPr>
+          <w:lang w:val="en-US"/>
+        </w:rPr>
+        <w:t xml:space="preserve">My current implementation is using </w:t>
+      </w:r>
+      <w:r>
+        <w:rPr>
+          <w:lang w:val="en-US"/>
+        </w:rPr>
+        <w:t>HashMap &lt;Integer, String&gt;</w:t>
+      </w:r>
+      <w:r>
+        <w:rPr>
+          <w:lang w:val="en-US"/>
+        </w:rPr>
+        <w:t xml:space="preserve"> to store the votes that were casted, also uses HashMap &lt;String, Integer&gt; to store the results of the election by candidate and a </w:t>
+      </w:r>
+      <w:r>
+        <w:rPr>
+          <w:lang w:val="en-US"/>
+        </w:rPr>
+        <w:t>Vector &lt;Object&gt;</w:t>
+      </w:r>
+      <w:r>
+        <w:rPr>
+          <w:lang w:val="en-US"/>
+        </w:rPr>
+        <w:t xml:space="preserve"> to store the serialized version of the results in a vector.</w:t>
+      </w:r>
+      <w:r>
+        <w:rPr>
+          <w:lang w:val="en-US"/>
+        </w:rPr>
+        <w:t xml:space="preserve"> HashMap and Vectors are data types that use auto synchronization</w:t>
+      </w:r>
+      <w:r>
+        <w:rPr>
+          <w:lang w:val="en-US"/>
+        </w:rPr>
+        <w:t xml:space="preserve"> for access and update operations of the data types. Therefore, the records are always consistent when it is accessed concurrently accessed by multiple clients. Furthermore, I made the vote and results functions </w:t>
+      </w:r>
+      <w:r>
+        <w:rPr>
+          <w:lang w:val="en-US"/>
+        </w:rPr>
+        <w:t>synchronized</w:t>
+      </w:r>
+      <w:r>
+        <w:rPr>
+          <w:lang w:val="en-US"/>
+        </w:rPr>
+        <w:t xml:space="preserve"> as this will help to make sure that the vote and results functions are synced when they are called and accessing the same data types.</w:t>
+      </w:r>
+    </w:p>
+    <w:p>
+      <w:pPr>
+        <w:tabs>
+          <w:tab w:val="left" w:pos="1635"/>
+        </w:tabs>
+        <w:rPr>
+          <w:lang w:val="en-US"/>
+        </w:rPr>
+      </w:pPr>
+      <w:r>
+        <w:rPr>
+          <w:lang w:val="en-US"/>
+        </w:rPr>
+        <w:t xml:space="preserve"> </w:t>
+      </w:r>
+      <w:r>
+        <w:rPr>
+          <w:lang w:val="en-US"/>
+        </w:rPr>
+        <w:t xml:space="preserve"> </w:t>
+      </w:r>
     </w:p>
     <w:sectPr>
-      <w:headerReference w:type="default" r:id="rId19"/>
+      <w:headerReference w:type="default" r:id="rId23"/>
       <w:pgSz w:w="12240" w:h="15840"/>
       <w:pgMar w:top="1440" w:right="1440" w:bottom="426" w:left="1440" w:header="708" w:footer="708" w:gutter="0"/>
       <w:pgNumType w:start="0"/>
@@ -4564,8 +5700,8 @@
   <w:rsids>
     <w:rsidRoot w:val="00BC33D2"/>
     <w:rsid w:val="000214F5"/>
+    <w:rsid w:val="000644A5"/>
     <w:rsid w:val="000F00F9"/>
-    <w:rsid w:val="00944838"/>
     <w:rsid w:val="00BC33D2"/>
     <w:rsid w:val="00E15257"/>
   </w:rsids>

</xml_diff>

<commit_message>
Lab 2 - Report done and copy over code again
Lab Report is done and the code has been synced again from eclpise to
git directory. Working on readme file
</commit_message>
<xml_diff>
--- a/Labs/Lab 2/Final Submission/Lab 2 - Lab Report Devan Shah 100428864.docx
+++ b/Labs/Lab 2/Final Submission/Lab 2 - Lab Report Devan Shah 100428864.docx
@@ -361,7 +361,21 @@
                                   <w:rPr>
                                     <w:sz w:val="44"/>
                                   </w:rPr>
-                                  <w:t xml:space="preserve">                Submitted to: Weina Ma &amp; Ying Zhu </w:t>
+                                  <w:t xml:space="preserve">                Submitted to: </w:t>
+                                </w:r>
+                                <w:proofErr w:type="spellStart"/>
+                                <w:r>
+                                  <w:rPr>
+                                    <w:sz w:val="44"/>
+                                  </w:rPr>
+                                  <w:t>Weina</w:t>
+                                </w:r>
+                                <w:proofErr w:type="spellEnd"/>
+                                <w:r>
+                                  <w:rPr>
+                                    <w:sz w:val="44"/>
+                                  </w:rPr>
+                                  <w:t xml:space="preserve"> Ma </w:t>
                                 </w:r>
                               </w:p>
                               <w:p>
@@ -443,7 +457,21 @@
                             <w:rPr>
                               <w:sz w:val="44"/>
                             </w:rPr>
-                            <w:t xml:space="preserve">                Submitted to: Weina Ma &amp; Ying Zhu </w:t>
+                            <w:t xml:space="preserve">                Submitted to: </w:t>
+                          </w:r>
+                          <w:proofErr w:type="spellStart"/>
+                          <w:r>
+                            <w:rPr>
+                              <w:sz w:val="44"/>
+                            </w:rPr>
+                            <w:t>Weina</w:t>
+                          </w:r>
+                          <w:proofErr w:type="spellEnd"/>
+                          <w:r>
+                            <w:rPr>
+                              <w:sz w:val="44"/>
+                            </w:rPr>
+                            <w:t xml:space="preserve"> Ma </w:t>
                           </w:r>
                         </w:p>
                         <w:p>
@@ -520,20 +548,44 @@
     <w:p>
       <w:pPr>
         <w:pStyle w:val="ListParagraph"/>
-        <w:numPr>
-          <w:ilvl w:val="0"/>
-          <w:numId w:val="3"/>
-        </w:numPr>
-        <w:rPr>
-          <w:lang w:val="en-US"/>
-        </w:rPr>
-      </w:pPr>
-      <w:r>
-        <w:rPr>
-          <w:lang w:val="en-US"/>
-        </w:rPr>
-        <w:t>How did you achieve the guarantee that all votes are safely stored even when the server process crashes?</w:t>
-      </w:r>
+        <w:rPr>
+          <w:lang w:val="en-US"/>
+        </w:rPr>
+      </w:pPr>
+      <w:r>
+        <w:rPr>
+          <w:lang w:val="en-US"/>
+        </w:rPr>
+        <w:t xml:space="preserve">When the voter initializes the client in the form of casting votes the voter is asked for the candidate that they want to vote for and their voter number. Once the client has this data it sends it directly to the vote function which records the vote in a </w:t>
+      </w:r>
+      <w:proofErr w:type="spellStart"/>
+      <w:r>
+        <w:rPr>
+          <w:lang w:val="en-US"/>
+        </w:rPr>
+        <w:t>HashMap</w:t>
+      </w:r>
+      <w:proofErr w:type="spellEnd"/>
+      <w:r>
+        <w:rPr>
+          <w:lang w:val="en-US"/>
+        </w:rPr>
+        <w:t>, if a duplicate of voter number is</w:t>
+      </w:r>
+      <w:r>
+        <w:rPr>
+          <w:lang w:val="en-US"/>
+        </w:rPr>
+        <w:t xml:space="preserve"> detected the voter is notified that they have already casted a vote.</w:t>
+      </w:r>
+    </w:p>
+    <w:p>
+      <w:pPr>
+        <w:pStyle w:val="ListParagraph"/>
+        <w:rPr>
+          <w:lang w:val="en-US"/>
+        </w:rPr>
+      </w:pPr>
     </w:p>
     <w:p>
       <w:pPr>
@@ -550,6 +602,141 @@
         <w:rPr>
           <w:lang w:val="en-US"/>
         </w:rPr>
+        <w:t>How did you achieve the guarantee that all votes are safely stored even when the server process crashes?</w:t>
+      </w:r>
+      <w:bookmarkStart w:id="0" w:name="_GoBack"/>
+      <w:bookmarkEnd w:id="0"/>
+    </w:p>
+    <w:p>
+      <w:pPr>
+        <w:pStyle w:val="ListParagraph"/>
+        <w:rPr>
+          <w:lang w:val="en-US"/>
+        </w:rPr>
+      </w:pPr>
+    </w:p>
+    <w:p>
+      <w:pPr>
+        <w:pStyle w:val="ListParagraph"/>
+        <w:ind w:firstLine="720"/>
+        <w:rPr>
+          <w:lang w:val="en-US"/>
+        </w:rPr>
+      </w:pPr>
+      <w:r>
+        <w:rPr>
+          <w:lang w:val="en-US"/>
+        </w:rPr>
+        <w:t xml:space="preserve">I incrementally write the votes to a file when the vote function is called by the client, this way I can guarantee that all votes are safely stored even when the server process </w:t>
+      </w:r>
+      <w:r>
+        <w:rPr>
+          <w:lang w:val="en-US"/>
+        </w:rPr>
+        <w:t>crashes</w:t>
+      </w:r>
+      <w:r>
+        <w:rPr>
+          <w:lang w:val="en-US"/>
+        </w:rPr>
+        <w:t xml:space="preserve">. </w:t>
+      </w:r>
+      <w:r>
+        <w:rPr>
+          <w:lang w:val="en-US"/>
+        </w:rPr>
+        <w:t xml:space="preserve">The </w:t>
+      </w:r>
+      <w:proofErr w:type="spellStart"/>
+      <w:r>
+        <w:rPr>
+          <w:lang w:val="en-US"/>
+        </w:rPr>
+        <w:t>HashMap</w:t>
+      </w:r>
+      <w:proofErr w:type="spellEnd"/>
+      <w:r>
+        <w:rPr>
+          <w:lang w:val="en-US"/>
+        </w:rPr>
+        <w:t xml:space="preserve"> that stores the votes that are casted is written to a file </w:t>
+      </w:r>
+      <w:r>
+        <w:rPr>
+          <w:lang w:val="en-US"/>
+        </w:rPr>
+        <w:t>“</w:t>
+      </w:r>
+      <w:proofErr w:type="spellStart"/>
+      <w:r>
+        <w:rPr>
+          <w:lang w:val="en-US"/>
+        </w:rPr>
+        <w:t>ElectionResultsRawData.ser</w:t>
+      </w:r>
+      <w:proofErr w:type="spellEnd"/>
+      <w:r>
+        <w:rPr>
+          <w:lang w:val="en-US"/>
+        </w:rPr>
+        <w:t>”</w:t>
+      </w:r>
+      <w:r>
+        <w:rPr>
+          <w:lang w:val="en-US"/>
+        </w:rPr>
+        <w:t xml:space="preserve"> in the form of serialized data (secure). </w:t>
+      </w:r>
+      <w:r>
+        <w:rPr>
+          <w:lang w:val="en-US"/>
+        </w:rPr>
+        <w:t>The server is able to read the serialized data from the file and resto</w:t>
+      </w:r>
+      <w:r>
+        <w:rPr>
+          <w:lang w:val="en-US"/>
+        </w:rPr>
+        <w:t xml:space="preserve">re the </w:t>
+      </w:r>
+      <w:proofErr w:type="spellStart"/>
+      <w:r>
+        <w:rPr>
+          <w:lang w:val="en-US"/>
+        </w:rPr>
+        <w:t>HashMap</w:t>
+      </w:r>
+      <w:proofErr w:type="spellEnd"/>
+      <w:r>
+        <w:rPr>
+          <w:lang w:val="en-US"/>
+        </w:rPr>
+        <w:t xml:space="preserve"> of votes casted.</w:t>
+      </w:r>
+    </w:p>
+    <w:p>
+      <w:pPr>
+        <w:pStyle w:val="ListParagraph"/>
+        <w:rPr>
+          <w:lang w:val="en-US"/>
+        </w:rPr>
+      </w:pPr>
+    </w:p>
+    <w:p>
+      <w:pPr>
+        <w:pStyle w:val="ListParagraph"/>
+        <w:numPr>
+          <w:ilvl w:val="0"/>
+          <w:numId w:val="3"/>
+        </w:numPr>
+        <w:rPr>
+          <w:lang w:val="en-US"/>
+        </w:rPr>
+      </w:pPr>
+      <w:r>
+        <w:rPr>
+          <w:lang w:val="en-US"/>
+        </w:rPr>
         <w:t>Outline your implementation for ensuring that the records remain consistent when it is concurrently accessed by multiple clients. You should include snippets of your program to help with your explanation.</w:t>
       </w:r>
     </w:p>
@@ -576,101 +763,30 @@
       </w:pPr>
       <w:r>
         <w:rPr>
-          <w:lang w:val="en-US"/>
-        </w:rPr>
-        <w:tab/>
-      </w:r>
-      <w:r>
-        <w:rPr>
-          <w:lang w:val="en-US"/>
-        </w:rPr>
-        <w:t xml:space="preserve">My </w:t>
-      </w:r>
-      <w:r>
-        <w:rPr>
-          <w:lang w:val="en-US"/>
-        </w:rPr>
-        <w:t>implementation is using HashMap &lt;Integer, String&gt; to store the votes that were casted, also uses HashMap &lt;String, Integer&gt; to store the results of the election by candidate and a Vector &lt;Object&gt; to store the serialized ver</w:t>
-      </w:r>
-      <w:r>
-        <w:rPr>
-          <w:lang w:val="en-US"/>
-        </w:rPr>
-        <w:t>sion of the results in a vector form.</w:t>
-      </w:r>
-      <w:r>
-        <w:rPr>
-          <w:lang w:val="en-US"/>
-        </w:rPr>
-        <w:t xml:space="preserve"> HashMap and Vectors are data types that use auto synchronization for access</w:t>
-      </w:r>
-      <w:r>
-        <w:rPr>
-          <w:lang w:val="en-US"/>
-        </w:rPr>
-        <w:t>ing</w:t>
-      </w:r>
-      <w:r>
-        <w:rPr>
-          <w:lang w:val="en-US"/>
-        </w:rPr>
-        <w:t xml:space="preserve"> and </w:t>
-      </w:r>
-      <w:r>
-        <w:rPr>
-          <w:lang w:val="en-US"/>
-        </w:rPr>
-        <w:t>updating</w:t>
-      </w:r>
-      <w:r>
-        <w:rPr>
-          <w:lang w:val="en-US"/>
-        </w:rPr>
-        <w:t xml:space="preserve"> operations</w:t>
-      </w:r>
-      <w:r>
-        <w:rPr>
-          <w:lang w:val="en-US"/>
-        </w:rPr>
-        <w:t>. Therefore, the records are always consistent when it is accessed concurrently by multiple clients. Furthermore, I made the vote and results functions synchronized as this will help to make sure that the vote and results functions are synced when they are called and accessing the same data types.</w:t>
-      </w:r>
-    </w:p>
-    <w:p>
-      <w:pPr>
-        <w:pStyle w:val="ListParagraph"/>
-        <w:tabs>
-          <w:tab w:val="left" w:pos="1635"/>
-        </w:tabs>
-        <w:rPr>
-          <w:lang w:val="en-US"/>
-        </w:rPr>
-      </w:pPr>
-      <w:r>
-        <w:rPr>
           <w:noProof/>
           <w:lang w:eastAsia="en-CA"/>
         </w:rPr>
         <w:drawing>
-          <wp:anchor distT="0" distB="0" distL="114300" distR="114300" simplePos="0" relativeHeight="251688960" behindDoc="1" locked="0" layoutInCell="1" allowOverlap="1" wp14:anchorId="6E601190" wp14:editId="768EAFC1">
+          <wp:anchor distT="0" distB="0" distL="114300" distR="114300" simplePos="0" relativeHeight="251689984" behindDoc="1" locked="0" layoutInCell="1" allowOverlap="1" wp14:anchorId="067CA27D" wp14:editId="76725911">
             <wp:simplePos x="0" y="0"/>
             <wp:positionH relativeFrom="column">
-              <wp:posOffset>-647700</wp:posOffset>
+              <wp:posOffset>3095625</wp:posOffset>
             </wp:positionH>
             <wp:positionV relativeFrom="paragraph">
-              <wp:posOffset>88265</wp:posOffset>
+              <wp:posOffset>1766570</wp:posOffset>
             </wp:positionV>
-            <wp:extent cx="3571875" cy="971550"/>
-            <wp:effectExtent l="0" t="0" r="9525" b="0"/>
+            <wp:extent cx="3095625" cy="485775"/>
+            <wp:effectExtent l="0" t="0" r="9525" b="9525"/>
             <wp:wrapTight wrapText="bothSides">
               <wp:wrapPolygon edited="0">
                 <wp:start x="0" y="0"/>
                 <wp:lineTo x="0" y="21176"/>
-                <wp:lineTo x="21542" y="21176"/>
-                <wp:lineTo x="21542" y="0"/>
+                <wp:lineTo x="21534" y="21176"/>
+                <wp:lineTo x="21534" y="0"/>
                 <wp:lineTo x="0" y="0"/>
               </wp:wrapPolygon>
             </wp:wrapTight>
-            <wp:docPr id="26" name="Picture 26"/>
+            <wp:docPr id="27" name="Picture 27"/>
             <wp:cNvGraphicFramePr>
               <a:graphicFrameLocks xmlns:a="http://schemas.openxmlformats.org/drawingml/2006/main" noChangeAspect="1"/>
             </wp:cNvGraphicFramePr>
@@ -696,6 +812,61 @@
                   <pic:spPr>
                     <a:xfrm>
                       <a:off x="0" y="0"/>
+                      <a:ext cx="3095625" cy="485775"/>
+                    </a:xfrm>
+                    <a:prstGeom prst="rect">
+                      <a:avLst/>
+                    </a:prstGeom>
+                  </pic:spPr>
+                </pic:pic>
+              </a:graphicData>
+            </a:graphic>
+          </wp:anchor>
+        </w:drawing>
+      </w:r>
+      <w:r>
+        <w:rPr>
+          <w:noProof/>
+          <w:lang w:eastAsia="en-CA"/>
+        </w:rPr>
+        <w:drawing>
+          <wp:anchor distT="0" distB="0" distL="114300" distR="114300" simplePos="0" relativeHeight="251688960" behindDoc="1" locked="0" layoutInCell="1" allowOverlap="1" wp14:anchorId="023A7D82" wp14:editId="18ED899E">
+            <wp:simplePos x="0" y="0"/>
+            <wp:positionH relativeFrom="column">
+              <wp:posOffset>-647700</wp:posOffset>
+            </wp:positionH>
+            <wp:positionV relativeFrom="paragraph">
+              <wp:posOffset>1647825</wp:posOffset>
+            </wp:positionV>
+            <wp:extent cx="3571875" cy="971550"/>
+            <wp:effectExtent l="0" t="0" r="9525" b="0"/>
+            <wp:wrapNone/>
+            <wp:docPr id="26" name="Picture 26"/>
+            <wp:cNvGraphicFramePr>
+              <a:graphicFrameLocks xmlns:a="http://schemas.openxmlformats.org/drawingml/2006/main" noChangeAspect="1"/>
+            </wp:cNvGraphicFramePr>
+            <a:graphic xmlns:a="http://schemas.openxmlformats.org/drawingml/2006/main">
+              <a:graphicData uri="http://schemas.openxmlformats.org/drawingml/2006/picture">
+                <pic:pic xmlns:pic="http://schemas.openxmlformats.org/drawingml/2006/picture">
+                  <pic:nvPicPr>
+                    <pic:cNvPr id="1" name=""/>
+                    <pic:cNvPicPr/>
+                  </pic:nvPicPr>
+                  <pic:blipFill>
+                    <a:blip r:embed="rId10">
+                      <a:extLst>
+                        <a:ext uri="{28A0092B-C50C-407E-A947-70E740481C1C}">
+                          <a14:useLocalDpi xmlns:a14="http://schemas.microsoft.com/office/drawing/2010/main" val="0"/>
+                        </a:ext>
+                      </a:extLst>
+                    </a:blip>
+                    <a:stretch>
+                      <a:fillRect/>
+                    </a:stretch>
+                  </pic:blipFill>
+                  <pic:spPr>
+                    <a:xfrm>
+                      <a:off x="0" y="0"/>
                       <a:ext cx="3571875" cy="971550"/>
                     </a:xfrm>
                     <a:prstGeom prst="rect">
@@ -708,6 +879,214 @@
           </wp:anchor>
         </w:drawing>
       </w:r>
+      <w:r>
+        <w:rPr>
+          <w:lang w:val="en-US"/>
+        </w:rPr>
+        <w:tab/>
+      </w:r>
+      <w:r>
+        <w:rPr>
+          <w:lang w:val="en-US"/>
+        </w:rPr>
+        <w:t xml:space="preserve">My </w:t>
+      </w:r>
+      <w:r>
+        <w:rPr>
+          <w:lang w:val="en-US"/>
+        </w:rPr>
+        <w:t xml:space="preserve">implementation is using </w:t>
+      </w:r>
+      <w:proofErr w:type="spellStart"/>
+      <w:r>
+        <w:rPr>
+          <w:lang w:val="en-US"/>
+        </w:rPr>
+        <w:t>HashMap</w:t>
+      </w:r>
+      <w:proofErr w:type="spellEnd"/>
+      <w:r>
+        <w:rPr>
+          <w:lang w:val="en-US"/>
+        </w:rPr>
+        <w:t xml:space="preserve"> &lt;Integer, String&gt; to store the votes that were casted, also uses </w:t>
+      </w:r>
+      <w:proofErr w:type="spellStart"/>
+      <w:r>
+        <w:rPr>
+          <w:lang w:val="en-US"/>
+        </w:rPr>
+        <w:t>HashMap</w:t>
+      </w:r>
+      <w:proofErr w:type="spellEnd"/>
+      <w:r>
+        <w:rPr>
+          <w:lang w:val="en-US"/>
+        </w:rPr>
+        <w:t xml:space="preserve"> &lt;String, Integer&gt; to store the results of the election by candidate and a Vector &lt;Object&gt; to store the serialized ver</w:t>
+      </w:r>
+      <w:r>
+        <w:rPr>
+          <w:lang w:val="en-US"/>
+        </w:rPr>
+        <w:t>sion of the results in a vector form.</w:t>
+      </w:r>
+      <w:r>
+        <w:rPr>
+          <w:lang w:val="en-US"/>
+        </w:rPr>
+        <w:t xml:space="preserve"> Please refer to </w:t>
+      </w:r>
+      <w:r>
+        <w:rPr>
+          <w:i/>
+          <w:lang w:val="en-US"/>
+        </w:rPr>
+        <w:t>Figure 1</w:t>
+      </w:r>
+      <w:r>
+        <w:rPr>
+          <w:lang w:val="en-US"/>
+        </w:rPr>
+        <w:t xml:space="preserve"> and </w:t>
+      </w:r>
+      <w:r>
+        <w:rPr>
+          <w:i/>
+          <w:lang w:val="en-US"/>
+        </w:rPr>
+        <w:t>Figure 2</w:t>
+      </w:r>
+      <w:r>
+        <w:rPr>
+          <w:lang w:val="en-US"/>
+        </w:rPr>
+        <w:t xml:space="preserve"> for snippet from</w:t>
+      </w:r>
+      <w:r>
+        <w:rPr>
+          <w:lang w:val="en-US"/>
+        </w:rPr>
+        <w:t xml:space="preserve"> </w:t>
+      </w:r>
+      <w:r>
+        <w:rPr>
+          <w:lang w:val="en-US"/>
+        </w:rPr>
+        <w:t xml:space="preserve">source code. </w:t>
+      </w:r>
+      <w:r>
+        <w:rPr>
+          <w:lang w:val="en-US"/>
+        </w:rPr>
+        <w:t xml:space="preserve">Vectors </w:t>
+      </w:r>
+      <w:r>
+        <w:rPr>
+          <w:lang w:val="en-US"/>
+        </w:rPr>
+        <w:t>is a</w:t>
+      </w:r>
+      <w:r>
+        <w:rPr>
+          <w:lang w:val="en-US"/>
+        </w:rPr>
+        <w:t xml:space="preserve"> data types that use auto synchronization for access</w:t>
+      </w:r>
+      <w:r>
+        <w:rPr>
+          <w:lang w:val="en-US"/>
+        </w:rPr>
+        <w:t>ing</w:t>
+      </w:r>
+      <w:r>
+        <w:rPr>
+          <w:lang w:val="en-US"/>
+        </w:rPr>
+        <w:t xml:space="preserve"> and </w:t>
+      </w:r>
+      <w:r>
+        <w:rPr>
+          <w:lang w:val="en-US"/>
+        </w:rPr>
+        <w:t>updating</w:t>
+      </w:r>
+      <w:r>
+        <w:rPr>
+          <w:lang w:val="en-US"/>
+        </w:rPr>
+        <w:t xml:space="preserve"> operations</w:t>
+      </w:r>
+      <w:r>
+        <w:rPr>
+          <w:lang w:val="en-US"/>
+        </w:rPr>
+        <w:t xml:space="preserve">. Therefore, the records are always consistent when it is accessed concurrently by multiple clients. Furthermore, I made the vote and results functions synchronized as this will help to make sure that </w:t>
+      </w:r>
+      <w:proofErr w:type="spellStart"/>
+      <w:r>
+        <w:rPr>
+          <w:lang w:val="en-US"/>
+        </w:rPr>
+        <w:t>HashMaps</w:t>
+      </w:r>
+      <w:proofErr w:type="spellEnd"/>
+      <w:r>
+        <w:rPr>
+          <w:lang w:val="en-US"/>
+        </w:rPr>
+        <w:t xml:space="preserve"> are accessed in a synchronized manner</w:t>
+      </w:r>
+      <w:r>
+        <w:rPr>
+          <w:lang w:val="en-US"/>
+        </w:rPr>
+        <w:t xml:space="preserve">, </w:t>
+      </w:r>
+      <w:r>
+        <w:rPr>
+          <w:lang w:val="en-US"/>
+        </w:rPr>
+        <w:t xml:space="preserve">this way only one thread (client) can make changes to the </w:t>
+      </w:r>
+      <w:proofErr w:type="spellStart"/>
+      <w:r>
+        <w:rPr>
+          <w:lang w:val="en-US"/>
+        </w:rPr>
+        <w:t>HashMaps</w:t>
+      </w:r>
+      <w:proofErr w:type="spellEnd"/>
+      <w:r>
+        <w:rPr>
+          <w:lang w:val="en-US"/>
+        </w:rPr>
+        <w:t xml:space="preserve"> therefore this will avoid any </w:t>
+      </w:r>
+      <w:r>
+        <w:rPr>
+          <w:lang w:val="en-US"/>
+        </w:rPr>
+        <w:t xml:space="preserve">consistently </w:t>
+      </w:r>
+      <w:r>
+        <w:rPr>
+          <w:lang w:val="en-US"/>
+        </w:rPr>
+        <w:t>issues.</w:t>
+      </w:r>
+      <w:r>
+        <w:rPr>
+          <w:lang w:val="en-US"/>
+        </w:rPr>
+        <w:t xml:space="preserve"> </w:t>
+      </w:r>
+      <w:r>
+        <w:rPr>
+          <w:lang w:val="en-US"/>
+        </w:rPr>
+        <w:t>Please refer to Figure 3 and Figure 4 for snippet from source code.</w:t>
+      </w:r>
     </w:p>
     <w:p>
       <w:pPr>
@@ -719,164 +1098,40 @@
           <w:lang w:val="en-US"/>
         </w:rPr>
       </w:pPr>
+    </w:p>
+    <w:p>
+      <w:pPr>
+        <w:pStyle w:val="ListParagraph"/>
+        <w:tabs>
+          <w:tab w:val="left" w:pos="1635"/>
+        </w:tabs>
+        <w:rPr>
+          <w:lang w:val="en-US"/>
+        </w:rPr>
+      </w:pPr>
+    </w:p>
+    <w:p>
+      <w:pPr>
+        <w:pStyle w:val="ListParagraph"/>
+        <w:rPr>
+          <w:lang w:val="en-US"/>
+        </w:rPr>
+      </w:pPr>
       <w:r>
         <w:rPr>
           <w:noProof/>
+          <w:lang w:eastAsia="en-CA"/>
         </w:rPr>
         <mc:AlternateContent>
           <mc:Choice Requires="wps">
             <w:drawing>
-              <wp:anchor distT="0" distB="0" distL="114300" distR="114300" simplePos="0" relativeHeight="251696128" behindDoc="1" locked="0" layoutInCell="1" allowOverlap="1" wp14:anchorId="59F8E5AC" wp14:editId="3C8FDE83">
-                <wp:simplePos x="0" y="0"/>
-                <wp:positionH relativeFrom="column">
-                  <wp:posOffset>3095625</wp:posOffset>
-                </wp:positionH>
-                <wp:positionV relativeFrom="paragraph">
-                  <wp:posOffset>799465</wp:posOffset>
-                </wp:positionV>
-                <wp:extent cx="3095625" cy="295275"/>
-                <wp:effectExtent l="0" t="0" r="9525" b="9525"/>
-                <wp:wrapTight wrapText="bothSides">
-                  <wp:wrapPolygon edited="0">
-                    <wp:start x="0" y="0"/>
-                    <wp:lineTo x="0" y="20903"/>
-                    <wp:lineTo x="21534" y="20903"/>
-                    <wp:lineTo x="21534" y="0"/>
-                    <wp:lineTo x="0" y="0"/>
-                  </wp:wrapPolygon>
-                </wp:wrapTight>
-                <wp:docPr id="33" name="Text Box 33"/>
-                <wp:cNvGraphicFramePr/>
-                <a:graphic xmlns:a="http://schemas.openxmlformats.org/drawingml/2006/main">
-                  <a:graphicData uri="http://schemas.microsoft.com/office/word/2010/wordprocessingShape">
-                    <wps:wsp>
-                      <wps:cNvSpPr txBox="1"/>
-                      <wps:spPr>
-                        <a:xfrm>
-                          <a:off x="0" y="0"/>
-                          <a:ext cx="3095625" cy="295275"/>
-                        </a:xfrm>
-                        <a:prstGeom prst="rect">
-                          <a:avLst/>
-                        </a:prstGeom>
-                        <a:solidFill>
-                          <a:prstClr val="white"/>
-                        </a:solidFill>
-                        <a:ln>
-                          <a:noFill/>
-                        </a:ln>
-                        <a:effectLst/>
-                      </wps:spPr>
-                      <wps:txbx>
-                        <w:txbxContent>
-                          <w:p>
-                            <w:pPr>
-                              <w:pStyle w:val="Caption"/>
-                              <w:rPr>
-                                <w:noProof/>
-                              </w:rPr>
-                            </w:pPr>
-                            <w:r>
-                              <w:t xml:space="preserve">Figure </w:t>
-                            </w:r>
-                            <w:r>
-                              <w:fldChar w:fldCharType="begin"/>
-                            </w:r>
-                            <w:r>
-                              <w:instrText xml:space="preserve"> SEQ Figure \* ARABIC </w:instrText>
-                            </w:r>
-                            <w:r>
-                              <w:fldChar w:fldCharType="separate"/>
-                            </w:r>
-                            <w:r>
-                              <w:rPr>
-                                <w:noProof/>
-                              </w:rPr>
-                              <w:t>1</w:t>
-                            </w:r>
-                            <w:r>
-                              <w:fldChar w:fldCharType="end"/>
-                            </w:r>
-                            <w:r>
-                              <w:t>Shows the HashMap and the Vector that is used to store the results of the election.</w:t>
-                            </w:r>
-                          </w:p>
-                        </w:txbxContent>
-                      </wps:txbx>
-                      <wps:bodyPr rot="0" spcFirstLastPara="0" vertOverflow="overflow" horzOverflow="overflow" vert="horz" wrap="square" lIns="0" tIns="0" rIns="0" bIns="0" numCol="1" spcCol="0" rtlCol="0" fromWordArt="0" anchor="t" anchorCtr="0" forceAA="0" compatLnSpc="1">
-                        <a:prstTxWarp prst="textNoShape">
-                          <a:avLst/>
-                        </a:prstTxWarp>
-                        <a:noAutofit/>
-                      </wps:bodyPr>
-                    </wps:wsp>
-                  </a:graphicData>
-                </a:graphic>
-                <wp14:sizeRelV relativeFrom="margin">
-                  <wp14:pctHeight>0</wp14:pctHeight>
-                </wp14:sizeRelV>
-              </wp:anchor>
-            </w:drawing>
-          </mc:Choice>
-          <mc:Fallback>
-            <w:pict>
-              <v:shape w14:anchorId="59F8E5AC" id="Text Box 33" o:spid="_x0000_s1027" type="#_x0000_t202" style="position:absolute;left:0;text-align:left;margin-left:243.75pt;margin-top:62.95pt;width:243.75pt;height:23.25pt;z-index:-251620352;visibility:visible;mso-wrap-style:square;mso-height-percent:0;mso-wrap-distance-left:9pt;mso-wrap-distance-top:0;mso-wrap-distance-right:9pt;mso-wrap-distance-bottom:0;mso-position-horizontal:absolute;mso-position-horizontal-relative:text;mso-position-vertical:absolute;mso-position-vertical-relative:text;mso-height-percent:0;mso-height-relative:margin;v-text-anchor:top" o:gfxdata="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" stroked="f">
-                <v:textbox inset="0,0,0,0">
-                  <w:txbxContent>
-                    <w:p>
-                      <w:pPr>
-                        <w:pStyle w:val="Caption"/>
-                        <w:rPr>
-                          <w:noProof/>
-                        </w:rPr>
-                      </w:pPr>
-                      <w:r>
-                        <w:t xml:space="preserve">Figure </w:t>
-                      </w:r>
-                      <w:r>
-                        <w:fldChar w:fldCharType="begin"/>
-                      </w:r>
-                      <w:r>
-                        <w:instrText xml:space="preserve"> SEQ Figure \* ARABIC </w:instrText>
-                      </w:r>
-                      <w:r>
-                        <w:fldChar w:fldCharType="separate"/>
-                      </w:r>
-                      <w:r>
-                        <w:rPr>
-                          <w:noProof/>
-                        </w:rPr>
-                        <w:t>1</w:t>
-                      </w:r>
-                      <w:r>
-                        <w:fldChar w:fldCharType="end"/>
-                      </w:r>
-                      <w:r>
-                        <w:t>Shows the HashMap and the Vector that is used to store the results of the election.</w:t>
-                      </w:r>
-                    </w:p>
-                  </w:txbxContent>
-                </v:textbox>
-                <w10:wrap type="tight"/>
-              </v:shape>
-            </w:pict>
-          </mc:Fallback>
-        </mc:AlternateContent>
-      </w:r>
-      <w:r>
-        <w:rPr>
-          <w:noProof/>
-        </w:rPr>
-        <mc:AlternateContent>
-          <mc:Choice Requires="wps">
-            <w:drawing>
-              <wp:anchor distT="0" distB="0" distL="114300" distR="114300" simplePos="0" relativeHeight="251694080" behindDoc="1" locked="0" layoutInCell="1" allowOverlap="1" wp14:anchorId="0ACEE52A" wp14:editId="3E3A2DF0">
+              <wp:anchor distT="0" distB="0" distL="114300" distR="114300" simplePos="0" relativeHeight="251694080" behindDoc="1" locked="0" layoutInCell="1" allowOverlap="1" wp14:anchorId="6903D336" wp14:editId="52CABB99">
                 <wp:simplePos x="0" y="0"/>
                 <wp:positionH relativeFrom="column">
                   <wp:posOffset>-647700</wp:posOffset>
                 </wp:positionH>
                 <wp:positionV relativeFrom="paragraph">
-                  <wp:posOffset>828040</wp:posOffset>
+                  <wp:posOffset>377190</wp:posOffset>
                 </wp:positionV>
                 <wp:extent cx="3571875" cy="266700"/>
                 <wp:effectExtent l="0" t="0" r="9525" b="0"/>
@@ -923,26 +1178,27 @@
                             <w:r>
                               <w:t xml:space="preserve">Figure </w:t>
                             </w:r>
+                            <w:fldSimple w:instr=" SEQ Figure \* ARABIC ">
+                              <w:r>
+                                <w:rPr>
+                                  <w:noProof/>
+                                </w:rPr>
+                                <w:t>1</w:t>
+                              </w:r>
+                            </w:fldSimple>
                             <w:r>
-                              <w:fldChar w:fldCharType="begin"/>
+                              <w:t xml:space="preserve"> Shows the </w:t>
+                            </w:r>
+                            <w:proofErr w:type="spellStart"/>
+                            <w:r>
+                              <w:t>HashMap</w:t>
+                            </w:r>
+                            <w:proofErr w:type="spellEnd"/>
+                            <w:r>
+                              <w:t xml:space="preserve"> that is used to store the votes that are casted by the users.</w:t>
                             </w:r>
                             <w:r>
-                              <w:instrText xml:space="preserve"> SEQ Figure \* ARABIC </w:instrText>
-                            </w:r>
-                            <w:r>
-                              <w:fldChar w:fldCharType="separate"/>
-                            </w:r>
-                            <w:r>
-                              <w:rPr>
-                                <w:noProof/>
-                              </w:rPr>
-                              <w:t>2</w:t>
-                            </w:r>
-                            <w:r>
-                              <w:fldChar w:fldCharType="end"/>
-                            </w:r>
-                            <w:r>
-                              <w:t xml:space="preserve"> Shows the HashMap that is used to store the votes that are casted by the users.</w:t>
+                              <w:t xml:space="preserve"> Which is updated in the vote function which is synchronized.</w:t>
                             </w:r>
                           </w:p>
                         </w:txbxContent>
@@ -964,7 +1220,7 @@
           </mc:Choice>
           <mc:Fallback>
             <w:pict>
-              <v:shape w14:anchorId="0ACEE52A" id="Text Box 32" o:spid="_x0000_s1028" type="#_x0000_t202" style="position:absolute;left:0;text-align:left;margin-left:-51pt;margin-top:65.2pt;width:281.25pt;height:21pt;z-index:-251622400;visibility:visible;mso-wrap-style:square;mso-height-percent:0;mso-wrap-distance-left:9pt;mso-wrap-distance-top:0;mso-wrap-distance-right:9pt;mso-wrap-distance-bottom:0;mso-position-horizontal:absolute;mso-position-horizontal-relative:text;mso-position-vertical:absolute;mso-position-vertical-relative:text;mso-height-percent:0;mso-height-relative:margin;v-text-anchor:top" o:gfxdata="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" stroked="f">
+              <v:shape w14:anchorId="6903D336" id="Text Box 32" o:spid="_x0000_s1027" type="#_x0000_t202" style="position:absolute;left:0;text-align:left;margin-left:-51pt;margin-top:29.7pt;width:281.25pt;height:21pt;z-index:-251622400;visibility:visible;mso-wrap-style:square;mso-height-percent:0;mso-wrap-distance-left:9pt;mso-wrap-distance-top:0;mso-wrap-distance-right:9pt;mso-wrap-distance-bottom:0;mso-position-horizontal:absolute;mso-position-horizontal-relative:text;mso-position-vertical:absolute;mso-position-vertical-relative:text;mso-height-percent:0;mso-height-relative:margin;v-text-anchor:top" o:gfxdata="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" stroked="f">
                 <v:textbox inset="0,0,0,0">
                   <w:txbxContent>
                     <w:p>
@@ -977,26 +1233,27 @@
                       <w:r>
                         <w:t xml:space="preserve">Figure </w:t>
                       </w:r>
+                      <w:fldSimple w:instr=" SEQ Figure \* ARABIC ">
+                        <w:r>
+                          <w:rPr>
+                            <w:noProof/>
+                          </w:rPr>
+                          <w:t>1</w:t>
+                        </w:r>
+                      </w:fldSimple>
                       <w:r>
-                        <w:fldChar w:fldCharType="begin"/>
+                        <w:t xml:space="preserve"> Shows the </w:t>
+                      </w:r>
+                      <w:proofErr w:type="spellStart"/>
+                      <w:r>
+                        <w:t>HashMap</w:t>
+                      </w:r>
+                      <w:proofErr w:type="spellEnd"/>
+                      <w:r>
+                        <w:t xml:space="preserve"> that is used to store the votes that are casted by the users.</w:t>
                       </w:r>
                       <w:r>
-                        <w:instrText xml:space="preserve"> SEQ Figure \* ARABIC </w:instrText>
-                      </w:r>
-                      <w:r>
-                        <w:fldChar w:fldCharType="separate"/>
-                      </w:r>
-                      <w:r>
-                        <w:rPr>
-                          <w:noProof/>
-                        </w:rPr>
-                        <w:t>2</w:t>
-                      </w:r>
-                      <w:r>
-                        <w:fldChar w:fldCharType="end"/>
-                      </w:r>
-                      <w:r>
-                        <w:t xml:space="preserve"> Shows the HashMap that is used to store the votes that are casted by the users.</w:t>
+                        <w:t xml:space="preserve"> Which is updated in the vote function which is synchronized.</w:t>
                       </w:r>
                     </w:p>
                   </w:txbxContent>
@@ -1012,69 +1269,155 @@
           <w:noProof/>
           <w:lang w:eastAsia="en-CA"/>
         </w:rPr>
-        <w:drawing>
-          <wp:anchor distT="0" distB="0" distL="114300" distR="114300" simplePos="0" relativeHeight="251689984" behindDoc="1" locked="0" layoutInCell="1" allowOverlap="1" wp14:anchorId="512131D9" wp14:editId="0182412E">
-            <wp:simplePos x="0" y="0"/>
-            <wp:positionH relativeFrom="column">
-              <wp:posOffset>3095625</wp:posOffset>
-            </wp:positionH>
-            <wp:positionV relativeFrom="paragraph">
-              <wp:posOffset>342265</wp:posOffset>
-            </wp:positionV>
-            <wp:extent cx="3095625" cy="485775"/>
-            <wp:effectExtent l="0" t="0" r="9525" b="9525"/>
-            <wp:wrapTight wrapText="bothSides">
-              <wp:wrapPolygon edited="0">
-                <wp:start x="0" y="0"/>
-                <wp:lineTo x="0" y="21176"/>
-                <wp:lineTo x="21534" y="21176"/>
-                <wp:lineTo x="21534" y="0"/>
-                <wp:lineTo x="0" y="0"/>
-              </wp:wrapPolygon>
-            </wp:wrapTight>
-            <wp:docPr id="27" name="Picture 27"/>
-            <wp:cNvGraphicFramePr>
-              <a:graphicFrameLocks xmlns:a="http://schemas.openxmlformats.org/drawingml/2006/main" noChangeAspect="1"/>
-            </wp:cNvGraphicFramePr>
-            <a:graphic xmlns:a="http://schemas.openxmlformats.org/drawingml/2006/main">
-              <a:graphicData uri="http://schemas.openxmlformats.org/drawingml/2006/picture">
-                <pic:pic xmlns:pic="http://schemas.openxmlformats.org/drawingml/2006/picture">
-                  <pic:nvPicPr>
-                    <pic:cNvPr id="1" name=""/>
-                    <pic:cNvPicPr/>
-                  </pic:nvPicPr>
-                  <pic:blipFill>
-                    <a:blip r:embed="rId10">
-                      <a:extLst>
-                        <a:ext uri="{28A0092B-C50C-407E-A947-70E740481C1C}">
-                          <a14:useLocalDpi xmlns:a14="http://schemas.microsoft.com/office/drawing/2010/main" val="0"/>
-                        </a:ext>
-                      </a:extLst>
-                    </a:blip>
-                    <a:stretch>
-                      <a:fillRect/>
-                    </a:stretch>
-                  </pic:blipFill>
-                  <pic:spPr>
-                    <a:xfrm>
-                      <a:off x="0" y="0"/>
-                      <a:ext cx="3095625" cy="485775"/>
-                    </a:xfrm>
-                    <a:prstGeom prst="rect">
-                      <a:avLst/>
-                    </a:prstGeom>
-                  </pic:spPr>
-                </pic:pic>
-              </a:graphicData>
-            </a:graphic>
-          </wp:anchor>
-        </w:drawing>
-      </w:r>
-    </w:p>
-    <w:p>
-      <w:pPr>
-        <w:pStyle w:val="ListParagraph"/>
-        <w:rPr>
+        <mc:AlternateContent>
+          <mc:Choice Requires="wps">
+            <w:drawing>
+              <wp:anchor distT="0" distB="0" distL="114300" distR="114300" simplePos="0" relativeHeight="251696128" behindDoc="1" locked="0" layoutInCell="1" allowOverlap="1" wp14:anchorId="468BB586" wp14:editId="78BFA074">
+                <wp:simplePos x="0" y="0"/>
+                <wp:positionH relativeFrom="column">
+                  <wp:posOffset>3095625</wp:posOffset>
+                </wp:positionH>
+                <wp:positionV relativeFrom="paragraph">
+                  <wp:posOffset>9525</wp:posOffset>
+                </wp:positionV>
+                <wp:extent cx="3095625" cy="409575"/>
+                <wp:effectExtent l="0" t="0" r="9525" b="9525"/>
+                <wp:wrapTight wrapText="bothSides">
+                  <wp:wrapPolygon edited="0">
+                    <wp:start x="0" y="0"/>
+                    <wp:lineTo x="0" y="21098"/>
+                    <wp:lineTo x="21534" y="21098"/>
+                    <wp:lineTo x="21534" y="0"/>
+                    <wp:lineTo x="0" y="0"/>
+                  </wp:wrapPolygon>
+                </wp:wrapTight>
+                <wp:docPr id="33" name="Text Box 33"/>
+                <wp:cNvGraphicFramePr/>
+                <a:graphic xmlns:a="http://schemas.openxmlformats.org/drawingml/2006/main">
+                  <a:graphicData uri="http://schemas.microsoft.com/office/word/2010/wordprocessingShape">
+                    <wps:wsp>
+                      <wps:cNvSpPr txBox="1"/>
+                      <wps:spPr>
+                        <a:xfrm>
+                          <a:off x="0" y="0"/>
+                          <a:ext cx="3095625" cy="409575"/>
+                        </a:xfrm>
+                        <a:prstGeom prst="rect">
+                          <a:avLst/>
+                        </a:prstGeom>
+                        <a:solidFill>
+                          <a:prstClr val="white"/>
+                        </a:solidFill>
+                        <a:ln>
+                          <a:noFill/>
+                        </a:ln>
+                        <a:effectLst/>
+                      </wps:spPr>
+                      <wps:txbx>
+                        <w:txbxContent>
+                          <w:p>
+                            <w:pPr>
+                              <w:pStyle w:val="Caption"/>
+                              <w:rPr>
+                                <w:noProof/>
+                              </w:rPr>
+                            </w:pPr>
+                            <w:r>
+                              <w:t xml:space="preserve">Figure </w:t>
+                            </w:r>
+                            <w:fldSimple w:instr=" SEQ Figure \* ARABIC ">
+                              <w:r>
+                                <w:rPr>
+                                  <w:noProof/>
+                                </w:rPr>
+                                <w:t>2</w:t>
+                              </w:r>
+                            </w:fldSimple>
+                            <w:r>
+                              <w:t xml:space="preserve">Shows the </w:t>
+                            </w:r>
+                            <w:proofErr w:type="spellStart"/>
+                            <w:r>
+                              <w:t>HashMap</w:t>
+                            </w:r>
+                            <w:proofErr w:type="spellEnd"/>
+                            <w:r>
+                              <w:t xml:space="preserve"> and the Vector that is used to store the results of the election.</w:t>
+                            </w:r>
+                            <w:r>
+                              <w:t xml:space="preserve"> Which are in the result functions which is synchronized.</w:t>
+                            </w:r>
+                          </w:p>
+                        </w:txbxContent>
+                      </wps:txbx>
+                      <wps:bodyPr rot="0" spcFirstLastPara="0" vertOverflow="overflow" horzOverflow="overflow" vert="horz" wrap="square" lIns="0" tIns="0" rIns="0" bIns="0" numCol="1" spcCol="0" rtlCol="0" fromWordArt="0" anchor="t" anchorCtr="0" forceAA="0" compatLnSpc="1">
+                        <a:prstTxWarp prst="textNoShape">
+                          <a:avLst/>
+                        </a:prstTxWarp>
+                        <a:noAutofit/>
+                      </wps:bodyPr>
+                    </wps:wsp>
+                  </a:graphicData>
+                </a:graphic>
+                <wp14:sizeRelV relativeFrom="margin">
+                  <wp14:pctHeight>0</wp14:pctHeight>
+                </wp14:sizeRelV>
+              </wp:anchor>
+            </w:drawing>
+          </mc:Choice>
+          <mc:Fallback>
+            <w:pict>
+              <v:shape w14:anchorId="468BB586" id="Text Box 33" o:spid="_x0000_s1028" type="#_x0000_t202" style="position:absolute;left:0;text-align:left;margin-left:243.75pt;margin-top:.75pt;width:243.75pt;height:32.25pt;z-index:-251620352;visibility:visible;mso-wrap-style:square;mso-height-percent:0;mso-wrap-distance-left:9pt;mso-wrap-distance-top:0;mso-wrap-distance-right:9pt;mso-wrap-distance-bottom:0;mso-position-horizontal:absolute;mso-position-horizontal-relative:text;mso-position-vertical:absolute;mso-position-vertical-relative:text;mso-height-percent:0;mso-height-relative:margin;v-text-anchor:top" o:gfxdata="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" stroked="f">
+                <v:textbox inset="0,0,0,0">
+                  <w:txbxContent>
+                    <w:p>
+                      <w:pPr>
+                        <w:pStyle w:val="Caption"/>
+                        <w:rPr>
+                          <w:noProof/>
+                        </w:rPr>
+                      </w:pPr>
+                      <w:r>
+                        <w:t xml:space="preserve">Figure </w:t>
+                      </w:r>
+                      <w:fldSimple w:instr=" SEQ Figure \* ARABIC ">
+                        <w:r>
+                          <w:rPr>
+                            <w:noProof/>
+                          </w:rPr>
+                          <w:t>2</w:t>
+                        </w:r>
+                      </w:fldSimple>
+                      <w:r>
+                        <w:t xml:space="preserve">Shows the </w:t>
+                      </w:r>
+                      <w:proofErr w:type="spellStart"/>
+                      <w:r>
+                        <w:t>HashMap</w:t>
+                      </w:r>
+                      <w:proofErr w:type="spellEnd"/>
+                      <w:r>
+                        <w:t xml:space="preserve"> and the Vector that is used to store the results of the election.</w:t>
+                      </w:r>
+                      <w:r>
+                        <w:t xml:space="preserve"> Which are in the result functions which is synchronized.</w:t>
+                      </w:r>
+                    </w:p>
+                  </w:txbxContent>
+                </v:textbox>
+                <w10:wrap type="tight"/>
+              </v:shape>
+            </w:pict>
+          </mc:Fallback>
+        </mc:AlternateContent>
+      </w:r>
+    </w:p>
+    <w:p>
+      <w:pPr>
+        <w:rPr>
+          <w:b/>
+          <w:sz w:val="28"/>
+          <w:szCs w:val="28"/>
           <w:lang w:val="en-US"/>
         </w:rPr>
       </w:pPr>
@@ -1084,13 +1427,13 @@
           <w:lang w:eastAsia="en-CA"/>
         </w:rPr>
         <w:drawing>
-          <wp:anchor distT="0" distB="0" distL="114300" distR="114300" simplePos="0" relativeHeight="251691008" behindDoc="1" locked="0" layoutInCell="1" allowOverlap="1" wp14:anchorId="797594F2" wp14:editId="2EE003EC">
+          <wp:anchor distT="0" distB="0" distL="114300" distR="114300" simplePos="0" relativeHeight="251691008" behindDoc="1" locked="0" layoutInCell="1" allowOverlap="1" wp14:anchorId="42C27850" wp14:editId="398E6E01">
             <wp:simplePos x="0" y="0"/>
             <wp:positionH relativeFrom="column">
               <wp:posOffset>-571500</wp:posOffset>
             </wp:positionH>
             <wp:positionV relativeFrom="paragraph">
-              <wp:posOffset>1025525</wp:posOffset>
+              <wp:posOffset>454660</wp:posOffset>
             </wp:positionV>
             <wp:extent cx="5057775" cy="514350"/>
             <wp:effectExtent l="0" t="0" r="9525" b="0"/>
@@ -1154,17 +1497,18 @@
       <w:r>
         <w:rPr>
           <w:noProof/>
+          <w:lang w:eastAsia="en-CA"/>
         </w:rPr>
         <mc:AlternateContent>
           <mc:Choice Requires="wps">
             <w:drawing>
-              <wp:anchor distT="0" distB="0" distL="114300" distR="114300" simplePos="0" relativeHeight="251698176" behindDoc="1" locked="0" layoutInCell="1" allowOverlap="1" wp14:anchorId="1B5FB564" wp14:editId="41BE6D82">
+              <wp:anchor distT="0" distB="0" distL="114300" distR="114300" simplePos="0" relativeHeight="251698176" behindDoc="1" locked="0" layoutInCell="1" allowOverlap="1" wp14:anchorId="386FB797" wp14:editId="30E2F732">
                 <wp:simplePos x="0" y="0"/>
                 <wp:positionH relativeFrom="column">
                   <wp:posOffset>-571500</wp:posOffset>
                 </wp:positionH>
                 <wp:positionV relativeFrom="paragraph">
-                  <wp:posOffset>231140</wp:posOffset>
+                  <wp:posOffset>421640</wp:posOffset>
                 </wp:positionV>
                 <wp:extent cx="5057775" cy="276225"/>
                 <wp:effectExtent l="0" t="0" r="9525" b="9525"/>
@@ -1211,26 +1555,24 @@
                             <w:r>
                               <w:t xml:space="preserve">Figure </w:t>
                             </w:r>
+                            <w:fldSimple w:instr=" SEQ Figure \* ARABIC ">
+                              <w:r>
+                                <w:rPr>
+                                  <w:noProof/>
+                                </w:rPr>
+                                <w:t>3</w:t>
+                              </w:r>
+                            </w:fldSimple>
                             <w:r>
-                              <w:fldChar w:fldCharType="begin"/>
+                              <w:t xml:space="preserve"> </w:t>
                             </w:r>
+                            <w:proofErr w:type="gramStart"/>
                             <w:r>
-                              <w:instrText xml:space="preserve"> SEQ Figure \* ARABIC </w:instrText>
+                              <w:t>Shows</w:t>
                             </w:r>
+                            <w:proofErr w:type="gramEnd"/>
                             <w:r>
-                              <w:fldChar w:fldCharType="separate"/>
-                            </w:r>
-                            <w:r>
-                              <w:rPr>
-                                <w:noProof/>
-                              </w:rPr>
-                              <w:t>3</w:t>
-                            </w:r>
-                            <w:r>
-                              <w:fldChar w:fldCharType="end"/>
-                            </w:r>
-                            <w:r>
-                              <w:t xml:space="preserve"> Shows the vote function being synchronized to make sure that there are no issues when accessed by multiple clients.</w:t>
+                              <w:t xml:space="preserve"> the vote function being synchronized to make sure that there are no issues when accessed by multiple clients.</w:t>
                             </w:r>
                           </w:p>
                         </w:txbxContent>
@@ -1252,7 +1594,7 @@
           </mc:Choice>
           <mc:Fallback>
             <w:pict>
-              <v:shape w14:anchorId="1B5FB564" id="Text Box 34" o:spid="_x0000_s1029" type="#_x0000_t202" style="position:absolute;margin-left:-45pt;margin-top:18.2pt;width:398.25pt;height:21.75pt;z-index:-251618304;visibility:visible;mso-wrap-style:square;mso-height-percent:0;mso-wrap-distance-left:9pt;mso-wrap-distance-top:0;mso-wrap-distance-right:9pt;mso-wrap-distance-bottom:0;mso-position-horizontal:absolute;mso-position-horizontal-relative:text;mso-position-vertical:absolute;mso-position-vertical-relative:text;mso-height-percent:0;mso-height-relative:margin;v-text-anchor:top" o:gfxdata="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" stroked="f">
+              <v:shape w14:anchorId="386FB797" id="Text Box 34" o:spid="_x0000_s1029" type="#_x0000_t202" style="position:absolute;margin-left:-45pt;margin-top:33.2pt;width:398.25pt;height:21.75pt;z-index:-251618304;visibility:visible;mso-wrap-style:square;mso-height-percent:0;mso-wrap-distance-left:9pt;mso-wrap-distance-top:0;mso-wrap-distance-right:9pt;mso-wrap-distance-bottom:0;mso-position-horizontal:absolute;mso-position-horizontal-relative:text;mso-position-vertical:absolute;mso-position-vertical-relative:text;mso-height-percent:0;mso-height-relative:margin;v-text-anchor:top" o:gfxdata="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" stroked="f">
                 <v:textbox inset="0,0,0,0">
                   <w:txbxContent>
                     <w:p>
@@ -1265,26 +1607,24 @@
                       <w:r>
                         <w:t xml:space="preserve">Figure </w:t>
                       </w:r>
+                      <w:fldSimple w:instr=" SEQ Figure \* ARABIC ">
+                        <w:r>
+                          <w:rPr>
+                            <w:noProof/>
+                          </w:rPr>
+                          <w:t>3</w:t>
+                        </w:r>
+                      </w:fldSimple>
                       <w:r>
-                        <w:fldChar w:fldCharType="begin"/>
+                        <w:t xml:space="preserve"> </w:t>
                       </w:r>
+                      <w:proofErr w:type="gramStart"/>
                       <w:r>
-                        <w:instrText xml:space="preserve"> SEQ Figure \* ARABIC </w:instrText>
+                        <w:t>Shows</w:t>
                       </w:r>
+                      <w:proofErr w:type="gramEnd"/>
                       <w:r>
-                        <w:fldChar w:fldCharType="separate"/>
-                      </w:r>
-                      <w:r>
-                        <w:rPr>
-                          <w:noProof/>
-                        </w:rPr>
-                        <w:t>3</w:t>
-                      </w:r>
-                      <w:r>
-                        <w:fldChar w:fldCharType="end"/>
-                      </w:r>
-                      <w:r>
-                        <w:t xml:space="preserve"> Shows the vote function being synchronized to make sure that there are no issues when accessed by multiple clients.</w:t>
+                        <w:t xml:space="preserve"> the vote function being synchronized to make sure that there are no issues when accessed by multiple clients.</w:t>
                       </w:r>
                     </w:p>
                   </w:txbxContent>
@@ -1311,13 +1651,13 @@
           <w:lang w:eastAsia="en-CA"/>
         </w:rPr>
         <w:drawing>
-          <wp:anchor distT="0" distB="0" distL="114300" distR="114300" simplePos="0" relativeHeight="251692032" behindDoc="1" locked="0" layoutInCell="1" allowOverlap="1" wp14:anchorId="5787422C" wp14:editId="7B028106">
+          <wp:anchor distT="0" distB="0" distL="114300" distR="114300" simplePos="0" relativeHeight="251692032" behindDoc="1" locked="0" layoutInCell="1" allowOverlap="1" wp14:anchorId="6EFB388B" wp14:editId="36B51A1E">
             <wp:simplePos x="0" y="0"/>
             <wp:positionH relativeFrom="column">
-              <wp:posOffset>1800225</wp:posOffset>
+              <wp:posOffset>1857375</wp:posOffset>
             </wp:positionH>
             <wp:positionV relativeFrom="paragraph">
-              <wp:posOffset>274320</wp:posOffset>
+              <wp:posOffset>312420</wp:posOffset>
             </wp:positionV>
             <wp:extent cx="4610100" cy="447675"/>
             <wp:effectExtent l="0" t="0" r="0" b="9525"/>
@@ -1378,30 +1718,21 @@
           <w:lang w:val="en-US"/>
         </w:rPr>
       </w:pPr>
-    </w:p>
-    <w:p>
-      <w:pPr>
-        <w:rPr>
-          <w:b/>
-          <w:sz w:val="28"/>
-          <w:szCs w:val="28"/>
-          <w:lang w:val="en-US"/>
-        </w:rPr>
-      </w:pPr>
       <w:r>
         <w:rPr>
           <w:noProof/>
+          <w:lang w:eastAsia="en-CA"/>
         </w:rPr>
         <mc:AlternateContent>
           <mc:Choice Requires="wps">
             <w:drawing>
-              <wp:anchor distT="0" distB="0" distL="114300" distR="114300" simplePos="0" relativeHeight="251700224" behindDoc="1" locked="0" layoutInCell="1" allowOverlap="1" wp14:anchorId="72306A98" wp14:editId="46762AC6">
+              <wp:anchor distT="0" distB="0" distL="114300" distR="114300" simplePos="0" relativeHeight="251700224" behindDoc="1" locked="0" layoutInCell="1" allowOverlap="1" wp14:anchorId="35FFFCB9" wp14:editId="388F23FE">
                 <wp:simplePos x="0" y="0"/>
                 <wp:positionH relativeFrom="column">
-                  <wp:posOffset>1800225</wp:posOffset>
+                  <wp:posOffset>1924050</wp:posOffset>
                 </wp:positionH>
                 <wp:positionV relativeFrom="paragraph">
-                  <wp:posOffset>52070</wp:posOffset>
+                  <wp:posOffset>423545</wp:posOffset>
                 </wp:positionV>
                 <wp:extent cx="4610100" cy="314325"/>
                 <wp:effectExtent l="0" t="0" r="0" b="9525"/>
@@ -1448,29 +1779,24 @@
                             <w:r>
                               <w:t xml:space="preserve">Figure </w:t>
                             </w:r>
-                            <w:r>
-                              <w:fldChar w:fldCharType="begin"/>
-                            </w:r>
-                            <w:r>
-                              <w:instrText xml:space="preserve"> SEQ Figure \* ARABIC </w:instrText>
-                            </w:r>
-                            <w:r>
-                              <w:fldChar w:fldCharType="separate"/>
-                            </w:r>
-                            <w:r>
-                              <w:rPr>
-                                <w:noProof/>
-                              </w:rPr>
-                              <w:t>4</w:t>
-                            </w:r>
-                            <w:r>
-                              <w:fldChar w:fldCharType="end"/>
-                            </w:r>
+                            <w:fldSimple w:instr=" SEQ Figure \* ARABIC ">
+                              <w:r>
+                                <w:rPr>
+                                  <w:noProof/>
+                                </w:rPr>
+                                <w:t>4</w:t>
+                              </w:r>
+                            </w:fldSimple>
                             <w:r>
                               <w:t xml:space="preserve"> </w:t>
                             </w:r>
+                            <w:proofErr w:type="gramStart"/>
                             <w:r>
-                              <w:t xml:space="preserve">Shows the result </w:t>
+                              <w:t>Shows</w:t>
+                            </w:r>
+                            <w:proofErr w:type="gramEnd"/>
+                            <w:r>
+                              <w:t xml:space="preserve"> the result </w:t>
                             </w:r>
                             <w:r>
                               <w:t>function being synchronized to make sure that there are no issues when accessed by multiple clients.</w:t>
@@ -1495,7 +1821,7 @@
           </mc:Choice>
           <mc:Fallback>
             <w:pict>
-              <v:shape w14:anchorId="72306A98" id="Text Box 35" o:spid="_x0000_s1030" type="#_x0000_t202" style="position:absolute;margin-left:141.75pt;margin-top:4.1pt;width:363pt;height:24.75pt;z-index:-251616256;visibility:visible;mso-wrap-style:square;mso-height-percent:0;mso-wrap-distance-left:9pt;mso-wrap-distance-top:0;mso-wrap-distance-right:9pt;mso-wrap-distance-bottom:0;mso-position-horizontal:absolute;mso-position-horizontal-relative:text;mso-position-vertical:absolute;mso-position-vertical-relative:text;mso-height-percent:0;mso-height-relative:margin;v-text-anchor:top" o:gfxdata="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" stroked="f">
+              <v:shape w14:anchorId="35FFFCB9" id="Text Box 35" o:spid="_x0000_s1030" type="#_x0000_t202" style="position:absolute;margin-left:151.5pt;margin-top:33.35pt;width:363pt;height:24.75pt;z-index:-251616256;visibility:visible;mso-wrap-style:square;mso-height-percent:0;mso-wrap-distance-left:9pt;mso-wrap-distance-top:0;mso-wrap-distance-right:9pt;mso-wrap-distance-bottom:0;mso-position-horizontal:absolute;mso-position-horizontal-relative:text;mso-position-vertical:absolute;mso-position-vertical-relative:text;mso-height-percent:0;mso-height-relative:margin;v-text-anchor:top" o:gfxdata="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" stroked="f">
                 <v:textbox inset="0,0,0,0">
                   <w:txbxContent>
                     <w:p>
@@ -1508,29 +1834,24 @@
                       <w:r>
                         <w:t xml:space="preserve">Figure </w:t>
                       </w:r>
-                      <w:r>
-                        <w:fldChar w:fldCharType="begin"/>
-                      </w:r>
-                      <w:r>
-                        <w:instrText xml:space="preserve"> SEQ Figure \* ARABIC </w:instrText>
-                      </w:r>
-                      <w:r>
-                        <w:fldChar w:fldCharType="separate"/>
-                      </w:r>
-                      <w:r>
-                        <w:rPr>
-                          <w:noProof/>
-                        </w:rPr>
-                        <w:t>4</w:t>
-                      </w:r>
-                      <w:r>
-                        <w:fldChar w:fldCharType="end"/>
-                      </w:r>
+                      <w:fldSimple w:instr=" SEQ Figure \* ARABIC ">
+                        <w:r>
+                          <w:rPr>
+                            <w:noProof/>
+                          </w:rPr>
+                          <w:t>4</w:t>
+                        </w:r>
+                      </w:fldSimple>
                       <w:r>
                         <w:t xml:space="preserve"> </w:t>
                       </w:r>
+                      <w:proofErr w:type="gramStart"/>
                       <w:r>
-                        <w:t xml:space="preserve">Shows the result </w:t>
+                        <w:t>Shows</w:t>
+                      </w:r>
+                      <w:proofErr w:type="gramEnd"/>
+                      <w:r>
+                        <w:t xml:space="preserve"> the result </w:t>
                       </w:r>
                       <w:r>
                         <w:t>function being synchronized to make sure that there are no issues when accessed by multiple clients.</w:t>
@@ -1557,6 +1878,27 @@
     </w:p>
     <w:p>
       <w:pPr>
+        <w:ind w:firstLine="720"/>
+        <w:rPr>
+          <w:lang w:val="en-US"/>
+        </w:rPr>
+      </w:pPr>
+      <w:r>
+        <w:rPr>
+          <w:lang w:val="en-US"/>
+        </w:rPr>
+        <w:lastRenderedPageBreak/>
+        <w:t>Following are the example and snippets from each of the tasks this is how the program was tested in the conditions mentioned.</w:t>
+      </w:r>
+      <w:r>
+        <w:rPr>
+          <w:lang w:val="en-US"/>
+        </w:rPr>
+        <w:t xml:space="preserve"> Feel Free to take a look at this, a readme file is provided to explain how to run the programs for each task.</w:t>
+      </w:r>
+    </w:p>
+    <w:p>
+      <w:pPr>
         <w:rPr>
           <w:b/>
           <w:sz w:val="28"/>
@@ -1564,76 +1906,13 @@
           <w:lang w:val="en-US"/>
         </w:rPr>
       </w:pPr>
-    </w:p>
-    <w:p>
-      <w:pPr>
+      <w:r>
         <w:rPr>
           <w:b/>
           <w:sz w:val="28"/>
           <w:szCs w:val="28"/>
           <w:lang w:val="en-US"/>
         </w:rPr>
-      </w:pPr>
-    </w:p>
-    <w:p>
-      <w:pPr>
-        <w:rPr>
-          <w:b/>
-          <w:sz w:val="28"/>
-          <w:szCs w:val="28"/>
-          <w:lang w:val="en-US"/>
-        </w:rPr>
-      </w:pPr>
-    </w:p>
-    <w:p>
-      <w:pPr>
-        <w:rPr>
-          <w:b/>
-          <w:sz w:val="28"/>
-          <w:szCs w:val="28"/>
-          <w:lang w:val="en-US"/>
-        </w:rPr>
-      </w:pPr>
-    </w:p>
-    <w:p>
-      <w:pPr>
-        <w:rPr>
-          <w:b/>
-          <w:sz w:val="28"/>
-          <w:szCs w:val="28"/>
-          <w:lang w:val="en-US"/>
-        </w:rPr>
-      </w:pPr>
-    </w:p>
-    <w:p>
-      <w:pPr>
-        <w:rPr>
-          <w:b/>
-          <w:sz w:val="28"/>
-          <w:szCs w:val="28"/>
-          <w:lang w:val="en-US"/>
-        </w:rPr>
-      </w:pPr>
-    </w:p>
-    <w:p>
-      <w:pPr>
-        <w:rPr>
-          <w:b/>
-          <w:sz w:val="28"/>
-          <w:szCs w:val="28"/>
-          <w:lang w:val="en-US"/>
-        </w:rPr>
-      </w:pPr>
-      <w:bookmarkStart w:id="0" w:name="_GoBack"/>
-      <w:bookmarkEnd w:id="0"/>
-      <w:r>
-        <w:rPr>
-          <w:b/>
-          <w:sz w:val="28"/>
-          <w:szCs w:val="28"/>
-          <w:lang w:val="en-US"/>
-        </w:rPr>
-        <w:lastRenderedPageBreak/>
         <w:t>Task #1:</w:t>
       </w:r>
     </w:p>
@@ -1669,18 +1948,27 @@
         </w:rPr>
         <w:t xml:space="preserve">The Election Interface can be found in the attached folder </w:t>
       </w:r>
+      <w:proofErr w:type="spellStart"/>
       <w:r>
         <w:rPr>
           <w:b/>
           <w:lang w:val="en-US"/>
         </w:rPr>
-        <w:t>DistributedSystems - Lab 2 - Task 1 Define Election Interface</w:t>
-      </w:r>
+        <w:t>DistributedSystems</w:t>
+      </w:r>
+      <w:proofErr w:type="spellEnd"/>
       <w:r>
         <w:rPr>
           <w:b/>
           <w:lang w:val="en-US"/>
         </w:rPr>
+        <w:t xml:space="preserve"> - Lab 2 - Task 1 Define Election Interface</w:t>
+      </w:r>
+      <w:r>
+        <w:rPr>
+          <w:b/>
+          <w:lang w:val="en-US"/>
+        </w:rPr>
         <w:t xml:space="preserve"> </w:t>
       </w:r>
       <w:r>
@@ -1689,6 +1977,7 @@
         </w:rPr>
         <w:t xml:space="preserve">under </w:t>
       </w:r>
+      <w:proofErr w:type="spellStart"/>
       <w:r>
         <w:rPr>
           <w:b/>
@@ -1696,6 +1985,7 @@
         </w:rPr>
         <w:t>src</w:t>
       </w:r>
+      <w:proofErr w:type="spellEnd"/>
       <w:r>
         <w:rPr>
           <w:lang w:val="en-US"/>
@@ -1706,7 +1996,35 @@
         <w:rPr>
           <w:lang w:val="en-US"/>
         </w:rPr>
-        <w:t xml:space="preserve"> (~/DistributedSystems - Lab 2 - Task 1 Define Election Interface\src\ElectionInterface.java</w:t>
+        <w:t xml:space="preserve"> (~/</w:t>
+      </w:r>
+      <w:proofErr w:type="spellStart"/>
+      <w:r>
+        <w:rPr>
+          <w:lang w:val="en-US"/>
+        </w:rPr>
+        <w:t>DistributedSystems</w:t>
+      </w:r>
+      <w:proofErr w:type="spellEnd"/>
+      <w:r>
+        <w:rPr>
+          <w:lang w:val="en-US"/>
+        </w:rPr>
+        <w:t xml:space="preserve"> - Lab 2 - Task 1 Define Election Interface\</w:t>
+      </w:r>
+      <w:proofErr w:type="spellStart"/>
+      <w:r>
+        <w:rPr>
+          <w:lang w:val="en-US"/>
+        </w:rPr>
+        <w:t>src</w:t>
+      </w:r>
+      <w:proofErr w:type="spellEnd"/>
+      <w:r>
+        <w:rPr>
+          <w:lang w:val="en-US"/>
+        </w:rPr>
+        <w:t>\ElectionInterface.java</w:t>
       </w:r>
       <w:r>
         <w:rPr>
@@ -1764,11 +2082,19 @@
         </w:rPr>
         <w:t xml:space="preserve"> The vote function takes in a string (candidate’s name) and </w:t>
       </w:r>
-      <w:r>
-        <w:rPr>
-          <w:lang w:val="en-US"/>
-        </w:rPr>
-        <w:t>int (</w:t>
+      <w:proofErr w:type="spellStart"/>
+      <w:r>
+        <w:rPr>
+          <w:lang w:val="en-US"/>
+        </w:rPr>
+        <w:t>int</w:t>
+      </w:r>
+      <w:proofErr w:type="spellEnd"/>
+      <w:r>
+        <w:rPr>
+          <w:lang w:val="en-US"/>
+        </w:rPr>
+        <w:t xml:space="preserve"> (</w:t>
       </w:r>
       <w:r>
         <w:rPr>
@@ -1786,13 +2112,55 @@
         <w:rPr>
           <w:lang w:val="en-US"/>
         </w:rPr>
-        <w:t xml:space="preserve"> result() function takes in no parameters but returns a vector of objects (ElectionResults objects). </w:t>
-      </w:r>
-      <w:r>
-        <w:rPr>
-          <w:lang w:val="en-US"/>
-        </w:rPr>
-        <w:t xml:space="preserve">I have an ElectionResults class that is used to store the election results as </w:t>
+        <w:t xml:space="preserve"> </w:t>
+      </w:r>
+      <w:proofErr w:type="gramStart"/>
+      <w:r>
+        <w:rPr>
+          <w:lang w:val="en-US"/>
+        </w:rPr>
+        <w:t>result(</w:t>
+      </w:r>
+      <w:proofErr w:type="gramEnd"/>
+      <w:r>
+        <w:rPr>
+          <w:lang w:val="en-US"/>
+        </w:rPr>
+        <w:t>) function takes in no parameters but returns a vector of objects (</w:t>
+      </w:r>
+      <w:proofErr w:type="spellStart"/>
+      <w:r>
+        <w:rPr>
+          <w:lang w:val="en-US"/>
+        </w:rPr>
+        <w:t>ElectionResults</w:t>
+      </w:r>
+      <w:proofErr w:type="spellEnd"/>
+      <w:r>
+        <w:rPr>
+          <w:lang w:val="en-US"/>
+        </w:rPr>
+        <w:t xml:space="preserve"> objects). </w:t>
+      </w:r>
+      <w:r>
+        <w:rPr>
+          <w:lang w:val="en-US"/>
+        </w:rPr>
+        <w:t xml:space="preserve">I have an </w:t>
+      </w:r>
+      <w:proofErr w:type="spellStart"/>
+      <w:r>
+        <w:rPr>
+          <w:lang w:val="en-US"/>
+        </w:rPr>
+        <w:t>ElectionResults</w:t>
+      </w:r>
+      <w:proofErr w:type="spellEnd"/>
+      <w:r>
+        <w:rPr>
+          <w:lang w:val="en-US"/>
+        </w:rPr>
+        <w:t xml:space="preserve"> class that is used to store the election results as </w:t>
       </w:r>
       <w:r>
         <w:rPr>
@@ -1806,12 +2174,21 @@
         </w:rPr>
         <w:t xml:space="preserve"> The ElectionResults.java file can be found in folder </w:t>
       </w:r>
+      <w:proofErr w:type="spellStart"/>
       <w:r>
         <w:rPr>
           <w:b/>
           <w:lang w:val="en-US"/>
         </w:rPr>
-        <w:t xml:space="preserve">DistributedSystems - Lab 2 - Task 1 Define Election Interface </w:t>
+        <w:t>DistributedSystems</w:t>
+      </w:r>
+      <w:proofErr w:type="spellEnd"/>
+      <w:r>
+        <w:rPr>
+          <w:b/>
+          <w:lang w:val="en-US"/>
+        </w:rPr>
+        <w:t xml:space="preserve"> - Lab 2 - Task 1 Define Election Interface </w:t>
       </w:r>
       <w:r>
         <w:rPr>
@@ -1819,6 +2196,7 @@
         </w:rPr>
         <w:t xml:space="preserve">under </w:t>
       </w:r>
+      <w:proofErr w:type="spellStart"/>
       <w:r>
         <w:rPr>
           <w:b/>
@@ -1826,6 +2204,7 @@
         </w:rPr>
         <w:t>src</w:t>
       </w:r>
+      <w:proofErr w:type="spellEnd"/>
       <w:r>
         <w:rPr>
           <w:b/>
@@ -1837,7 +2216,35 @@
         <w:rPr>
           <w:lang w:val="en-US"/>
         </w:rPr>
-        <w:t>(~/DistributedSystems - Lab 2 - Task 1 Define Election Interface\src\</w:t>
+        <w:t>(~/</w:t>
+      </w:r>
+      <w:proofErr w:type="spellStart"/>
+      <w:r>
+        <w:rPr>
+          <w:lang w:val="en-US"/>
+        </w:rPr>
+        <w:t>DistributedSystems</w:t>
+      </w:r>
+      <w:proofErr w:type="spellEnd"/>
+      <w:r>
+        <w:rPr>
+          <w:lang w:val="en-US"/>
+        </w:rPr>
+        <w:t xml:space="preserve"> - Lab 2 - Task 1 Define Election Interface\</w:t>
+      </w:r>
+      <w:proofErr w:type="spellStart"/>
+      <w:r>
+        <w:rPr>
+          <w:lang w:val="en-US"/>
+        </w:rPr>
+        <w:t>src</w:t>
+      </w:r>
+      <w:proofErr w:type="spellEnd"/>
+      <w:r>
+        <w:rPr>
+          <w:lang w:val="en-US"/>
+        </w:rPr>
+        <w:t>\</w:t>
       </w:r>
       <w:r>
         <w:rPr>
@@ -1939,6 +2346,40 @@
           <w:lang w:val="en-US"/>
         </w:rPr>
       </w:pPr>
+      <w:r>
+        <w:rPr>
+          <w:lang w:val="en-US"/>
+        </w:rPr>
+        <w:t xml:space="preserve">The Server can be started with command: “java </w:t>
+      </w:r>
+      <w:proofErr w:type="spellStart"/>
+      <w:r>
+        <w:rPr>
+          <w:lang w:val="en-US"/>
+        </w:rPr>
+        <w:t>ElectionServer</w:t>
+      </w:r>
+      <w:proofErr w:type="spellEnd"/>
+      <w:r>
+        <w:rPr>
+          <w:lang w:val="en-US"/>
+        </w:rPr>
+        <w:t xml:space="preserve"> </w:t>
+      </w:r>
+      <w:proofErr w:type="spellStart"/>
+      <w:r>
+        <w:rPr>
+          <w:lang w:val="en-US"/>
+        </w:rPr>
+        <w:t>localhost</w:t>
+      </w:r>
+      <w:proofErr w:type="spellEnd"/>
+      <w:r>
+        <w:rPr>
+          <w:lang w:val="en-US"/>
+        </w:rPr>
+        <w:t>”</w:t>
+      </w:r>
     </w:p>
     <w:p>
       <w:pPr>
@@ -1952,7 +2393,35 @@
         <w:rPr>
           <w:lang w:val="en-US"/>
         </w:rPr>
-        <w:t>The Server can be started with command: “java ElectionServer localhost”</w:t>
+        <w:t xml:space="preserve">The Client can be started with command: “java </w:t>
+      </w:r>
+      <w:proofErr w:type="spellStart"/>
+      <w:r>
+        <w:rPr>
+          <w:lang w:val="en-US"/>
+        </w:rPr>
+        <w:t>ElectionClient</w:t>
+      </w:r>
+      <w:proofErr w:type="spellEnd"/>
+      <w:r>
+        <w:rPr>
+          <w:lang w:val="en-US"/>
+        </w:rPr>
+        <w:t xml:space="preserve"> vote </w:t>
+      </w:r>
+      <w:proofErr w:type="spellStart"/>
+      <w:r>
+        <w:rPr>
+          <w:lang w:val="en-US"/>
+        </w:rPr>
+        <w:t>localhost</w:t>
+      </w:r>
+      <w:proofErr w:type="spellEnd"/>
+      <w:r>
+        <w:rPr>
+          <w:lang w:val="en-US"/>
+        </w:rPr>
+        <w:t xml:space="preserve"> 1099” for voting</w:t>
       </w:r>
     </w:p>
     <w:p>
@@ -1967,7 +2436,35 @@
         <w:rPr>
           <w:lang w:val="en-US"/>
         </w:rPr>
-        <w:t>The Client can be started with command: “java ElectionClient vote localhost 1099” for voting</w:t>
+        <w:t xml:space="preserve">The Client can be started with command: “java </w:t>
+      </w:r>
+      <w:proofErr w:type="spellStart"/>
+      <w:r>
+        <w:rPr>
+          <w:lang w:val="en-US"/>
+        </w:rPr>
+        <w:t>ElectionClient</w:t>
+      </w:r>
+      <w:proofErr w:type="spellEnd"/>
+      <w:r>
+        <w:rPr>
+          <w:lang w:val="en-US"/>
+        </w:rPr>
+        <w:t xml:space="preserve"> results </w:t>
+      </w:r>
+      <w:proofErr w:type="spellStart"/>
+      <w:r>
+        <w:rPr>
+          <w:lang w:val="en-US"/>
+        </w:rPr>
+        <w:t>localhost</w:t>
+      </w:r>
+      <w:proofErr w:type="spellEnd"/>
+      <w:r>
+        <w:rPr>
+          <w:lang w:val="en-US"/>
+        </w:rPr>
+        <w:t xml:space="preserve"> 1099” for results</w:t>
       </w:r>
     </w:p>
     <w:p>
@@ -1982,7 +2479,45 @@
         <w:rPr>
           <w:lang w:val="en-US"/>
         </w:rPr>
-        <w:t>The Client can be started with command: “java ElectionClient results localhost 1099” for results</w:t>
+        <w:t xml:space="preserve">The source can be found under: </w:t>
+      </w:r>
+      <w:proofErr w:type="spellStart"/>
+      <w:r>
+        <w:rPr>
+          <w:b/>
+          <w:lang w:val="en-US"/>
+        </w:rPr>
+        <w:t>DistributedSystems</w:t>
+      </w:r>
+      <w:proofErr w:type="spellEnd"/>
+      <w:r>
+        <w:rPr>
+          <w:b/>
+          <w:lang w:val="en-US"/>
+        </w:rPr>
+        <w:t xml:space="preserve"> - Lab 2 - Task 2 Implement Election\</w:t>
+      </w:r>
+      <w:proofErr w:type="spellStart"/>
+      <w:r>
+        <w:rPr>
+          <w:b/>
+          <w:lang w:val="en-US"/>
+        </w:rPr>
+        <w:t>src</w:t>
+      </w:r>
+      <w:proofErr w:type="spellEnd"/>
+      <w:r>
+        <w:rPr>
+          <w:b/>
+          <w:lang w:val="en-US"/>
+        </w:rPr>
+        <w:t xml:space="preserve"> </w:t>
+      </w:r>
+      <w:r>
+        <w:rPr>
+          <w:lang w:val="en-US"/>
+        </w:rPr>
+        <w:t>in the submitted zip file.</w:t>
       </w:r>
     </w:p>
     <w:p>
@@ -1995,51 +2530,8 @@
       </w:pPr>
       <w:r>
         <w:rPr>
-          <w:lang w:val="en-US"/>
-        </w:rPr>
-        <w:t xml:space="preserve">The source can be found under: </w:t>
-      </w:r>
-      <w:r>
-        <w:rPr>
-          <w:b/>
-          <w:lang w:val="en-US"/>
-        </w:rPr>
-        <w:t>DistributedSystems - Lab 2 - Task 2 Implement Election\src</w:t>
-      </w:r>
-      <w:r>
-        <w:rPr>
-          <w:b/>
-          <w:lang w:val="en-US"/>
-        </w:rPr>
-        <w:t xml:space="preserve"> </w:t>
-      </w:r>
-      <w:r>
-        <w:rPr>
-          <w:lang w:val="en-US"/>
-        </w:rPr>
-        <w:t>in the submitted zip file.</w:t>
-      </w:r>
-    </w:p>
-    <w:p>
-      <w:pPr>
-        <w:spacing w:after="0"/>
-        <w:ind w:left="720"/>
-        <w:rPr>
-          <w:lang w:val="en-US"/>
-        </w:rPr>
-      </w:pPr>
-    </w:p>
-    <w:p>
-      <w:pPr>
-        <w:spacing w:after="0"/>
-        <w:ind w:left="720"/>
-        <w:rPr>
-          <w:lang w:val="en-US"/>
-        </w:rPr>
-      </w:pPr>
-      <w:r>
-        <w:rPr>
           <w:noProof/>
+          <w:lang w:eastAsia="en-CA"/>
         </w:rPr>
         <mc:AlternateContent>
           <mc:Choice Requires="wps">
@@ -2089,24 +2581,14 @@
                             <w:r>
                               <w:t xml:space="preserve">Figure </w:t>
                             </w:r>
-                            <w:r>
-                              <w:fldChar w:fldCharType="begin"/>
-                            </w:r>
-                            <w:r>
-                              <w:instrText xml:space="preserve"> SEQ Figure \* ARABIC </w:instrText>
-                            </w:r>
-                            <w:r>
-                              <w:fldChar w:fldCharType="separate"/>
-                            </w:r>
-                            <w:r>
-                              <w:rPr>
-                                <w:noProof/>
-                              </w:rPr>
-                              <w:t>5</w:t>
-                            </w:r>
-                            <w:r>
-                              <w:fldChar w:fldCharType="end"/>
-                            </w:r>
+                            <w:fldSimple w:instr=" SEQ Figure \* ARABIC ">
+                              <w:r>
+                                <w:rPr>
+                                  <w:noProof/>
+                                </w:rPr>
+                                <w:t>5</w:t>
+                              </w:r>
+                            </w:fldSimple>
                             <w:r>
                               <w:t>Client 5 casting vote</w:t>
                             </w:r>
@@ -2140,24 +2622,14 @@
                       <w:r>
                         <w:t xml:space="preserve">Figure </w:t>
                       </w:r>
-                      <w:r>
-                        <w:fldChar w:fldCharType="begin"/>
-                      </w:r>
-                      <w:r>
-                        <w:instrText xml:space="preserve"> SEQ Figure \* ARABIC </w:instrText>
-                      </w:r>
-                      <w:r>
-                        <w:fldChar w:fldCharType="separate"/>
-                      </w:r>
-                      <w:r>
-                        <w:rPr>
-                          <w:noProof/>
-                        </w:rPr>
-                        <w:t>5</w:t>
-                      </w:r>
-                      <w:r>
-                        <w:fldChar w:fldCharType="end"/>
-                      </w:r>
+                      <w:fldSimple w:instr=" SEQ Figure \* ARABIC ">
+                        <w:r>
+                          <w:rPr>
+                            <w:noProof/>
+                          </w:rPr>
+                          <w:t>5</w:t>
+                        </w:r>
+                      </w:fldSimple>
                       <w:r>
                         <w:t>Client 5 casting vote</w:t>
                       </w:r>
@@ -2172,6 +2644,7 @@
       <w:r>
         <w:rPr>
           <w:noProof/>
+          <w:lang w:eastAsia="en-CA"/>
         </w:rPr>
         <mc:AlternateContent>
           <mc:Choice Requires="wps">
@@ -2221,24 +2694,14 @@
                             <w:r>
                               <w:t xml:space="preserve">Figure </w:t>
                             </w:r>
-                            <w:r>
-                              <w:fldChar w:fldCharType="begin"/>
-                            </w:r>
-                            <w:r>
-                              <w:instrText xml:space="preserve"> SEQ Figure \* ARABIC </w:instrText>
-                            </w:r>
-                            <w:r>
-                              <w:fldChar w:fldCharType="separate"/>
-                            </w:r>
-                            <w:r>
-                              <w:rPr>
-                                <w:noProof/>
-                              </w:rPr>
-                              <w:t>6</w:t>
-                            </w:r>
-                            <w:r>
-                              <w:fldChar w:fldCharType="end"/>
-                            </w:r>
+                            <w:fldSimple w:instr=" SEQ Figure \* ARABIC ">
+                              <w:r>
+                                <w:rPr>
+                                  <w:noProof/>
+                                </w:rPr>
+                                <w:t>6</w:t>
+                              </w:r>
+                            </w:fldSimple>
                             <w:r>
                               <w:t>Client 4casting vote</w:t>
                             </w:r>
@@ -2272,24 +2735,14 @@
                       <w:r>
                         <w:t xml:space="preserve">Figure </w:t>
                       </w:r>
-                      <w:r>
-                        <w:fldChar w:fldCharType="begin"/>
-                      </w:r>
-                      <w:r>
-                        <w:instrText xml:space="preserve"> SEQ Figure \* ARABIC </w:instrText>
-                      </w:r>
-                      <w:r>
-                        <w:fldChar w:fldCharType="separate"/>
-                      </w:r>
-                      <w:r>
-                        <w:rPr>
-                          <w:noProof/>
-                        </w:rPr>
-                        <w:t>6</w:t>
-                      </w:r>
-                      <w:r>
-                        <w:fldChar w:fldCharType="end"/>
-                      </w:r>
+                      <w:fldSimple w:instr=" SEQ Figure \* ARABIC ">
+                        <w:r>
+                          <w:rPr>
+                            <w:noProof/>
+                          </w:rPr>
+                          <w:t>6</w:t>
+                        </w:r>
+                      </w:fldSimple>
                       <w:r>
                         <w:t>Client 4casting vote</w:t>
                       </w:r>
@@ -2304,6 +2757,7 @@
       <w:r>
         <w:rPr>
           <w:noProof/>
+          <w:lang w:eastAsia="en-CA"/>
         </w:rPr>
         <mc:AlternateContent>
           <mc:Choice Requires="wps">
@@ -2353,24 +2807,14 @@
                             <w:r>
                               <w:t xml:space="preserve">Figure </w:t>
                             </w:r>
-                            <w:r>
-                              <w:fldChar w:fldCharType="begin"/>
-                            </w:r>
-                            <w:r>
-                              <w:instrText xml:space="preserve"> SEQ Figure \* ARABIC </w:instrText>
-                            </w:r>
-                            <w:r>
-                              <w:fldChar w:fldCharType="separate"/>
-                            </w:r>
-                            <w:r>
-                              <w:rPr>
-                                <w:noProof/>
-                              </w:rPr>
-                              <w:t>7</w:t>
-                            </w:r>
-                            <w:r>
-                              <w:fldChar w:fldCharType="end"/>
-                            </w:r>
+                            <w:fldSimple w:instr=" SEQ Figure \* ARABIC ">
+                              <w:r>
+                                <w:rPr>
+                                  <w:noProof/>
+                                </w:rPr>
+                                <w:t>7</w:t>
+                              </w:r>
+                            </w:fldSimple>
                             <w:r>
                               <w:t>Client 3 casting vote</w:t>
                             </w:r>
@@ -2404,24 +2848,14 @@
                       <w:r>
                         <w:t xml:space="preserve">Figure </w:t>
                       </w:r>
-                      <w:r>
-                        <w:fldChar w:fldCharType="begin"/>
-                      </w:r>
-                      <w:r>
-                        <w:instrText xml:space="preserve"> SEQ Figure \* ARABIC </w:instrText>
-                      </w:r>
-                      <w:r>
-                        <w:fldChar w:fldCharType="separate"/>
-                      </w:r>
-                      <w:r>
-                        <w:rPr>
-                          <w:noProof/>
-                        </w:rPr>
-                        <w:t>7</w:t>
-                      </w:r>
-                      <w:r>
-                        <w:fldChar w:fldCharType="end"/>
-                      </w:r>
+                      <w:fldSimple w:instr=" SEQ Figure \* ARABIC ">
+                        <w:r>
+                          <w:rPr>
+                            <w:noProof/>
+                          </w:rPr>
+                          <w:t>7</w:t>
+                        </w:r>
+                      </w:fldSimple>
                       <w:r>
                         <w:t>Client 3 casting vote</w:t>
                       </w:r>
@@ -2436,6 +2870,7 @@
       <w:r>
         <w:rPr>
           <w:noProof/>
+          <w:lang w:eastAsia="en-CA"/>
         </w:rPr>
         <mc:AlternateContent>
           <mc:Choice Requires="wps">
@@ -2485,24 +2920,14 @@
                             <w:r>
                               <w:t xml:space="preserve">Figure </w:t>
                             </w:r>
-                            <w:r>
-                              <w:fldChar w:fldCharType="begin"/>
-                            </w:r>
-                            <w:r>
-                              <w:instrText xml:space="preserve"> SEQ Figure \* ARABIC </w:instrText>
-                            </w:r>
-                            <w:r>
-                              <w:fldChar w:fldCharType="separate"/>
-                            </w:r>
-                            <w:r>
-                              <w:rPr>
-                                <w:noProof/>
-                              </w:rPr>
-                              <w:t>8</w:t>
-                            </w:r>
-                            <w:r>
-                              <w:fldChar w:fldCharType="end"/>
-                            </w:r>
+                            <w:fldSimple w:instr=" SEQ Figure \* ARABIC ">
+                              <w:r>
+                                <w:rPr>
+                                  <w:noProof/>
+                                </w:rPr>
+                                <w:t>8</w:t>
+                              </w:r>
+                            </w:fldSimple>
                             <w:r>
                               <w:t>Client 2 casting vote</w:t>
                             </w:r>
@@ -2539,24 +2964,14 @@
                       <w:r>
                         <w:t xml:space="preserve">Figure </w:t>
                       </w:r>
-                      <w:r>
-                        <w:fldChar w:fldCharType="begin"/>
-                      </w:r>
-                      <w:r>
-                        <w:instrText xml:space="preserve"> SEQ Figure \* ARABIC </w:instrText>
-                      </w:r>
-                      <w:r>
-                        <w:fldChar w:fldCharType="separate"/>
-                      </w:r>
-                      <w:r>
-                        <w:rPr>
-                          <w:noProof/>
-                        </w:rPr>
-                        <w:t>8</w:t>
-                      </w:r>
-                      <w:r>
-                        <w:fldChar w:fldCharType="end"/>
-                      </w:r>
+                      <w:fldSimple w:instr=" SEQ Figure \* ARABIC ">
+                        <w:r>
+                          <w:rPr>
+                            <w:noProof/>
+                          </w:rPr>
+                          <w:t>8</w:t>
+                        </w:r>
+                      </w:fldSimple>
                       <w:r>
                         <w:t>Client 2 casting vote</w:t>
                       </w:r>
@@ -2697,6 +3112,7 @@
       <w:r>
         <w:rPr>
           <w:noProof/>
+          <w:lang w:eastAsia="en-CA"/>
         </w:rPr>
         <mc:AlternateContent>
           <mc:Choice Requires="wps">
@@ -2754,24 +3170,14 @@
                             <w:r>
                               <w:t xml:space="preserve">Figure </w:t>
                             </w:r>
-                            <w:r>
-                              <w:fldChar w:fldCharType="begin"/>
-                            </w:r>
-                            <w:r>
-                              <w:instrText xml:space="preserve"> SEQ Figure \* ARABIC </w:instrText>
-                            </w:r>
-                            <w:r>
-                              <w:fldChar w:fldCharType="separate"/>
-                            </w:r>
-                            <w:r>
-                              <w:rPr>
-                                <w:noProof/>
-                              </w:rPr>
-                              <w:t>9</w:t>
-                            </w:r>
-                            <w:r>
-                              <w:fldChar w:fldCharType="end"/>
-                            </w:r>
+                            <w:fldSimple w:instr=" SEQ Figure \* ARABIC ">
+                              <w:r>
+                                <w:rPr>
+                                  <w:noProof/>
+                                </w:rPr>
+                                <w:t>9</w:t>
+                              </w:r>
+                            </w:fldSimple>
                             <w:r>
                               <w:t>Client 1 casting vote</w:t>
                             </w:r>
@@ -2808,24 +3214,14 @@
                       <w:r>
                         <w:t xml:space="preserve">Figure </w:t>
                       </w:r>
-                      <w:r>
-                        <w:fldChar w:fldCharType="begin"/>
-                      </w:r>
-                      <w:r>
-                        <w:instrText xml:space="preserve"> SEQ Figure \* ARABIC </w:instrText>
-                      </w:r>
-                      <w:r>
-                        <w:fldChar w:fldCharType="separate"/>
-                      </w:r>
-                      <w:r>
-                        <w:rPr>
-                          <w:noProof/>
-                        </w:rPr>
-                        <w:t>9</w:t>
-                      </w:r>
-                      <w:r>
-                        <w:fldChar w:fldCharType="end"/>
-                      </w:r>
+                      <w:fldSimple w:instr=" SEQ Figure \* ARABIC ">
+                        <w:r>
+                          <w:rPr>
+                            <w:noProof/>
+                          </w:rPr>
+                          <w:t>9</w:t>
+                        </w:r>
+                      </w:fldSimple>
                       <w:r>
                         <w:t>Client 1 casting vote</w:t>
                       </w:r>
@@ -3133,6 +3529,7 @@
       <w:r>
         <w:rPr>
           <w:noProof/>
+          <w:lang w:eastAsia="en-CA"/>
         </w:rPr>
         <mc:AlternateContent>
           <mc:Choice Requires="wps">
@@ -3182,24 +3579,14 @@
                             <w:r>
                               <w:t xml:space="preserve">Figure </w:t>
                             </w:r>
-                            <w:r>
-                              <w:fldChar w:fldCharType="begin"/>
-                            </w:r>
-                            <w:r>
-                              <w:instrText xml:space="preserve"> SEQ Figure \* ARABIC </w:instrText>
-                            </w:r>
-                            <w:r>
-                              <w:fldChar w:fldCharType="separate"/>
-                            </w:r>
-                            <w:r>
-                              <w:rPr>
-                                <w:noProof/>
-                              </w:rPr>
-                              <w:t>10</w:t>
-                            </w:r>
-                            <w:r>
-                              <w:fldChar w:fldCharType="end"/>
-                            </w:r>
+                            <w:fldSimple w:instr=" SEQ Figure \* ARABIC ">
+                              <w:r>
+                                <w:rPr>
+                                  <w:noProof/>
+                                </w:rPr>
+                                <w:t>10</w:t>
+                              </w:r>
+                            </w:fldSimple>
                             <w:r>
                               <w:t>while</w:t>
                             </w:r>
@@ -3242,24 +3629,14 @@
                       <w:r>
                         <w:t xml:space="preserve">Figure </w:t>
                       </w:r>
-                      <w:r>
-                        <w:fldChar w:fldCharType="begin"/>
-                      </w:r>
-                      <w:r>
-                        <w:instrText xml:space="preserve"> SEQ Figure \* ARABIC </w:instrText>
-                      </w:r>
-                      <w:r>
-                        <w:fldChar w:fldCharType="separate"/>
-                      </w:r>
-                      <w:r>
-                        <w:rPr>
-                          <w:noProof/>
-                        </w:rPr>
-                        <w:t>10</w:t>
-                      </w:r>
-                      <w:r>
-                        <w:fldChar w:fldCharType="end"/>
-                      </w:r>
+                      <w:fldSimple w:instr=" SEQ Figure \* ARABIC ">
+                        <w:r>
+                          <w:rPr>
+                            <w:noProof/>
+                          </w:rPr>
+                          <w:t>10</w:t>
+                        </w:r>
+                      </w:fldSimple>
                       <w:r>
                         <w:t>while</w:t>
                       </w:r>
@@ -3290,6 +3667,7 @@
       <w:r>
         <w:rPr>
           <w:noProof/>
+          <w:lang w:eastAsia="en-CA"/>
         </w:rPr>
         <mc:AlternateContent>
           <mc:Choice Requires="wps">
@@ -3346,24 +3724,14 @@
                             <w:r>
                               <w:t xml:space="preserve">Figure </w:t>
                             </w:r>
-                            <w:r>
-                              <w:fldChar w:fldCharType="begin"/>
-                            </w:r>
-                            <w:r>
-                              <w:instrText xml:space="preserve"> SEQ Figure \* ARABIC </w:instrText>
-                            </w:r>
-                            <w:r>
-                              <w:fldChar w:fldCharType="separate"/>
-                            </w:r>
-                            <w:r>
-                              <w:rPr>
-                                <w:noProof/>
-                              </w:rPr>
-                              <w:t>11</w:t>
-                            </w:r>
-                            <w:r>
-                              <w:fldChar w:fldCharType="end"/>
-                            </w:r>
+                            <w:fldSimple w:instr=" SEQ Figure \* ARABIC ">
+                              <w:r>
+                                <w:rPr>
+                                  <w:noProof/>
+                                </w:rPr>
+                                <w:t>11</w:t>
+                              </w:r>
+                            </w:fldSimple>
                             <w:r>
                               <w:t>Client querying the results from the server</w:t>
                             </w:r>
@@ -3397,24 +3765,14 @@
                       <w:r>
                         <w:t xml:space="preserve">Figure </w:t>
                       </w:r>
-                      <w:r>
-                        <w:fldChar w:fldCharType="begin"/>
-                      </w:r>
-                      <w:r>
-                        <w:instrText xml:space="preserve"> SEQ Figure \* ARABIC </w:instrText>
-                      </w:r>
-                      <w:r>
-                        <w:fldChar w:fldCharType="separate"/>
-                      </w:r>
-                      <w:r>
-                        <w:rPr>
-                          <w:noProof/>
-                        </w:rPr>
-                        <w:t>11</w:t>
-                      </w:r>
-                      <w:r>
-                        <w:fldChar w:fldCharType="end"/>
-                      </w:r>
+                      <w:fldSimple w:instr=" SEQ Figure \* ARABIC ">
+                        <w:r>
+                          <w:rPr>
+                            <w:noProof/>
+                          </w:rPr>
+                          <w:t>11</w:t>
+                        </w:r>
+                      </w:fldSimple>
                       <w:r>
                         <w:t>Client querying the results from the server</w:t>
                       </w:r>
@@ -3571,12 +3929,14 @@
         </w:rPr>
         <w:t xml:space="preserve"> the casted results in a file “</w:t>
       </w:r>
+      <w:proofErr w:type="spellStart"/>
       <w:r>
         <w:rPr>
           <w:rFonts w:cs="Consolas"/>
         </w:rPr>
         <w:t>ElectionResultsRawData.ser</w:t>
       </w:r>
+      <w:proofErr w:type="spellEnd"/>
       <w:r>
         <w:rPr>
           <w:rFonts w:cs="Consolas"/>
@@ -3602,7 +3962,35 @@
         <w:rPr>
           <w:lang w:val="en-US"/>
         </w:rPr>
-        <w:t>The Server can be started with command: “java ElectionServer localhost”</w:t>
+        <w:t xml:space="preserve">The Server can be started with command: “java </w:t>
+      </w:r>
+      <w:proofErr w:type="spellStart"/>
+      <w:r>
+        <w:rPr>
+          <w:lang w:val="en-US"/>
+        </w:rPr>
+        <w:t>ElectionServer</w:t>
+      </w:r>
+      <w:proofErr w:type="spellEnd"/>
+      <w:r>
+        <w:rPr>
+          <w:lang w:val="en-US"/>
+        </w:rPr>
+        <w:t xml:space="preserve"> </w:t>
+      </w:r>
+      <w:proofErr w:type="spellStart"/>
+      <w:r>
+        <w:rPr>
+          <w:lang w:val="en-US"/>
+        </w:rPr>
+        <w:t>localhost</w:t>
+      </w:r>
+      <w:proofErr w:type="spellEnd"/>
+      <w:r>
+        <w:rPr>
+          <w:lang w:val="en-US"/>
+        </w:rPr>
+        <w:t>”</w:t>
       </w:r>
     </w:p>
     <w:p>
@@ -3623,7 +4011,35 @@
         <w:rPr>
           <w:lang w:val="en-US"/>
         </w:rPr>
-        <w:t>with command: “java ElectionClient vote localhost 1099”</w:t>
+        <w:t xml:space="preserve">with command: “java </w:t>
+      </w:r>
+      <w:proofErr w:type="spellStart"/>
+      <w:r>
+        <w:rPr>
+          <w:lang w:val="en-US"/>
+        </w:rPr>
+        <w:t>ElectionClient</w:t>
+      </w:r>
+      <w:proofErr w:type="spellEnd"/>
+      <w:r>
+        <w:rPr>
+          <w:lang w:val="en-US"/>
+        </w:rPr>
+        <w:t xml:space="preserve"> vote </w:t>
+      </w:r>
+      <w:proofErr w:type="spellStart"/>
+      <w:r>
+        <w:rPr>
+          <w:lang w:val="en-US"/>
+        </w:rPr>
+        <w:t>localhost</w:t>
+      </w:r>
+      <w:proofErr w:type="spellEnd"/>
+      <w:r>
+        <w:rPr>
+          <w:lang w:val="en-US"/>
+        </w:rPr>
+        <w:t xml:space="preserve"> 1099”</w:t>
       </w:r>
     </w:p>
     <w:p>
@@ -3650,7 +4066,35 @@
         <w:rPr>
           <w:lang w:val="en-US"/>
         </w:rPr>
-        <w:t>with command: “java ElectionClient results localhost 1099”</w:t>
+        <w:t xml:space="preserve">with command: “java </w:t>
+      </w:r>
+      <w:proofErr w:type="spellStart"/>
+      <w:r>
+        <w:rPr>
+          <w:lang w:val="en-US"/>
+        </w:rPr>
+        <w:t>ElectionClient</w:t>
+      </w:r>
+      <w:proofErr w:type="spellEnd"/>
+      <w:r>
+        <w:rPr>
+          <w:lang w:val="en-US"/>
+        </w:rPr>
+        <w:t xml:space="preserve"> results </w:t>
+      </w:r>
+      <w:proofErr w:type="spellStart"/>
+      <w:r>
+        <w:rPr>
+          <w:lang w:val="en-US"/>
+        </w:rPr>
+        <w:t>localhost</w:t>
+      </w:r>
+      <w:proofErr w:type="spellEnd"/>
+      <w:r>
+        <w:rPr>
+          <w:lang w:val="en-US"/>
+        </w:rPr>
+        <w:t xml:space="preserve"> 1099”</w:t>
       </w:r>
     </w:p>
     <w:p>
@@ -3745,13 +4189,31 @@
         </w:rPr>
         <w:t xml:space="preserve">The source can be found under: </w:t>
       </w:r>
+      <w:proofErr w:type="spellStart"/>
       <w:r>
         <w:rPr>
           <w:b/>
           <w:lang w:val="en-US"/>
         </w:rPr>
-        <w:t>DistributedSystems - Lab 2 - Task 3 Save Results\src</w:t>
-      </w:r>
+        <w:t>DistributedSystems</w:t>
+      </w:r>
+      <w:proofErr w:type="spellEnd"/>
+      <w:r>
+        <w:rPr>
+          <w:b/>
+          <w:lang w:val="en-US"/>
+        </w:rPr>
+        <w:t xml:space="preserve"> - Lab 2 - Task 3 Save Results\</w:t>
+      </w:r>
+      <w:proofErr w:type="spellStart"/>
+      <w:r>
+        <w:rPr>
+          <w:b/>
+          <w:lang w:val="en-US"/>
+        </w:rPr>
+        <w:t>src</w:t>
+      </w:r>
+      <w:proofErr w:type="spellEnd"/>
       <w:r>
         <w:rPr>
           <w:b/>
@@ -3897,6 +4359,7 @@
       <w:r>
         <w:rPr>
           <w:noProof/>
+          <w:lang w:eastAsia="en-CA"/>
         </w:rPr>
         <mc:AlternateContent>
           <mc:Choice Requires="wps">
@@ -3946,24 +4409,14 @@
                             <w:r>
                               <w:t xml:space="preserve">Figure </w:t>
                             </w:r>
-                            <w:r>
-                              <w:fldChar w:fldCharType="begin"/>
-                            </w:r>
-                            <w:r>
-                              <w:instrText xml:space="preserve"> SEQ Figure \* ARABIC </w:instrText>
-                            </w:r>
-                            <w:r>
-                              <w:fldChar w:fldCharType="separate"/>
-                            </w:r>
-                            <w:r>
-                              <w:rPr>
-                                <w:noProof/>
-                              </w:rPr>
-                              <w:t>12</w:t>
-                            </w:r>
-                            <w:r>
-                              <w:fldChar w:fldCharType="end"/>
-                            </w:r>
+                            <w:fldSimple w:instr=" SEQ Figure \* ARABIC ">
+                              <w:r>
+                                <w:rPr>
+                                  <w:noProof/>
+                                </w:rPr>
+                                <w:t>12</w:t>
+                              </w:r>
+                            </w:fldSimple>
                             <w:r>
                               <w:t xml:space="preserve">Client </w:t>
                             </w:r>
@@ -4003,24 +4456,14 @@
                       <w:r>
                         <w:t xml:space="preserve">Figure </w:t>
                       </w:r>
-                      <w:r>
-                        <w:fldChar w:fldCharType="begin"/>
-                      </w:r>
-                      <w:r>
-                        <w:instrText xml:space="preserve"> SEQ Figure \* ARABIC </w:instrText>
-                      </w:r>
-                      <w:r>
-                        <w:fldChar w:fldCharType="separate"/>
-                      </w:r>
-                      <w:r>
-                        <w:rPr>
-                          <w:noProof/>
-                        </w:rPr>
-                        <w:t>12</w:t>
-                      </w:r>
-                      <w:r>
-                        <w:fldChar w:fldCharType="end"/>
-                      </w:r>
+                      <w:fldSimple w:instr=" SEQ Figure \* ARABIC ">
+                        <w:r>
+                          <w:rPr>
+                            <w:noProof/>
+                          </w:rPr>
+                          <w:t>12</w:t>
+                        </w:r>
+                      </w:fldSimple>
                       <w:r>
                         <w:t xml:space="preserve">Client </w:t>
                       </w:r>
@@ -4096,6 +4539,7 @@
       <w:r>
         <w:rPr>
           <w:noProof/>
+          <w:lang w:eastAsia="en-CA"/>
         </w:rPr>
         <mc:AlternateContent>
           <mc:Choice Requires="wps">
@@ -4145,26 +4589,24 @@
                             <w:r>
                               <w:t xml:space="preserve">Figure </w:t>
                             </w:r>
+                            <w:fldSimple w:instr=" SEQ Figure \* ARABIC ">
+                              <w:r>
+                                <w:rPr>
+                                  <w:noProof/>
+                                </w:rPr>
+                                <w:t>13</w:t>
+                              </w:r>
+                            </w:fldSimple>
                             <w:r>
-                              <w:fldChar w:fldCharType="begin"/>
+                              <w:t xml:space="preserve"> </w:t>
                             </w:r>
+                            <w:proofErr w:type="gramStart"/>
                             <w:r>
-                              <w:instrText xml:space="preserve"> SEQ Figure \* ARABIC </w:instrText>
+                              <w:t>After</w:t>
                             </w:r>
+                            <w:proofErr w:type="gramEnd"/>
                             <w:r>
-                              <w:fldChar w:fldCharType="separate"/>
-                            </w:r>
-                            <w:r>
-                              <w:rPr>
-                                <w:noProof/>
-                              </w:rPr>
-                              <w:t>13</w:t>
-                            </w:r>
-                            <w:r>
-                              <w:fldChar w:fldCharType="end"/>
-                            </w:r>
-                            <w:r>
-                              <w:t xml:space="preserve"> After server is terminate and server process is restarted, it will be restored if user wants.</w:t>
+                              <w:t xml:space="preserve"> server is terminate and server process is restarted, it will be restored if user wants.</w:t>
                             </w:r>
                           </w:p>
                         </w:txbxContent>
@@ -4199,26 +4641,24 @@
                       <w:r>
                         <w:t xml:space="preserve">Figure </w:t>
                       </w:r>
+                      <w:fldSimple w:instr=" SEQ Figure \* ARABIC ">
+                        <w:r>
+                          <w:rPr>
+                            <w:noProof/>
+                          </w:rPr>
+                          <w:t>13</w:t>
+                        </w:r>
+                      </w:fldSimple>
                       <w:r>
-                        <w:fldChar w:fldCharType="begin"/>
+                        <w:t xml:space="preserve"> </w:t>
                       </w:r>
+                      <w:proofErr w:type="gramStart"/>
                       <w:r>
-                        <w:instrText xml:space="preserve"> SEQ Figure \* ARABIC </w:instrText>
+                        <w:t>After</w:t>
                       </w:r>
+                      <w:proofErr w:type="gramEnd"/>
                       <w:r>
-                        <w:fldChar w:fldCharType="separate"/>
-                      </w:r>
-                      <w:r>
-                        <w:rPr>
-                          <w:noProof/>
-                        </w:rPr>
-                        <w:t>13</w:t>
-                      </w:r>
-                      <w:r>
-                        <w:fldChar w:fldCharType="end"/>
-                      </w:r>
-                      <w:r>
-                        <w:t xml:space="preserve"> After server is terminate and server process is restarted, it will be restored if user wants.</w:t>
+                        <w:t xml:space="preserve"> server is terminate and server process is restarted, it will be restored if user wants.</w:t>
                       </w:r>
                     </w:p>
                   </w:txbxContent>
@@ -4286,6 +4726,7 @@
       <w:r>
         <w:rPr>
           <w:noProof/>
+          <w:lang w:eastAsia="en-CA"/>
         </w:rPr>
         <mc:AlternateContent>
           <mc:Choice Requires="wps">
@@ -4335,24 +4776,14 @@
                             <w:r>
                               <w:t xml:space="preserve">Figure </w:t>
                             </w:r>
-                            <w:r>
-                              <w:fldChar w:fldCharType="begin"/>
-                            </w:r>
-                            <w:r>
-                              <w:instrText xml:space="preserve"> SEQ Figure \* ARABIC </w:instrText>
-                            </w:r>
-                            <w:r>
-                              <w:fldChar w:fldCharType="separate"/>
-                            </w:r>
-                            <w:r>
-                              <w:rPr>
-                                <w:noProof/>
-                              </w:rPr>
-                              <w:t>14</w:t>
-                            </w:r>
-                            <w:r>
-                              <w:fldChar w:fldCharType="end"/>
-                            </w:r>
+                            <w:fldSimple w:instr=" SEQ Figure \* ARABIC ">
+                              <w:r>
+                                <w:rPr>
+                                  <w:noProof/>
+                                </w:rPr>
+                                <w:t>14</w:t>
+                              </w:r>
+                            </w:fldSimple>
                             <w:r>
                               <w:t xml:space="preserve"> Server was terminated using ctrl + z</w:t>
                             </w:r>
@@ -4395,24 +4826,14 @@
                       <w:r>
                         <w:t xml:space="preserve">Figure </w:t>
                       </w:r>
-                      <w:r>
-                        <w:fldChar w:fldCharType="begin"/>
-                      </w:r>
-                      <w:r>
-                        <w:instrText xml:space="preserve"> SEQ Figure \* ARABIC </w:instrText>
-                      </w:r>
-                      <w:r>
-                        <w:fldChar w:fldCharType="separate"/>
-                      </w:r>
-                      <w:r>
-                        <w:rPr>
-                          <w:noProof/>
-                        </w:rPr>
-                        <w:t>14</w:t>
-                      </w:r>
-                      <w:r>
-                        <w:fldChar w:fldCharType="end"/>
-                      </w:r>
+                      <w:fldSimple w:instr=" SEQ Figure \* ARABIC ">
+                        <w:r>
+                          <w:rPr>
+                            <w:noProof/>
+                          </w:rPr>
+                          <w:t>14</w:t>
+                        </w:r>
+                      </w:fldSimple>
                       <w:r>
                         <w:t xml:space="preserve"> Server was terminated using ctrl + z</w:t>
                       </w:r>
@@ -4589,17 +5010,39 @@
         </w:rPr>
         <w:t xml:space="preserve">My current implementation is using </w:t>
       </w:r>
-      <w:r>
-        <w:rPr>
-          <w:lang w:val="en-US"/>
-        </w:rPr>
-        <w:t>HashMap &lt;Integer, String&gt;</w:t>
-      </w:r>
-      <w:r>
-        <w:rPr>
-          <w:lang w:val="en-US"/>
-        </w:rPr>
-        <w:t xml:space="preserve"> to store the votes that were casted, also uses HashMap &lt;String, Integer&gt; to store the results of the election by candidate and a </w:t>
+      <w:proofErr w:type="spellStart"/>
+      <w:r>
+        <w:rPr>
+          <w:lang w:val="en-US"/>
+        </w:rPr>
+        <w:t>HashMap</w:t>
+      </w:r>
+      <w:proofErr w:type="spellEnd"/>
+      <w:r>
+        <w:rPr>
+          <w:lang w:val="en-US"/>
+        </w:rPr>
+        <w:t xml:space="preserve"> &lt;Integer, String&gt;</w:t>
+      </w:r>
+      <w:r>
+        <w:rPr>
+          <w:lang w:val="en-US"/>
+        </w:rPr>
+        <w:t xml:space="preserve"> to store the votes that were casted, also uses </w:t>
+      </w:r>
+      <w:proofErr w:type="spellStart"/>
+      <w:r>
+        <w:rPr>
+          <w:lang w:val="en-US"/>
+        </w:rPr>
+        <w:t>HashMap</w:t>
+      </w:r>
+      <w:proofErr w:type="spellEnd"/>
+      <w:r>
+        <w:rPr>
+          <w:lang w:val="en-US"/>
+        </w:rPr>
+        <w:t xml:space="preserve"> &lt;String, Integer&gt; to store the results of the election by candidate and a </w:t>
       </w:r>
       <w:r>
         <w:rPr>
@@ -4617,7 +5060,21 @@
         <w:rPr>
           <w:lang w:val="en-US"/>
         </w:rPr>
-        <w:t xml:space="preserve"> HashMap and Vectors are data types that use auto synchronization</w:t>
+        <w:t xml:space="preserve"> </w:t>
+      </w:r>
+      <w:proofErr w:type="spellStart"/>
+      <w:r>
+        <w:rPr>
+          <w:lang w:val="en-US"/>
+        </w:rPr>
+        <w:t>HashMap</w:t>
+      </w:r>
+      <w:proofErr w:type="spellEnd"/>
+      <w:r>
+        <w:rPr>
+          <w:lang w:val="en-US"/>
+        </w:rPr>
+        <w:t xml:space="preserve"> and Vectors are data types that use auto synchronization</w:t>
       </w:r>
       <w:r>
         <w:rPr>
@@ -5653,19 +6110,19 @@
 
 <file path=word/glossary/fontTable.xml><?xml version="1.0" encoding="utf-8"?>
 <w:fonts xmlns:mc="http://schemas.openxmlformats.org/markup-compatibility/2006" xmlns:r="http://schemas.openxmlformats.org/officeDocument/2006/relationships" xmlns:w="http://schemas.openxmlformats.org/wordprocessingml/2006/main" xmlns:w14="http://schemas.microsoft.com/office/word/2010/wordml" xmlns:w15="http://schemas.microsoft.com/office/word/2012/wordml" mc:Ignorable="w14 w15">
+  <w:font w:name="Calibri">
+    <w:panose1 w:val="020F0502020204030204"/>
+    <w:charset w:val="00"/>
+    <w:family w:val="swiss"/>
+    <w:pitch w:val="variable"/>
+    <w:sig w:usb0="E00002FF" w:usb1="4000ACFF" w:usb2="00000001" w:usb3="00000000" w:csb0="0000019F" w:csb1="00000000"/>
+  </w:font>
   <w:font w:name="Times New Roman">
     <w:panose1 w:val="02020603050405020304"/>
     <w:charset w:val="00"/>
     <w:family w:val="roman"/>
     <w:pitch w:val="variable"/>
     <w:sig w:usb0="E0002AFF" w:usb1="C0007841" w:usb2="00000009" w:usb3="00000000" w:csb0="000001FF" w:csb1="00000000"/>
-  </w:font>
-  <w:font w:name="Calibri">
-    <w:panose1 w:val="020F0502020204030204"/>
-    <w:charset w:val="00"/>
-    <w:family w:val="swiss"/>
-    <w:pitch w:val="variable"/>
-    <w:sig w:usb0="E00002FF" w:usb1="4000ACFF" w:usb2="00000001" w:usb3="00000000" w:csb0="0000019F" w:csb1="00000000"/>
   </w:font>
   <w:font w:name="Calibri Light">
     <w:panose1 w:val="020F0302020204030204"/>
@@ -5700,6 +6157,7 @@
   <w:rsids>
     <w:rsidRoot w:val="00BC33D2"/>
     <w:rsid w:val="000214F5"/>
+    <w:rsid w:val="00022FF2"/>
     <w:rsid w:val="000644A5"/>
     <w:rsid w:val="000F00F9"/>
     <w:rsid w:val="00BC33D2"/>

</xml_diff>

<commit_message>
Lab 2 - Report Changes
</commit_message>
<xml_diff>
--- a/Labs/Lab 2/Final Submission/Lab 2 - Lab Report Devan Shah 100428864.docx
+++ b/Labs/Lab 2/Final Submission/Lab 2 - Lab Report Devan Shah 100428864.docx
@@ -578,6 +578,30 @@
         </w:rPr>
         <w:t xml:space="preserve"> detected the voter is notified that they have already casted a vote.</w:t>
       </w:r>
+      <w:r>
+        <w:rPr>
+          <w:lang w:val="en-US"/>
+        </w:rPr>
+        <w:t xml:space="preserve"> The vote function returns a Boolean to the client and the client </w:t>
+      </w:r>
+      <w:r>
+        <w:rPr>
+          <w:lang w:val="en-US"/>
+        </w:rPr>
+        <w:t xml:space="preserve">depending on the </w:t>
+      </w:r>
+      <w:r>
+        <w:rPr>
+          <w:lang w:val="en-US"/>
+        </w:rPr>
+        <w:t>Boolean</w:t>
+      </w:r>
+      <w:r>
+        <w:rPr>
+          <w:lang w:val="en-US"/>
+        </w:rPr>
+        <w:t xml:space="preserve"> value determine if the vote was successful or failed and prints it to the client accordingly.</w:t>
+      </w:r>
     </w:p>
     <w:p>
       <w:pPr>
@@ -604,8 +628,6 @@
         </w:rPr>
         <w:t>How did you achieve the guarantee that all votes are safely stored even when the server process crashes?</w:t>
       </w:r>
-      <w:bookmarkStart w:id="0" w:name="_GoBack"/>
-      <w:bookmarkEnd w:id="0"/>
     </w:p>
     <w:p>
       <w:pPr>
@@ -1178,14 +1200,27 @@
                             <w:r>
                               <w:t xml:space="preserve">Figure </w:t>
                             </w:r>
-                            <w:fldSimple w:instr=" SEQ Figure \* ARABIC ">
-                              <w:r>
-                                <w:rPr>
-                                  <w:noProof/>
-                                </w:rPr>
-                                <w:t>1</w:t>
-                              </w:r>
-                            </w:fldSimple>
+                            <w:r>
+                              <w:fldChar w:fldCharType="begin"/>
+                            </w:r>
+                            <w:r>
+                              <w:instrText xml:space="preserve"> SEQ Figure \* ARABIC </w:instrText>
+                            </w:r>
+                            <w:r>
+                              <w:fldChar w:fldCharType="separate"/>
+                            </w:r>
+                            <w:r>
+                              <w:rPr>
+                                <w:noProof/>
+                              </w:rPr>
+                              <w:t>1</w:t>
+                            </w:r>
+                            <w:r>
+                              <w:rPr>
+                                <w:noProof/>
+                              </w:rPr>
+                              <w:fldChar w:fldCharType="end"/>
+                            </w:r>
                             <w:r>
                               <w:t xml:space="preserve"> Shows the </w:t>
                             </w:r>
@@ -1220,7 +1255,11 @@
           </mc:Choice>
           <mc:Fallback>
             <w:pict>
-              <v:shape w14:anchorId="6903D336" id="Text Box 32" o:spid="_x0000_s1027" type="#_x0000_t202" style="position:absolute;left:0;text-align:left;margin-left:-51pt;margin-top:29.7pt;width:281.25pt;height:21pt;z-index:-251622400;visibility:visible;mso-wrap-style:square;mso-height-percent:0;mso-wrap-distance-left:9pt;mso-wrap-distance-top:0;mso-wrap-distance-right:9pt;mso-wrap-distance-bottom:0;mso-position-horizontal:absolute;mso-position-horizontal-relative:text;mso-position-vertical:absolute;mso-position-vertical-relative:text;mso-height-percent:0;mso-height-relative:margin;v-text-anchor:top" o:gfxdata="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" stroked="f">
+              <v:shapetype w14:anchorId="6903D336" id="_x0000_t202" coordsize="21600,21600" o:spt="202" path="m,l,21600r21600,l21600,xe">
+                <v:stroke joinstyle="miter"/>
+                <v:path gradientshapeok="t" o:connecttype="rect"/>
+              </v:shapetype>
+              <v:shape id="Text Box 32" o:spid="_x0000_s1027" type="#_x0000_t202" style="position:absolute;left:0;text-align:left;margin-left:-51pt;margin-top:29.7pt;width:281.25pt;height:21pt;z-index:-251622400;visibility:visible;mso-wrap-style:square;mso-height-percent:0;mso-wrap-distance-left:9pt;mso-wrap-distance-top:0;mso-wrap-distance-right:9pt;mso-wrap-distance-bottom:0;mso-position-horizontal:absolute;mso-position-horizontal-relative:text;mso-position-vertical:absolute;mso-position-vertical-relative:text;mso-height-percent:0;mso-height-relative:margin;v-text-anchor:top" o:gfxdata="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" stroked="f">
                 <v:textbox inset="0,0,0,0">
                   <w:txbxContent>
                     <w:p>
@@ -1233,14 +1272,27 @@
                       <w:r>
                         <w:t xml:space="preserve">Figure </w:t>
                       </w:r>
-                      <w:fldSimple w:instr=" SEQ Figure \* ARABIC ">
-                        <w:r>
-                          <w:rPr>
-                            <w:noProof/>
-                          </w:rPr>
-                          <w:t>1</w:t>
-                        </w:r>
-                      </w:fldSimple>
+                      <w:r>
+                        <w:fldChar w:fldCharType="begin"/>
+                      </w:r>
+                      <w:r>
+                        <w:instrText xml:space="preserve"> SEQ Figure \* ARABIC </w:instrText>
+                      </w:r>
+                      <w:r>
+                        <w:fldChar w:fldCharType="separate"/>
+                      </w:r>
+                      <w:r>
+                        <w:rPr>
+                          <w:noProof/>
+                        </w:rPr>
+                        <w:t>1</w:t>
+                      </w:r>
+                      <w:r>
+                        <w:rPr>
+                          <w:noProof/>
+                        </w:rPr>
+                        <w:fldChar w:fldCharType="end"/>
+                      </w:r>
                       <w:r>
                         <w:t xml:space="preserve"> Shows the </w:t>
                       </w:r>
@@ -1325,14 +1377,27 @@
                             <w:r>
                               <w:t xml:space="preserve">Figure </w:t>
                             </w:r>
-                            <w:fldSimple w:instr=" SEQ Figure \* ARABIC ">
-                              <w:r>
-                                <w:rPr>
-                                  <w:noProof/>
-                                </w:rPr>
-                                <w:t>2</w:t>
-                              </w:r>
-                            </w:fldSimple>
+                            <w:r>
+                              <w:fldChar w:fldCharType="begin"/>
+                            </w:r>
+                            <w:r>
+                              <w:instrText xml:space="preserve"> SEQ Figure \* ARABIC </w:instrText>
+                            </w:r>
+                            <w:r>
+                              <w:fldChar w:fldCharType="separate"/>
+                            </w:r>
+                            <w:r>
+                              <w:rPr>
+                                <w:noProof/>
+                              </w:rPr>
+                              <w:t>2</w:t>
+                            </w:r>
+                            <w:r>
+                              <w:rPr>
+                                <w:noProof/>
+                              </w:rPr>
+                              <w:fldChar w:fldCharType="end"/>
+                            </w:r>
                             <w:r>
                               <w:t xml:space="preserve">Shows the </w:t>
                             </w:r>
@@ -1380,14 +1445,27 @@
                       <w:r>
                         <w:t xml:space="preserve">Figure </w:t>
                       </w:r>
-                      <w:fldSimple w:instr=" SEQ Figure \* ARABIC ">
-                        <w:r>
-                          <w:rPr>
-                            <w:noProof/>
-                          </w:rPr>
-                          <w:t>2</w:t>
-                        </w:r>
-                      </w:fldSimple>
+                      <w:r>
+                        <w:fldChar w:fldCharType="begin"/>
+                      </w:r>
+                      <w:r>
+                        <w:instrText xml:space="preserve"> SEQ Figure \* ARABIC </w:instrText>
+                      </w:r>
+                      <w:r>
+                        <w:fldChar w:fldCharType="separate"/>
+                      </w:r>
+                      <w:r>
+                        <w:rPr>
+                          <w:noProof/>
+                        </w:rPr>
+                        <w:t>2</w:t>
+                      </w:r>
+                      <w:r>
+                        <w:rPr>
+                          <w:noProof/>
+                        </w:rPr>
+                        <w:fldChar w:fldCharType="end"/>
+                      </w:r>
                       <w:r>
                         <w:t xml:space="preserve">Shows the </w:t>
                       </w:r>
@@ -1555,14 +1633,27 @@
                             <w:r>
                               <w:t xml:space="preserve">Figure </w:t>
                             </w:r>
-                            <w:fldSimple w:instr=" SEQ Figure \* ARABIC ">
-                              <w:r>
-                                <w:rPr>
-                                  <w:noProof/>
-                                </w:rPr>
-                                <w:t>3</w:t>
-                              </w:r>
-                            </w:fldSimple>
+                            <w:r>
+                              <w:fldChar w:fldCharType="begin"/>
+                            </w:r>
+                            <w:r>
+                              <w:instrText xml:space="preserve"> SEQ Figure \* ARABIC </w:instrText>
+                            </w:r>
+                            <w:r>
+                              <w:fldChar w:fldCharType="separate"/>
+                            </w:r>
+                            <w:r>
+                              <w:rPr>
+                                <w:noProof/>
+                              </w:rPr>
+                              <w:t>3</w:t>
+                            </w:r>
+                            <w:r>
+                              <w:rPr>
+                                <w:noProof/>
+                              </w:rPr>
+                              <w:fldChar w:fldCharType="end"/>
+                            </w:r>
                             <w:r>
                               <w:t xml:space="preserve"> </w:t>
                             </w:r>
@@ -1607,14 +1698,27 @@
                       <w:r>
                         <w:t xml:space="preserve">Figure </w:t>
                       </w:r>
-                      <w:fldSimple w:instr=" SEQ Figure \* ARABIC ">
-                        <w:r>
-                          <w:rPr>
-                            <w:noProof/>
-                          </w:rPr>
-                          <w:t>3</w:t>
-                        </w:r>
-                      </w:fldSimple>
+                      <w:r>
+                        <w:fldChar w:fldCharType="begin"/>
+                      </w:r>
+                      <w:r>
+                        <w:instrText xml:space="preserve"> SEQ Figure \* ARABIC </w:instrText>
+                      </w:r>
+                      <w:r>
+                        <w:fldChar w:fldCharType="separate"/>
+                      </w:r>
+                      <w:r>
+                        <w:rPr>
+                          <w:noProof/>
+                        </w:rPr>
+                        <w:t>3</w:t>
+                      </w:r>
+                      <w:r>
+                        <w:rPr>
+                          <w:noProof/>
+                        </w:rPr>
+                        <w:fldChar w:fldCharType="end"/>
+                      </w:r>
                       <w:r>
                         <w:t xml:space="preserve"> </w:t>
                       </w:r>
@@ -1779,14 +1883,27 @@
                             <w:r>
                               <w:t xml:space="preserve">Figure </w:t>
                             </w:r>
-                            <w:fldSimple w:instr=" SEQ Figure \* ARABIC ">
-                              <w:r>
-                                <w:rPr>
-                                  <w:noProof/>
-                                </w:rPr>
-                                <w:t>4</w:t>
-                              </w:r>
-                            </w:fldSimple>
+                            <w:r>
+                              <w:fldChar w:fldCharType="begin"/>
+                            </w:r>
+                            <w:r>
+                              <w:instrText xml:space="preserve"> SEQ Figure \* ARABIC </w:instrText>
+                            </w:r>
+                            <w:r>
+                              <w:fldChar w:fldCharType="separate"/>
+                            </w:r>
+                            <w:r>
+                              <w:rPr>
+                                <w:noProof/>
+                              </w:rPr>
+                              <w:t>4</w:t>
+                            </w:r>
+                            <w:r>
+                              <w:rPr>
+                                <w:noProof/>
+                              </w:rPr>
+                              <w:fldChar w:fldCharType="end"/>
+                            </w:r>
                             <w:r>
                               <w:t xml:space="preserve"> </w:t>
                             </w:r>
@@ -1834,14 +1951,27 @@
                       <w:r>
                         <w:t xml:space="preserve">Figure </w:t>
                       </w:r>
-                      <w:fldSimple w:instr=" SEQ Figure \* ARABIC ">
-                        <w:r>
-                          <w:rPr>
-                            <w:noProof/>
-                          </w:rPr>
-                          <w:t>4</w:t>
-                        </w:r>
-                      </w:fldSimple>
+                      <w:r>
+                        <w:fldChar w:fldCharType="begin"/>
+                      </w:r>
+                      <w:r>
+                        <w:instrText xml:space="preserve"> SEQ Figure \* ARABIC </w:instrText>
+                      </w:r>
+                      <w:r>
+                        <w:fldChar w:fldCharType="separate"/>
+                      </w:r>
+                      <w:r>
+                        <w:rPr>
+                          <w:noProof/>
+                        </w:rPr>
+                        <w:t>4</w:t>
+                      </w:r>
+                      <w:r>
+                        <w:rPr>
+                          <w:noProof/>
+                        </w:rPr>
+                        <w:fldChar w:fldCharType="end"/>
+                      </w:r>
                       <w:r>
                         <w:t xml:space="preserve"> </w:t>
                       </w:r>
@@ -2256,7 +2386,15 @@
         <w:rPr>
           <w:lang w:val="en-US"/>
         </w:rPr>
-        <w:t>.java) More details regarding the files and functions can be found in the source files ElectionInterface.java and ElectionResults.java</w:t>
+        <w:t>.java) More details r</w:t>
+      </w:r>
+      <w:bookmarkStart w:id="0" w:name="_GoBack"/>
+      <w:bookmarkEnd w:id="0"/>
+      <w:r>
+        <w:rPr>
+          <w:lang w:val="en-US"/>
+        </w:rPr>
+        <w:t>egarding the files and functions can be found in the source files ElectionInterface.java and ElectionResults.java</w:t>
       </w:r>
       <w:r>
         <w:rPr>
@@ -2581,14 +2719,27 @@
                             <w:r>
                               <w:t xml:space="preserve">Figure </w:t>
                             </w:r>
-                            <w:fldSimple w:instr=" SEQ Figure \* ARABIC ">
-                              <w:r>
-                                <w:rPr>
-                                  <w:noProof/>
-                                </w:rPr>
-                                <w:t>5</w:t>
-                              </w:r>
-                            </w:fldSimple>
+                            <w:r>
+                              <w:fldChar w:fldCharType="begin"/>
+                            </w:r>
+                            <w:r>
+                              <w:instrText xml:space="preserve"> SEQ Figure \* ARABIC </w:instrText>
+                            </w:r>
+                            <w:r>
+                              <w:fldChar w:fldCharType="separate"/>
+                            </w:r>
+                            <w:r>
+                              <w:rPr>
+                                <w:noProof/>
+                              </w:rPr>
+                              <w:t>5</w:t>
+                            </w:r>
+                            <w:r>
+                              <w:rPr>
+                                <w:noProof/>
+                              </w:rPr>
+                              <w:fldChar w:fldCharType="end"/>
+                            </w:r>
                             <w:r>
                               <w:t>Client 5 casting vote</w:t>
                             </w:r>
@@ -2622,14 +2773,27 @@
                       <w:r>
                         <w:t xml:space="preserve">Figure </w:t>
                       </w:r>
-                      <w:fldSimple w:instr=" SEQ Figure \* ARABIC ">
-                        <w:r>
-                          <w:rPr>
-                            <w:noProof/>
-                          </w:rPr>
-                          <w:t>5</w:t>
-                        </w:r>
-                      </w:fldSimple>
+                      <w:r>
+                        <w:fldChar w:fldCharType="begin"/>
+                      </w:r>
+                      <w:r>
+                        <w:instrText xml:space="preserve"> SEQ Figure \* ARABIC </w:instrText>
+                      </w:r>
+                      <w:r>
+                        <w:fldChar w:fldCharType="separate"/>
+                      </w:r>
+                      <w:r>
+                        <w:rPr>
+                          <w:noProof/>
+                        </w:rPr>
+                        <w:t>5</w:t>
+                      </w:r>
+                      <w:r>
+                        <w:rPr>
+                          <w:noProof/>
+                        </w:rPr>
+                        <w:fldChar w:fldCharType="end"/>
+                      </w:r>
                       <w:r>
                         <w:t>Client 5 casting vote</w:t>
                       </w:r>
@@ -2694,14 +2858,27 @@
                             <w:r>
                               <w:t xml:space="preserve">Figure </w:t>
                             </w:r>
-                            <w:fldSimple w:instr=" SEQ Figure \* ARABIC ">
-                              <w:r>
-                                <w:rPr>
-                                  <w:noProof/>
-                                </w:rPr>
-                                <w:t>6</w:t>
-                              </w:r>
-                            </w:fldSimple>
+                            <w:r>
+                              <w:fldChar w:fldCharType="begin"/>
+                            </w:r>
+                            <w:r>
+                              <w:instrText xml:space="preserve"> SEQ Figure \* ARABIC </w:instrText>
+                            </w:r>
+                            <w:r>
+                              <w:fldChar w:fldCharType="separate"/>
+                            </w:r>
+                            <w:r>
+                              <w:rPr>
+                                <w:noProof/>
+                              </w:rPr>
+                              <w:t>6</w:t>
+                            </w:r>
+                            <w:r>
+                              <w:rPr>
+                                <w:noProof/>
+                              </w:rPr>
+                              <w:fldChar w:fldCharType="end"/>
+                            </w:r>
                             <w:r>
                               <w:t>Client 4casting vote</w:t>
                             </w:r>
@@ -2735,14 +2912,27 @@
                       <w:r>
                         <w:t xml:space="preserve">Figure </w:t>
                       </w:r>
-                      <w:fldSimple w:instr=" SEQ Figure \* ARABIC ">
-                        <w:r>
-                          <w:rPr>
-                            <w:noProof/>
-                          </w:rPr>
-                          <w:t>6</w:t>
-                        </w:r>
-                      </w:fldSimple>
+                      <w:r>
+                        <w:fldChar w:fldCharType="begin"/>
+                      </w:r>
+                      <w:r>
+                        <w:instrText xml:space="preserve"> SEQ Figure \* ARABIC </w:instrText>
+                      </w:r>
+                      <w:r>
+                        <w:fldChar w:fldCharType="separate"/>
+                      </w:r>
+                      <w:r>
+                        <w:rPr>
+                          <w:noProof/>
+                        </w:rPr>
+                        <w:t>6</w:t>
+                      </w:r>
+                      <w:r>
+                        <w:rPr>
+                          <w:noProof/>
+                        </w:rPr>
+                        <w:fldChar w:fldCharType="end"/>
+                      </w:r>
                       <w:r>
                         <w:t>Client 4casting vote</w:t>
                       </w:r>
@@ -2807,14 +2997,27 @@
                             <w:r>
                               <w:t xml:space="preserve">Figure </w:t>
                             </w:r>
-                            <w:fldSimple w:instr=" SEQ Figure \* ARABIC ">
-                              <w:r>
-                                <w:rPr>
-                                  <w:noProof/>
-                                </w:rPr>
-                                <w:t>7</w:t>
-                              </w:r>
-                            </w:fldSimple>
+                            <w:r>
+                              <w:fldChar w:fldCharType="begin"/>
+                            </w:r>
+                            <w:r>
+                              <w:instrText xml:space="preserve"> SEQ Figure \* ARABIC </w:instrText>
+                            </w:r>
+                            <w:r>
+                              <w:fldChar w:fldCharType="separate"/>
+                            </w:r>
+                            <w:r>
+                              <w:rPr>
+                                <w:noProof/>
+                              </w:rPr>
+                              <w:t>7</w:t>
+                            </w:r>
+                            <w:r>
+                              <w:rPr>
+                                <w:noProof/>
+                              </w:rPr>
+                              <w:fldChar w:fldCharType="end"/>
+                            </w:r>
                             <w:r>
                               <w:t>Client 3 casting vote</w:t>
                             </w:r>
@@ -2848,14 +3051,27 @@
                       <w:r>
                         <w:t xml:space="preserve">Figure </w:t>
                       </w:r>
-                      <w:fldSimple w:instr=" SEQ Figure \* ARABIC ">
-                        <w:r>
-                          <w:rPr>
-                            <w:noProof/>
-                          </w:rPr>
-                          <w:t>7</w:t>
-                        </w:r>
-                      </w:fldSimple>
+                      <w:r>
+                        <w:fldChar w:fldCharType="begin"/>
+                      </w:r>
+                      <w:r>
+                        <w:instrText xml:space="preserve"> SEQ Figure \* ARABIC </w:instrText>
+                      </w:r>
+                      <w:r>
+                        <w:fldChar w:fldCharType="separate"/>
+                      </w:r>
+                      <w:r>
+                        <w:rPr>
+                          <w:noProof/>
+                        </w:rPr>
+                        <w:t>7</w:t>
+                      </w:r>
+                      <w:r>
+                        <w:rPr>
+                          <w:noProof/>
+                        </w:rPr>
+                        <w:fldChar w:fldCharType="end"/>
+                      </w:r>
                       <w:r>
                         <w:t>Client 3 casting vote</w:t>
                       </w:r>
@@ -2920,14 +3136,27 @@
                             <w:r>
                               <w:t xml:space="preserve">Figure </w:t>
                             </w:r>
-                            <w:fldSimple w:instr=" SEQ Figure \* ARABIC ">
-                              <w:r>
-                                <w:rPr>
-                                  <w:noProof/>
-                                </w:rPr>
-                                <w:t>8</w:t>
-                              </w:r>
-                            </w:fldSimple>
+                            <w:r>
+                              <w:fldChar w:fldCharType="begin"/>
+                            </w:r>
+                            <w:r>
+                              <w:instrText xml:space="preserve"> SEQ Figure \* ARABIC </w:instrText>
+                            </w:r>
+                            <w:r>
+                              <w:fldChar w:fldCharType="separate"/>
+                            </w:r>
+                            <w:r>
+                              <w:rPr>
+                                <w:noProof/>
+                              </w:rPr>
+                              <w:t>8</w:t>
+                            </w:r>
+                            <w:r>
+                              <w:rPr>
+                                <w:noProof/>
+                              </w:rPr>
+                              <w:fldChar w:fldCharType="end"/>
+                            </w:r>
                             <w:r>
                               <w:t>Client 2 casting vote</w:t>
                             </w:r>
@@ -2964,14 +3193,27 @@
                       <w:r>
                         <w:t xml:space="preserve">Figure </w:t>
                       </w:r>
-                      <w:fldSimple w:instr=" SEQ Figure \* ARABIC ">
-                        <w:r>
-                          <w:rPr>
-                            <w:noProof/>
-                          </w:rPr>
-                          <w:t>8</w:t>
-                        </w:r>
-                      </w:fldSimple>
+                      <w:r>
+                        <w:fldChar w:fldCharType="begin"/>
+                      </w:r>
+                      <w:r>
+                        <w:instrText xml:space="preserve"> SEQ Figure \* ARABIC </w:instrText>
+                      </w:r>
+                      <w:r>
+                        <w:fldChar w:fldCharType="separate"/>
+                      </w:r>
+                      <w:r>
+                        <w:rPr>
+                          <w:noProof/>
+                        </w:rPr>
+                        <w:t>8</w:t>
+                      </w:r>
+                      <w:r>
+                        <w:rPr>
+                          <w:noProof/>
+                        </w:rPr>
+                        <w:fldChar w:fldCharType="end"/>
+                      </w:r>
                       <w:r>
                         <w:t>Client 2 casting vote</w:t>
                       </w:r>
@@ -3170,14 +3412,27 @@
                             <w:r>
                               <w:t xml:space="preserve">Figure </w:t>
                             </w:r>
-                            <w:fldSimple w:instr=" SEQ Figure \* ARABIC ">
-                              <w:r>
-                                <w:rPr>
-                                  <w:noProof/>
-                                </w:rPr>
-                                <w:t>9</w:t>
-                              </w:r>
-                            </w:fldSimple>
+                            <w:r>
+                              <w:fldChar w:fldCharType="begin"/>
+                            </w:r>
+                            <w:r>
+                              <w:instrText xml:space="preserve"> SEQ Figure \* ARABIC </w:instrText>
+                            </w:r>
+                            <w:r>
+                              <w:fldChar w:fldCharType="separate"/>
+                            </w:r>
+                            <w:r>
+                              <w:rPr>
+                                <w:noProof/>
+                              </w:rPr>
+                              <w:t>9</w:t>
+                            </w:r>
+                            <w:r>
+                              <w:rPr>
+                                <w:noProof/>
+                              </w:rPr>
+                              <w:fldChar w:fldCharType="end"/>
+                            </w:r>
                             <w:r>
                               <w:t>Client 1 casting vote</w:t>
                             </w:r>
@@ -3214,14 +3469,27 @@
                       <w:r>
                         <w:t xml:space="preserve">Figure </w:t>
                       </w:r>
-                      <w:fldSimple w:instr=" SEQ Figure \* ARABIC ">
-                        <w:r>
-                          <w:rPr>
-                            <w:noProof/>
-                          </w:rPr>
-                          <w:t>9</w:t>
-                        </w:r>
-                      </w:fldSimple>
+                      <w:r>
+                        <w:fldChar w:fldCharType="begin"/>
+                      </w:r>
+                      <w:r>
+                        <w:instrText xml:space="preserve"> SEQ Figure \* ARABIC </w:instrText>
+                      </w:r>
+                      <w:r>
+                        <w:fldChar w:fldCharType="separate"/>
+                      </w:r>
+                      <w:r>
+                        <w:rPr>
+                          <w:noProof/>
+                        </w:rPr>
+                        <w:t>9</w:t>
+                      </w:r>
+                      <w:r>
+                        <w:rPr>
+                          <w:noProof/>
+                        </w:rPr>
+                        <w:fldChar w:fldCharType="end"/>
+                      </w:r>
                       <w:r>
                         <w:t>Client 1 casting vote</w:t>
                       </w:r>
@@ -3579,14 +3847,27 @@
                             <w:r>
                               <w:t xml:space="preserve">Figure </w:t>
                             </w:r>
-                            <w:fldSimple w:instr=" SEQ Figure \* ARABIC ">
-                              <w:r>
-                                <w:rPr>
-                                  <w:noProof/>
-                                </w:rPr>
-                                <w:t>10</w:t>
-                              </w:r>
-                            </w:fldSimple>
+                            <w:r>
+                              <w:fldChar w:fldCharType="begin"/>
+                            </w:r>
+                            <w:r>
+                              <w:instrText xml:space="preserve"> SEQ Figure \* ARABIC </w:instrText>
+                            </w:r>
+                            <w:r>
+                              <w:fldChar w:fldCharType="separate"/>
+                            </w:r>
+                            <w:r>
+                              <w:rPr>
+                                <w:noProof/>
+                              </w:rPr>
+                              <w:t>10</w:t>
+                            </w:r>
+                            <w:r>
+                              <w:rPr>
+                                <w:noProof/>
+                              </w:rPr>
+                              <w:fldChar w:fldCharType="end"/>
+                            </w:r>
                             <w:r>
                               <w:t>while</w:t>
                             </w:r>
@@ -3629,14 +3910,27 @@
                       <w:r>
                         <w:t xml:space="preserve">Figure </w:t>
                       </w:r>
-                      <w:fldSimple w:instr=" SEQ Figure \* ARABIC ">
-                        <w:r>
-                          <w:rPr>
-                            <w:noProof/>
-                          </w:rPr>
-                          <w:t>10</w:t>
-                        </w:r>
-                      </w:fldSimple>
+                      <w:r>
+                        <w:fldChar w:fldCharType="begin"/>
+                      </w:r>
+                      <w:r>
+                        <w:instrText xml:space="preserve"> SEQ Figure \* ARABIC </w:instrText>
+                      </w:r>
+                      <w:r>
+                        <w:fldChar w:fldCharType="separate"/>
+                      </w:r>
+                      <w:r>
+                        <w:rPr>
+                          <w:noProof/>
+                        </w:rPr>
+                        <w:t>10</w:t>
+                      </w:r>
+                      <w:r>
+                        <w:rPr>
+                          <w:noProof/>
+                        </w:rPr>
+                        <w:fldChar w:fldCharType="end"/>
+                      </w:r>
                       <w:r>
                         <w:t>while</w:t>
                       </w:r>
@@ -3724,14 +4018,27 @@
                             <w:r>
                               <w:t xml:space="preserve">Figure </w:t>
                             </w:r>
-                            <w:fldSimple w:instr=" SEQ Figure \* ARABIC ">
-                              <w:r>
-                                <w:rPr>
-                                  <w:noProof/>
-                                </w:rPr>
-                                <w:t>11</w:t>
-                              </w:r>
-                            </w:fldSimple>
+                            <w:r>
+                              <w:fldChar w:fldCharType="begin"/>
+                            </w:r>
+                            <w:r>
+                              <w:instrText xml:space="preserve"> SEQ Figure \* ARABIC </w:instrText>
+                            </w:r>
+                            <w:r>
+                              <w:fldChar w:fldCharType="separate"/>
+                            </w:r>
+                            <w:r>
+                              <w:rPr>
+                                <w:noProof/>
+                              </w:rPr>
+                              <w:t>11</w:t>
+                            </w:r>
+                            <w:r>
+                              <w:rPr>
+                                <w:noProof/>
+                              </w:rPr>
+                              <w:fldChar w:fldCharType="end"/>
+                            </w:r>
                             <w:r>
                               <w:t>Client querying the results from the server</w:t>
                             </w:r>
@@ -3765,14 +4072,27 @@
                       <w:r>
                         <w:t xml:space="preserve">Figure </w:t>
                       </w:r>
-                      <w:fldSimple w:instr=" SEQ Figure \* ARABIC ">
-                        <w:r>
-                          <w:rPr>
-                            <w:noProof/>
-                          </w:rPr>
-                          <w:t>11</w:t>
-                        </w:r>
-                      </w:fldSimple>
+                      <w:r>
+                        <w:fldChar w:fldCharType="begin"/>
+                      </w:r>
+                      <w:r>
+                        <w:instrText xml:space="preserve"> SEQ Figure \* ARABIC </w:instrText>
+                      </w:r>
+                      <w:r>
+                        <w:fldChar w:fldCharType="separate"/>
+                      </w:r>
+                      <w:r>
+                        <w:rPr>
+                          <w:noProof/>
+                        </w:rPr>
+                        <w:t>11</w:t>
+                      </w:r>
+                      <w:r>
+                        <w:rPr>
+                          <w:noProof/>
+                        </w:rPr>
+                        <w:fldChar w:fldCharType="end"/>
+                      </w:r>
                       <w:r>
                         <w:t>Client querying the results from the server</w:t>
                       </w:r>
@@ -4409,14 +4729,27 @@
                             <w:r>
                               <w:t xml:space="preserve">Figure </w:t>
                             </w:r>
-                            <w:fldSimple w:instr=" SEQ Figure \* ARABIC ">
-                              <w:r>
-                                <w:rPr>
-                                  <w:noProof/>
-                                </w:rPr>
-                                <w:t>12</w:t>
-                              </w:r>
-                            </w:fldSimple>
+                            <w:r>
+                              <w:fldChar w:fldCharType="begin"/>
+                            </w:r>
+                            <w:r>
+                              <w:instrText xml:space="preserve"> SEQ Figure \* ARABIC </w:instrText>
+                            </w:r>
+                            <w:r>
+                              <w:fldChar w:fldCharType="separate"/>
+                            </w:r>
+                            <w:r>
+                              <w:rPr>
+                                <w:noProof/>
+                              </w:rPr>
+                              <w:t>12</w:t>
+                            </w:r>
+                            <w:r>
+                              <w:rPr>
+                                <w:noProof/>
+                              </w:rPr>
+                              <w:fldChar w:fldCharType="end"/>
+                            </w:r>
                             <w:r>
                               <w:t xml:space="preserve">Client </w:t>
                             </w:r>
@@ -4456,14 +4789,27 @@
                       <w:r>
                         <w:t xml:space="preserve">Figure </w:t>
                       </w:r>
-                      <w:fldSimple w:instr=" SEQ Figure \* ARABIC ">
-                        <w:r>
-                          <w:rPr>
-                            <w:noProof/>
-                          </w:rPr>
-                          <w:t>12</w:t>
-                        </w:r>
-                      </w:fldSimple>
+                      <w:r>
+                        <w:fldChar w:fldCharType="begin"/>
+                      </w:r>
+                      <w:r>
+                        <w:instrText xml:space="preserve"> SEQ Figure \* ARABIC </w:instrText>
+                      </w:r>
+                      <w:r>
+                        <w:fldChar w:fldCharType="separate"/>
+                      </w:r>
+                      <w:r>
+                        <w:rPr>
+                          <w:noProof/>
+                        </w:rPr>
+                        <w:t>12</w:t>
+                      </w:r>
+                      <w:r>
+                        <w:rPr>
+                          <w:noProof/>
+                        </w:rPr>
+                        <w:fldChar w:fldCharType="end"/>
+                      </w:r>
                       <w:r>
                         <w:t xml:space="preserve">Client </w:t>
                       </w:r>
@@ -4589,14 +4935,27 @@
                             <w:r>
                               <w:t xml:space="preserve">Figure </w:t>
                             </w:r>
-                            <w:fldSimple w:instr=" SEQ Figure \* ARABIC ">
-                              <w:r>
-                                <w:rPr>
-                                  <w:noProof/>
-                                </w:rPr>
-                                <w:t>13</w:t>
-                              </w:r>
-                            </w:fldSimple>
+                            <w:r>
+                              <w:fldChar w:fldCharType="begin"/>
+                            </w:r>
+                            <w:r>
+                              <w:instrText xml:space="preserve"> SEQ Figure \* ARABIC </w:instrText>
+                            </w:r>
+                            <w:r>
+                              <w:fldChar w:fldCharType="separate"/>
+                            </w:r>
+                            <w:r>
+                              <w:rPr>
+                                <w:noProof/>
+                              </w:rPr>
+                              <w:t>13</w:t>
+                            </w:r>
+                            <w:r>
+                              <w:rPr>
+                                <w:noProof/>
+                              </w:rPr>
+                              <w:fldChar w:fldCharType="end"/>
+                            </w:r>
                             <w:r>
                               <w:t xml:space="preserve"> </w:t>
                             </w:r>
@@ -4641,14 +5000,27 @@
                       <w:r>
                         <w:t xml:space="preserve">Figure </w:t>
                       </w:r>
-                      <w:fldSimple w:instr=" SEQ Figure \* ARABIC ">
-                        <w:r>
-                          <w:rPr>
-                            <w:noProof/>
-                          </w:rPr>
-                          <w:t>13</w:t>
-                        </w:r>
-                      </w:fldSimple>
+                      <w:r>
+                        <w:fldChar w:fldCharType="begin"/>
+                      </w:r>
+                      <w:r>
+                        <w:instrText xml:space="preserve"> SEQ Figure \* ARABIC </w:instrText>
+                      </w:r>
+                      <w:r>
+                        <w:fldChar w:fldCharType="separate"/>
+                      </w:r>
+                      <w:r>
+                        <w:rPr>
+                          <w:noProof/>
+                        </w:rPr>
+                        <w:t>13</w:t>
+                      </w:r>
+                      <w:r>
+                        <w:rPr>
+                          <w:noProof/>
+                        </w:rPr>
+                        <w:fldChar w:fldCharType="end"/>
+                      </w:r>
                       <w:r>
                         <w:t xml:space="preserve"> </w:t>
                       </w:r>
@@ -4776,14 +5148,27 @@
                             <w:r>
                               <w:t xml:space="preserve">Figure </w:t>
                             </w:r>
-                            <w:fldSimple w:instr=" SEQ Figure \* ARABIC ">
-                              <w:r>
-                                <w:rPr>
-                                  <w:noProof/>
-                                </w:rPr>
-                                <w:t>14</w:t>
-                              </w:r>
-                            </w:fldSimple>
+                            <w:r>
+                              <w:fldChar w:fldCharType="begin"/>
+                            </w:r>
+                            <w:r>
+                              <w:instrText xml:space="preserve"> SEQ Figure \* ARABIC </w:instrText>
+                            </w:r>
+                            <w:r>
+                              <w:fldChar w:fldCharType="separate"/>
+                            </w:r>
+                            <w:r>
+                              <w:rPr>
+                                <w:noProof/>
+                              </w:rPr>
+                              <w:t>14</w:t>
+                            </w:r>
+                            <w:r>
+                              <w:rPr>
+                                <w:noProof/>
+                              </w:rPr>
+                              <w:fldChar w:fldCharType="end"/>
+                            </w:r>
                             <w:r>
                               <w:t xml:space="preserve"> Server was terminated using ctrl + z</w:t>
                             </w:r>
@@ -4826,14 +5211,27 @@
                       <w:r>
                         <w:t xml:space="preserve">Figure </w:t>
                       </w:r>
-                      <w:fldSimple w:instr=" SEQ Figure \* ARABIC ">
-                        <w:r>
-                          <w:rPr>
-                            <w:noProof/>
-                          </w:rPr>
-                          <w:t>14</w:t>
-                        </w:r>
-                      </w:fldSimple>
+                      <w:r>
+                        <w:fldChar w:fldCharType="begin"/>
+                      </w:r>
+                      <w:r>
+                        <w:instrText xml:space="preserve"> SEQ Figure \* ARABIC </w:instrText>
+                      </w:r>
+                      <w:r>
+                        <w:fldChar w:fldCharType="separate"/>
+                      </w:r>
+                      <w:r>
+                        <w:rPr>
+                          <w:noProof/>
+                        </w:rPr>
+                        <w:t>14</w:t>
+                      </w:r>
+                      <w:r>
+                        <w:rPr>
+                          <w:noProof/>
+                        </w:rPr>
+                        <w:fldChar w:fldCharType="end"/>
+                      </w:r>
                       <w:r>
                         <w:t xml:space="preserve"> Server was terminated using ctrl + z</w:t>
                       </w:r>
@@ -4957,6 +5355,16 @@
           <w:lang w:val="en-US"/>
         </w:rPr>
       </w:pPr>
+    </w:p>
+    <w:p>
+      <w:pPr>
+        <w:rPr>
+          <w:b/>
+          <w:sz w:val="28"/>
+          <w:szCs w:val="28"/>
+          <w:lang w:val="en-US"/>
+        </w:rPr>
+      </w:pPr>
       <w:r>
         <w:rPr>
           <w:b/>
@@ -5120,7 +5528,7 @@
     <w:sectPr>
       <w:headerReference w:type="default" r:id="rId23"/>
       <w:pgSz w:w="12240" w:h="15840"/>
-      <w:pgMar w:top="1440" w:right="1440" w:bottom="426" w:left="1440" w:header="708" w:footer="708" w:gutter="0"/>
+      <w:pgMar w:top="1135" w:right="1440" w:bottom="426" w:left="1440" w:header="708" w:footer="708" w:gutter="0"/>
       <w:pgNumType w:start="0"/>
       <w:cols w:space="708"/>
       <w:titlePg/>
@@ -6160,6 +6568,7 @@
     <w:rsid w:val="00022FF2"/>
     <w:rsid w:val="000644A5"/>
     <w:rsid w:val="000F00F9"/>
+    <w:rsid w:val="0073576B"/>
     <w:rsid w:val="00BC33D2"/>
     <w:rsid w:val="00E15257"/>
   </w:rsids>

</xml_diff>